<commit_message>
Atsakytas 1, 2, 3, 4 klausimai, pridėti nauji šaltiniai (Wikipedia, IBM Principles of Operation)
</commit_message>
<xml_diff>
--- a/IBM370vsPDP11.docx
+++ b/IBM370vsPDP11.docx
@@ -17,7 +17,15 @@
         <w:jc w:val="center"/>
       </w:pPr>
       <w:r>
-        <w:t>Deimantė Balčiūtė, Bioinformatika 2k., 2025</w:t>
+        <w:t xml:space="preserve">Deimantė Balčiūtė, </w:t>
+      </w:r>
+      <w:proofErr w:type="spellStart"/>
+      <w:r>
+        <w:t>Bioinformatika</w:t>
+      </w:r>
+      <w:proofErr w:type="spellEnd"/>
+      <w:r>
+        <w:t xml:space="preserve"> 2k., 2025</w:t>
       </w:r>
     </w:p>
     <w:p>
@@ -30,11 +38,19 @@
         <w:spacing w:before="240" w:after="120"/>
       </w:pPr>
       <w:r>
-        <w:t>Kokia buvo elementinė kompiuterio/procesoriaus bazė (relės,</w:t>
-      </w:r>
-      <w:r>
-        <w:t>vakuuminės lempos, tranzistoriai, magnetinės šerdys, integriniai</w:t>
-      </w:r>
+        <w:t>Kokia buvo elementinė kompiuterio/procesoriaus bazė (</w:t>
+      </w:r>
+      <w:r>
+        <w:t>relės, vakuuminės</w:t>
+      </w:r>
+      <w:r>
+        <w:t xml:space="preserve"> lempos, tranzistoriai, magnetinės šerdys, </w:t>
+      </w:r>
+      <w:proofErr w:type="spellStart"/>
+      <w:r>
+        <w:t>integriniai</w:t>
+      </w:r>
+      <w:proofErr w:type="spellEnd"/>
       <w:r>
         <w:t xml:space="preserve"> </w:t>
       </w:r>
@@ -70,10 +86,7 @@
         <w:t>PDP-1</w:t>
       </w:r>
       <w:r>
-        <w:t>1, suskurtas „Digital Equipment Corporation“ 1970 metai</w:t>
-      </w:r>
-      <w:r>
-        <w:t xml:space="preserve"> </w:t>
+        <w:t xml:space="preserve">1, suskurtas „Digital Equipment Corporation“ 1970 metai </w:t>
       </w:r>
       <w:sdt>
         <w:sdtPr>
@@ -85,9 +98,6 @@
             <w:fldChar w:fldCharType="begin"/>
           </w:r>
           <w:r>
-            <w:rPr>
-              <w:lang w:val="en-US"/>
-            </w:rPr>
             <w:instrText xml:space="preserve"> CITATION Bel78 \l 1033 </w:instrText>
           </w:r>
           <w:r>
@@ -96,7 +106,6 @@
           <w:r>
             <w:rPr>
               <w:noProof/>
-              <w:lang w:val="en-US"/>
             </w:rPr>
             <w:t>(Bell, 1978)</w:t>
           </w:r>
@@ -106,25 +115,43 @@
         </w:sdtContent>
       </w:sdt>
       <w:r>
-        <w:t>, buvo 16 bitų minikompiuteris, naudojo CISC(Sudėtingų komandų sistema) architektūrą. Ankstyvieji modeliai buvo gaminami su diskrečia logika, mažo integracijos mąsto ir vidutinio mąsto integracijos TTL integrinius grandynus. Vėlesni modeliai, kaip PDP-</w:t>
-      </w:r>
-      <w:r>
-        <w:rPr>
-          <w:lang w:val="en-US"/>
-        </w:rPr>
-        <w:t>11/03, buvo vieni pirm</w:t>
-      </w:r>
-      <w:r>
-        <w:t xml:space="preserve">ųjų kurie naudojo didelio mąsto integraciją, o procesorius buvo įdiegtas keliuose lustuose. Monokristalinių mikroprocesorių nenaudojo. </w:t>
-      </w:r>
-      <w:r>
-        <w:t>Procesorius nebuvo vienas čipas, o daug susijungusių integruotų grandinių.</w:t>
-      </w:r>
-      <w:r>
-        <w:t xml:space="preserve"> </w:t>
-      </w:r>
-      <w:r>
-        <w:t xml:space="preserve"> </w:t>
+        <w:t>, buvo 16 bitų minikompiuteris</w:t>
+      </w:r>
+      <w:r>
+        <w:t xml:space="preserve">, </w:t>
+      </w:r>
+      <w:r>
+        <w:t>modeliai buvo gaminami su diskrečia logika, mažo integracijos mąsto ir vidutinio m</w:t>
+      </w:r>
+      <w:r>
+        <w:t>a</w:t>
+      </w:r>
+      <w:r>
+        <w:t>sto integracijos TTL</w:t>
+      </w:r>
+      <w:r>
+        <w:t>(Transistor – Transistor Logic)</w:t>
+      </w:r>
+      <w:r>
+        <w:t xml:space="preserve"> integrinius grandynus. Vėlesni modeliai, kaip PDP-11/03, buvo vieni pirmųjų</w:t>
+      </w:r>
+      <w:r>
+        <w:t xml:space="preserve">, </w:t>
+      </w:r>
+      <w:r>
+        <w:t>kurie naudojo didelio m</w:t>
+      </w:r>
+      <w:r>
+        <w:t>a</w:t>
+      </w:r>
+      <w:r>
+        <w:t xml:space="preserve">sto integraciją, o procesorius buvo įdiegtas keliuose lustuose. Monokristalinių mikroprocesorių nenaudojo. </w:t>
+      </w:r>
+      <w:r>
+        <w:t>Procesorius nebuvo vienas čipas, o daug susijungusių integruotų grandinių</w:t>
+      </w:r>
+      <w:r>
+        <w:t xml:space="preserve"> per kelias spausdintinių plokščių.</w:t>
       </w:r>
       <w:sdt>
         <w:sdtPr>
@@ -145,13 +172,289 @@
             <w:rPr>
               <w:noProof/>
             </w:rPr>
-            <w:t>(Gemini, 2025)</w:t>
+            <w:t xml:space="preserve"> (Gemini, 2025)</w:t>
           </w:r>
           <w:r>
             <w:fldChar w:fldCharType="end"/>
           </w:r>
         </w:sdtContent>
       </w:sdt>
+      <w:r>
+        <w:t>. Svarbiausia architektūros dalis buvo UNIBUS magistralė: ji leido CPU bendrauti su pagrindine atmintimi ir periferinėms sistemoms siųsti ir gauti informacija</w:t>
+      </w:r>
+      <w:r>
+        <w:t>.</w:t>
+      </w:r>
+      <w:sdt>
+        <w:sdtPr>
+          <w:id w:val="493606738"/>
+          <w:citation/>
+        </w:sdtPr>
+        <w:sdtContent>
+          <w:r>
+            <w:fldChar w:fldCharType="begin"/>
+          </w:r>
+          <w:r>
+            <w:instrText xml:space="preserve"> CITATION Wik25 \l 1033 </w:instrText>
+          </w:r>
+          <w:r>
+            <w:fldChar w:fldCharType="separate"/>
+          </w:r>
+          <w:r>
+            <w:rPr>
+              <w:noProof/>
+            </w:rPr>
+            <w:t xml:space="preserve"> (Wikipedia, 2025)</w:t>
+          </w:r>
+          <w:r>
+            <w:fldChar w:fldCharType="end"/>
+          </w:r>
+        </w:sdtContent>
+      </w:sdt>
+    </w:p>
+    <w:p>
+      <w:pPr>
+        <w:pStyle w:val="NoSpacing"/>
+        <w:spacing w:before="240" w:after="120"/>
+        <w:ind w:firstLine="720"/>
+      </w:pPr>
+      <w:r>
+        <w:t>PDP-11 modeliai buvo įvairaus dy</w:t>
+      </w:r>
+      <w:r>
+        <w:t>džio. Modeliai, kurie montuojami į spintą buvo 13,3 cm x 48,3 cm x 64,8 cm</w:t>
+      </w:r>
+      <w:r>
+        <w:t xml:space="preserve"> svėrė apie 24,8 kg</w:t>
+      </w:r>
+      <w:r>
+        <w:t>, ant stalo statomi modeliai 15,2 cm x 56, 5 cm x 72,4 cm, svėre apie 31,5 kg, ant žemės statomi modeliai 62,2 cm x 25,4 cm x 72,4 cm.</w:t>
+      </w:r>
+      <w:r>
+        <w:t xml:space="preserve"> PDP-11/84 44,5 kg. </w:t>
+      </w:r>
+      <w:r>
+        <w:t>Dauguma modelių veikė su standartinėmis</w:t>
+      </w:r>
+      <w:r>
+        <w:t xml:space="preserve"> elektros srovėmis: JAV 120V ir Europa 240V. Didžiausiai PDP-11/84 spintos </w:t>
+      </w:r>
+      <w:r>
+        <w:t>konfigūracijai</w:t>
+      </w:r>
+      <w:r>
+        <w:t xml:space="preserve"> reikėjo trifazės srovės.</w:t>
+      </w:r>
+      <w:sdt>
+        <w:sdtPr>
+          <w:id w:val="1368029712"/>
+          <w:citation/>
+        </w:sdtPr>
+        <w:sdtContent>
+          <w:r>
+            <w:fldChar w:fldCharType="begin"/>
+          </w:r>
+          <w:r>
+            <w:instrText xml:space="preserve"> CITATION DAT88 \l 1033 </w:instrText>
+          </w:r>
+          <w:r>
+            <w:fldChar w:fldCharType="separate"/>
+          </w:r>
+          <w:r>
+            <w:rPr>
+              <w:noProof/>
+            </w:rPr>
+            <w:t xml:space="preserve"> (Datapro Research Corporation, 1988)</w:t>
+          </w:r>
+          <w:r>
+            <w:fldChar w:fldCharType="end"/>
+          </w:r>
+        </w:sdtContent>
+      </w:sdt>
+      <w:r>
+        <w:t>. Elektros suvartojimas buvo įvairus: Mažesni modeliai suvartodavo 300-400W, o didelės sistemos – virš 1 kW.</w:t>
+      </w:r>
+      <w:sdt>
+        <w:sdtPr>
+          <w:id w:val="-2121603973"/>
+          <w:citation/>
+        </w:sdtPr>
+        <w:sdtContent>
+          <w:r>
+            <w:fldChar w:fldCharType="begin"/>
+          </w:r>
+          <w:r>
+            <w:instrText xml:space="preserve"> CITATION Gem25 \l 1033 </w:instrText>
+          </w:r>
+          <w:r>
+            <w:fldChar w:fldCharType="separate"/>
+          </w:r>
+          <w:r>
+            <w:rPr>
+              <w:noProof/>
+            </w:rPr>
+            <w:t xml:space="preserve"> (Gemini, 2025)</w:t>
+          </w:r>
+          <w:r>
+            <w:fldChar w:fldCharType="end"/>
+          </w:r>
+        </w:sdtContent>
+      </w:sdt>
+    </w:p>
+    <w:p>
+      <w:pPr>
+        <w:pStyle w:val="NoSpacing"/>
+        <w:spacing w:before="240" w:after="120"/>
+        <w:ind w:firstLine="720"/>
+      </w:pPr>
+      <w:r>
+        <w:t>IBM System/370</w:t>
+      </w:r>
+      <w:r>
+        <w:t>, taip pat sukurtas 1970 metais, yra bendros paskirties sistema. Ją sudarė pagrindinė</w:t>
+      </w:r>
+      <w:r>
+        <w:t xml:space="preserve"> saugykla, CPU, vienas ar daugiau kanalų ir I/O prietaisai</w:t>
+      </w:r>
+      <w:sdt>
+        <w:sdtPr>
+          <w:id w:val="-1079435025"/>
+          <w:citation/>
+        </w:sdtPr>
+        <w:sdtContent>
+          <w:r>
+            <w:fldChar w:fldCharType="begin"/>
+          </w:r>
+          <w:r>
+            <w:instrText xml:space="preserve">CITATION IBM75 \l 1063 </w:instrText>
+          </w:r>
+          <w:r>
+            <w:fldChar w:fldCharType="separate"/>
+          </w:r>
+          <w:r>
+            <w:rPr>
+              <w:noProof/>
+            </w:rPr>
+            <w:t xml:space="preserve"> </w:t>
+          </w:r>
+          <w:r>
+            <w:rPr>
+              <w:noProof/>
+            </w:rPr>
+            <w:t>(IBM, 1975)</w:t>
+          </w:r>
+          <w:r>
+            <w:fldChar w:fldCharType="end"/>
+          </w:r>
+        </w:sdtContent>
+      </w:sdt>
+      <w:r>
+        <w:t xml:space="preserve">. Ankstyvieji modeliai nenaudojo mikroprocesorių, vietoj jų naudijo hibridinius integrinius grandynus ir monolitinius integrinius grandynus, kurie buvo mažo </w:t>
+      </w:r>
+      <w:r>
+        <w:t>masto integracijos ir vidutinio masto integracijos. IBM sukūrė „</w:t>
+      </w:r>
+      <w:proofErr w:type="spellStart"/>
+      <w:r>
+        <w:t>Solid</w:t>
+      </w:r>
+      <w:proofErr w:type="spellEnd"/>
+      <w:r>
+        <w:t xml:space="preserve"> Logic </w:t>
+      </w:r>
+      <w:proofErr w:type="spellStart"/>
+      <w:r>
+        <w:t>Technology</w:t>
+      </w:r>
+      <w:proofErr w:type="spellEnd"/>
+      <w:r>
+        <w:t xml:space="preserve">“ (SLT), kuri buvo hibridinė pakavimo technologija. Vėlesni modeliai naudojo didelio masto integraciją, tačiau procesoriai buvo sudaryti iš daugelio lustų ant plokščių ar kelių lustų modulių, o ne iš vieno </w:t>
+      </w:r>
+      <w:proofErr w:type="spellStart"/>
+      <w:r>
+        <w:t>mikro</w:t>
+      </w:r>
+      <w:proofErr w:type="spellEnd"/>
+      <w:r>
+        <w:t xml:space="preserve"> procesoriaus. </w:t>
+      </w:r>
+      <w:sdt>
+        <w:sdtPr>
+          <w:id w:val="1302807832"/>
+          <w:citation/>
+        </w:sdtPr>
+        <w:sdtContent>
+          <w:r>
+            <w:fldChar w:fldCharType="begin"/>
+          </w:r>
+          <w:r>
+            <w:instrText xml:space="preserve"> CITATION Gem25 \l 1063 </w:instrText>
+          </w:r>
+          <w:r>
+            <w:fldChar w:fldCharType="separate"/>
+          </w:r>
+          <w:r>
+            <w:rPr>
+              <w:noProof/>
+            </w:rPr>
+            <w:t>(Gemini, 2025)</w:t>
+          </w:r>
+          <w:r>
+            <w:fldChar w:fldCharType="end"/>
+          </w:r>
+        </w:sdtContent>
+      </w:sdt>
+      <w:r>
+        <w:t>.</w:t>
+      </w:r>
+    </w:p>
+    <w:p>
+      <w:pPr>
+        <w:pStyle w:val="NoSpacing"/>
+        <w:spacing w:before="240" w:after="120"/>
+        <w:ind w:firstLine="720"/>
+      </w:pPr>
+      <w:r>
+        <w:t>Palyginus su PDP-11 modeliais, IBM System</w:t>
+      </w:r>
+      <w:r>
+        <w:t>/370</w:t>
+      </w:r>
+      <w:r>
+        <w:t xml:space="preserve"> buvo didelė kompiuterių sistema. Vien CPU užimdavo 2 m x 0,76 m x 0,9 m. Tipiškai visas sistema užimdavo nedidelį kambarį. Pagrindinės sistemos svoris siekė 900 – 1100 kg, o periferiniai prietaisai galėjo pridėti dar daugiau kilogramų svorio</w:t>
+      </w:r>
+      <w:r>
+        <w:t>. Elektros naudojo labai daug – siekė 6-8 kW. Pilna sistema reikalavo trifazės srovės, oro kondicionavimo, tad energijos suvartojimas galėjo pasiekti ir 20 kW.</w:t>
+      </w:r>
+      <w:sdt>
+        <w:sdtPr>
+          <w:id w:val="-1950463683"/>
+          <w:citation/>
+        </w:sdtPr>
+        <w:sdtContent>
+          <w:r>
+            <w:fldChar w:fldCharType="begin"/>
+          </w:r>
+          <w:r>
+            <w:instrText xml:space="preserve"> CITATION Gem25 \l 1033 </w:instrText>
+          </w:r>
+          <w:r>
+            <w:fldChar w:fldCharType="separate"/>
+          </w:r>
+          <w:r>
+            <w:rPr>
+              <w:noProof/>
+            </w:rPr>
+            <w:t xml:space="preserve"> (Gemini, 2025)</w:t>
+          </w:r>
+          <w:r>
+            <w:fldChar w:fldCharType="end"/>
+          </w:r>
+        </w:sdtContent>
+      </w:sdt>
+      <w:r>
+        <w:t xml:space="preserve"> </w:t>
+      </w:r>
     </w:p>
     <w:p>
       <w:pPr>
@@ -163,6 +466,7 @@
         <w:spacing w:before="240" w:after="120"/>
       </w:pPr>
       <w:r>
+        <w:lastRenderedPageBreak/>
         <w:t>Kokio tipo architektūrą turėjo abu kompiuteriai? Ar jie buvo</w:t>
       </w:r>
       <w:r>
@@ -180,81 +484,268 @@
     </w:p>
     <w:p>
       <w:pPr>
-        <w:spacing w:before="240" w:after="120"/>
-      </w:pPr>
-    </w:p>
-    <w:p>
-      <w:pPr>
-        <w:spacing w:before="240" w:after="120"/>
-      </w:pPr>
-      <w:r>
-        <w:t>4. Ar tai buvo beadresinės (stekinės), vieno adreso, dviejų adresų,</w:t>
-      </w:r>
-    </w:p>
-    <w:p>
-      <w:pPr>
-        <w:spacing w:before="240" w:after="120"/>
-      </w:pPr>
+        <w:pStyle w:val="NoSpacing"/>
+        <w:ind w:firstLine="720"/>
+      </w:pPr>
+      <w:r>
+        <w:t>Abu, ir PDP-11 ir System/370, naudojo</w:t>
+      </w:r>
+      <w:r>
+        <w:t xml:space="preserve"> CISC(Sudėtingų Instrukcijų Kompiuterija) architektūrą: </w:t>
+      </w:r>
+      <w:r>
+        <w:t xml:space="preserve">registras-į-registrą, registras-į-atmintį, atmintis-į-atmintį architektūrą. </w:t>
+      </w:r>
+      <w:sdt>
+        <w:sdtPr>
+          <w:id w:val="1958372143"/>
+          <w:citation/>
+        </w:sdtPr>
+        <w:sdtContent>
+          <w:r>
+            <w:fldChar w:fldCharType="begin"/>
+          </w:r>
+          <w:r>
+            <w:instrText xml:space="preserve">CITATION Wik20 \l 1063 </w:instrText>
+          </w:r>
+          <w:r>
+            <w:fldChar w:fldCharType="separate"/>
+          </w:r>
+          <w:r>
+            <w:rPr>
+              <w:noProof/>
+            </w:rPr>
+            <w:t>(Wikipedia, 2025)</w:t>
+          </w:r>
+          <w:r>
+            <w:fldChar w:fldCharType="end"/>
+          </w:r>
+        </w:sdtContent>
+      </w:sdt>
+      <w:sdt>
+        <w:sdtPr>
+          <w:id w:val="-1439525802"/>
+          <w:citation/>
+        </w:sdtPr>
+        <w:sdtContent>
+          <w:r>
+            <w:fldChar w:fldCharType="begin"/>
+          </w:r>
+          <w:r>
+            <w:instrText xml:space="preserve"> CITATION Wik251 \l 1033 </w:instrText>
+          </w:r>
+          <w:r>
+            <w:fldChar w:fldCharType="separate"/>
+          </w:r>
+          <w:r>
+            <w:rPr>
+              <w:noProof/>
+            </w:rPr>
+            <w:t xml:space="preserve"> (Wikipedia, 2025)</w:t>
+          </w:r>
+          <w:r>
+            <w:fldChar w:fldCharType="end"/>
+          </w:r>
+        </w:sdtContent>
+      </w:sdt>
+    </w:p>
+    <w:p>
+      <w:pPr>
+        <w:pStyle w:val="ListParagraph"/>
+        <w:numPr>
+          <w:ilvl w:val="0"/>
+          <w:numId w:val="3"/>
+        </w:numPr>
+        <w:spacing w:before="240" w:after="120"/>
+      </w:pPr>
+      <w:r>
+        <w:t>Ar tai buvo beadresinės (stekinės), vieno adreso, dviejų adresų,</w:t>
+      </w:r>
+      <w:r>
+        <w:t xml:space="preserve"> </w:t>
+      </w:r>
       <w:r>
         <w:t>trijų adresų ar keturios adresų mašinos?</w:t>
       </w:r>
     </w:p>
     <w:p>
       <w:pPr>
-        <w:spacing w:before="240" w:after="120"/>
-      </w:pPr>
-    </w:p>
-    <w:p>
-      <w:pPr>
-        <w:spacing w:before="240" w:after="120"/>
-      </w:pPr>
-      <w:r>
-        <w:t>5. Kokie buvo registrai abiejose architektūrose? Ar šios architektūros</w:t>
-      </w:r>
-    </w:p>
-    <w:p>
-      <w:pPr>
-        <w:spacing w:before="240" w:after="120"/>
-      </w:pPr>
+        <w:pStyle w:val="NoSpacing"/>
+        <w:ind w:firstLine="720"/>
+      </w:pPr>
+      <w:r>
+        <w:t>PDP-11 dažniausiai naud</w:t>
+      </w:r>
+      <w:r>
+        <w:t>ojo du adresus, naudo</w:t>
+      </w:r>
+      <w:r>
+        <w:t>jo</w:t>
+      </w:r>
+      <w:r>
+        <w:t xml:space="preserve"> ir </w:t>
+      </w:r>
+      <w:r>
+        <w:t>stekines, vieno adreso</w:t>
+      </w:r>
+      <w:sdt>
+        <w:sdtPr>
+          <w:rPr>
+            <w:lang w:val="pt-BR"/>
+          </w:rPr>
+          <w:id w:val="631144170"/>
+          <w:citation/>
+        </w:sdtPr>
+        <w:sdtContent>
+          <w:r>
+            <w:rPr>
+              <w:lang w:val="pt-BR"/>
+            </w:rPr>
+            <w:fldChar w:fldCharType="begin"/>
+          </w:r>
+          <w:r>
+            <w:instrText xml:space="preserve"> CITATION Bel78 \l 1063 </w:instrText>
+          </w:r>
+          <w:r>
+            <w:rPr>
+              <w:lang w:val="pt-BR"/>
+            </w:rPr>
+            <w:fldChar w:fldCharType="separate"/>
+          </w:r>
+          <w:r>
+            <w:rPr>
+              <w:noProof/>
+            </w:rPr>
+            <w:t xml:space="preserve"> </w:t>
+          </w:r>
+          <w:r>
+            <w:rPr>
+              <w:noProof/>
+            </w:rPr>
+            <w:t>(Bell, 1978)</w:t>
+          </w:r>
+          <w:r>
+            <w:rPr>
+              <w:lang w:val="pt-BR"/>
+            </w:rPr>
+            <w:fldChar w:fldCharType="end"/>
+          </w:r>
+        </w:sdtContent>
+      </w:sdt>
+      <w:r>
+        <w:rPr>
+          <w:lang w:val="pt-BR"/>
+        </w:rPr>
+        <w:t xml:space="preserve">. System/370 taip pat naudojo du adresus. </w:t>
+      </w:r>
+      <w:sdt>
+        <w:sdtPr>
+          <w:rPr>
+            <w:lang w:val="pt-BR"/>
+          </w:rPr>
+          <w:id w:val="269053245"/>
+          <w:citation/>
+        </w:sdtPr>
+        <w:sdtContent>
+          <w:r>
+            <w:rPr>
+              <w:lang w:val="pt-BR"/>
+            </w:rPr>
+            <w:fldChar w:fldCharType="begin"/>
+          </w:r>
+          <w:r>
+            <w:rPr>
+              <w:lang w:val="en-US"/>
+            </w:rPr>
+            <w:instrText xml:space="preserve"> CITATION IBM74 \l 1033 </w:instrText>
+          </w:r>
+          <w:r>
+            <w:rPr>
+              <w:lang w:val="pt-BR"/>
+            </w:rPr>
+            <w:fldChar w:fldCharType="separate"/>
+          </w:r>
+          <w:r>
+            <w:rPr>
+              <w:noProof/>
+              <w:lang w:val="en-US"/>
+            </w:rPr>
+            <w:t>(IBM, 1974)</w:t>
+          </w:r>
+          <w:r>
+            <w:rPr>
+              <w:lang w:val="pt-BR"/>
+            </w:rPr>
+            <w:fldChar w:fldCharType="end"/>
+          </w:r>
+        </w:sdtContent>
+      </w:sdt>
+    </w:p>
+    <w:p>
+      <w:pPr>
+        <w:spacing w:before="240" w:after="120"/>
+      </w:pPr>
+    </w:p>
+    <w:p>
+      <w:pPr>
+        <w:pStyle w:val="ListParagraph"/>
+        <w:numPr>
+          <w:ilvl w:val="0"/>
+          <w:numId w:val="3"/>
+        </w:numPr>
+        <w:spacing w:before="240" w:after="120"/>
+      </w:pPr>
+      <w:r>
+        <w:t>Kokie buvo registrai abiejose architektūrose? Ar šios architektūros</w:t>
+      </w:r>
+      <w:r>
+        <w:t xml:space="preserve"> </w:t>
+      </w:r>
       <w:r>
         <w:t>iš viso turėjo registrus? Ar tai buvo bendrosios paskirties registrai,</w:t>
       </w:r>
-    </w:p>
-    <w:p>
-      <w:pPr>
-        <w:spacing w:before="240" w:after="120"/>
-      </w:pPr>
+      <w:r>
+        <w:t xml:space="preserve"> </w:t>
+      </w:r>
       <w:r>
         <w:t>ar specializuoti registrai? Kiek registrų turėjo kiekviena</w:t>
       </w:r>
-    </w:p>
-    <w:p>
-      <w:pPr>
-        <w:spacing w:before="240" w:after="120"/>
-      </w:pPr>
+      <w:r>
+        <w:t xml:space="preserve"> </w:t>
+      </w:r>
       <w:r>
         <w:t>architektūra?  Kokie buvo šių registrų duomenų pločiai? Kokia buvo</w:t>
       </w:r>
-    </w:p>
-    <w:p>
-      <w:pPr>
-        <w:spacing w:before="240" w:after="120"/>
-      </w:pPr>
+      <w:r>
+        <w:t xml:space="preserve"> </w:t>
+      </w:r>
       <w:r>
         <w:t>specifinė registrų paskirtis?</w:t>
       </w:r>
     </w:p>
     <w:p>
       <w:pPr>
-        <w:spacing w:before="240" w:after="120"/>
-      </w:pPr>
-    </w:p>
-    <w:p>
-      <w:pPr>
-        <w:spacing w:before="240" w:after="120"/>
-      </w:pPr>
-      <w:r>
-        <w:lastRenderedPageBreak/>
+        <w:pStyle w:val="NoSpacing"/>
+        <w:ind w:firstLine="720"/>
+        <w:rPr>
+          <w:lang w:val="en-US"/>
+        </w:rPr>
+      </w:pPr>
+      <w:r>
+        <w:t>PDP-</w:t>
+      </w:r>
+      <w:r>
+        <w:rPr>
+          <w:lang w:val="en-US"/>
+        </w:rPr>
+        <w:t xml:space="preserve">11 </w:t>
+      </w:r>
+    </w:p>
+    <w:p>
+      <w:pPr>
+        <w:spacing w:before="240" w:after="120"/>
+      </w:pPr>
+      <w:r>
         <w:t>6. Ar požymių bitai buvo naudojami šiose architektūrose? Kokie</w:t>
       </w:r>
     </w:p>
@@ -307,7 +798,7 @@
             <w:fldChar w:fldCharType="begin"/>
           </w:r>
           <w:r>
-            <w:instrText xml:space="preserve"> CITATION IBM75 \l 1063 </w:instrText>
+            <w:instrText xml:space="preserve">CITATION IBM75 \l 1063 </w:instrText>
           </w:r>
           <w:r>
             <w:fldChar w:fldCharType="separate"/>
@@ -333,7 +824,7 @@
             <w:fldChar w:fldCharType="begin"/>
           </w:r>
           <w:r>
-            <w:instrText xml:space="preserve"> CITATION Wik20 \l 1033 </w:instrText>
+            <w:instrText xml:space="preserve">CITATION Wik20 \l 1033 </w:instrText>
           </w:r>
           <w:r>
             <w:fldChar w:fldCharType="separate"/>
@@ -342,7 +833,7 @@
             <w:rPr>
               <w:noProof/>
             </w:rPr>
-            <w:t xml:space="preserve"> (Wikipedia, 2020)</w:t>
+            <w:t xml:space="preserve"> (Wikipedia, 2025)</w:t>
           </w:r>
           <w:r>
             <w:fldChar w:fldCharType="end"/>
@@ -408,6 +899,7 @@
         <w:spacing w:before="240" w:after="120"/>
       </w:pPr>
       <w:r>
+        <w:lastRenderedPageBreak/>
         <w:t>buvo realizuoti, naudojant puslapiavimą, segmentavimą, abu šiuos</w:t>
       </w:r>
     </w:p>
@@ -482,102 +974,102 @@
         <w:spacing w:before="240" w:after="120"/>
       </w:pPr>
       <w:r>
+        <w:t>Kurie režimai buvo panašūs, o kurie skyrėsi?</w:t>
+      </w:r>
+    </w:p>
+    <w:p>
+      <w:pPr>
+        <w:spacing w:before="240" w:after="120"/>
+      </w:pPr>
+    </w:p>
+    <w:p>
+      <w:pPr>
+        <w:spacing w:before="240" w:after="120"/>
+      </w:pPr>
+      <w:r>
+        <w:t>12. Kokios buvo kiekvienos architektūros I/O galimybės?</w:t>
+      </w:r>
+    </w:p>
+    <w:p>
+      <w:pPr>
+        <w:spacing w:before="240" w:after="120"/>
+      </w:pPr>
+    </w:p>
+    <w:p>
+      <w:pPr>
+        <w:spacing w:before="240" w:after="120"/>
+      </w:pPr>
+      <w:r>
+        <w:t>13. Ar buvo palaikomi pertraukimai? Kuo pertraukimų mechanizmai buvo</w:t>
+      </w:r>
+    </w:p>
+    <w:p>
+      <w:pPr>
+        <w:spacing w:before="240" w:after="120"/>
+      </w:pPr>
+      <w:r>
+        <w:t>panašūs, kuo jie skyrėsi abiejose architektūrose?</w:t>
+      </w:r>
+    </w:p>
+    <w:p>
+      <w:pPr>
+        <w:spacing w:before="240" w:after="120"/>
+      </w:pPr>
+    </w:p>
+    <w:p>
+      <w:pPr>
+        <w:spacing w:before="240" w:after="120"/>
+      </w:pPr>
+      <w:r>
+        <w:t>14. Kokius duomenų tipus palaikė kiekviena architektūra aparatūros</w:t>
+      </w:r>
+    </w:p>
+    <w:p>
+      <w:pPr>
+        <w:spacing w:before="240" w:after="120"/>
+      </w:pPr>
+      <w:r>
+        <w:t>lygyje? Ar buvo palaikoma fiksuoto kablelio, slankiojo kablelio</w:t>
+      </w:r>
+    </w:p>
+    <w:p>
+      <w:pPr>
+        <w:spacing w:before="240" w:after="120"/>
+      </w:pPr>
+      <w:r>
+        <w:t>aritmetika? Ar sveikieji skaičiai buvo koduojami kaip ženklas-dydis,</w:t>
+      </w:r>
+    </w:p>
+    <w:p>
+      <w:pPr>
+        <w:spacing w:before="240" w:after="120"/>
+      </w:pPr>
+      <w:r>
+        <w:t>kaip vieneto papildinys (atvirkštinis kodas), dvejeto papildyti</w:t>
+      </w:r>
+    </w:p>
+    <w:p>
+      <w:pPr>
+        <w:spacing w:before="240" w:after="120"/>
+      </w:pPr>
+      <w:r>
+        <w:t>(papildomas kodas)? Kokius kitus „egzotiškus“ duomenų tipus palaikė</w:t>
+      </w:r>
+    </w:p>
+    <w:p>
+      <w:pPr>
+        <w:spacing w:before="240" w:after="120"/>
+      </w:pPr>
+      <w:r>
+        <w:t>architektūra (pvz. dešimtainius skaičius, kompleksinius skaičius ir</w:t>
+      </w:r>
+    </w:p>
+    <w:p>
+      <w:pPr>
+        <w:spacing w:before="240" w:after="120"/>
+      </w:pPr>
+      <w:r>
         <w:lastRenderedPageBreak/>
-        <w:t>Kurie režimai buvo panašūs, o kurie skyrėsi?</w:t>
-      </w:r>
-    </w:p>
-    <w:p>
-      <w:pPr>
-        <w:spacing w:before="240" w:after="120"/>
-      </w:pPr>
-    </w:p>
-    <w:p>
-      <w:pPr>
-        <w:spacing w:before="240" w:after="120"/>
-      </w:pPr>
-      <w:r>
-        <w:t>12. Kokios buvo kiekvienos architektūros I/O galimybės?</w:t>
-      </w:r>
-    </w:p>
-    <w:p>
-      <w:pPr>
-        <w:spacing w:before="240" w:after="120"/>
-      </w:pPr>
-    </w:p>
-    <w:p>
-      <w:pPr>
-        <w:spacing w:before="240" w:after="120"/>
-      </w:pPr>
-      <w:r>
-        <w:t>13. Ar buvo palaikomi pertraukimai? Kuo pertraukimų mechanizmai buvo</w:t>
-      </w:r>
-    </w:p>
-    <w:p>
-      <w:pPr>
-        <w:spacing w:before="240" w:after="120"/>
-      </w:pPr>
-      <w:r>
-        <w:t>panašūs, kuo jie skyrėsi abiejose architektūrose?</w:t>
-      </w:r>
-    </w:p>
-    <w:p>
-      <w:pPr>
-        <w:spacing w:before="240" w:after="120"/>
-      </w:pPr>
-    </w:p>
-    <w:p>
-      <w:pPr>
-        <w:spacing w:before="240" w:after="120"/>
-      </w:pPr>
-      <w:r>
-        <w:t>14. Kokius duomenų tipus palaikė kiekviena architektūra aparatūros</w:t>
-      </w:r>
-    </w:p>
-    <w:p>
-      <w:pPr>
-        <w:spacing w:before="240" w:after="120"/>
-      </w:pPr>
-      <w:r>
-        <w:t>lygyje? Ar buvo palaikoma fiksuoto kablelio, slankiojo kablelio</w:t>
-      </w:r>
-    </w:p>
-    <w:p>
-      <w:pPr>
-        <w:spacing w:before="240" w:after="120"/>
-      </w:pPr>
-      <w:r>
-        <w:t>aritmetika? Ar sveikieji skaičiai buvo koduojami kaip ženklas-dydis,</w:t>
-      </w:r>
-    </w:p>
-    <w:p>
-      <w:pPr>
-        <w:spacing w:before="240" w:after="120"/>
-      </w:pPr>
-      <w:r>
-        <w:t>kaip vieneto papildinys (atvirkštinis kodas), dvejeto papildyti</w:t>
-      </w:r>
-    </w:p>
-    <w:p>
-      <w:pPr>
-        <w:spacing w:before="240" w:after="120"/>
-      </w:pPr>
-      <w:r>
-        <w:t>(papildomas kodas)? Kokius kitus „egzotiškus“ duomenų tipus palaikė</w:t>
-      </w:r>
-    </w:p>
-    <w:p>
-      <w:pPr>
-        <w:spacing w:before="240" w:after="120"/>
-      </w:pPr>
-      <w:r>
-        <w:t>architektūra (pvz. dešimtainius skaičius, kompleksinius skaičius ir</w:t>
-      </w:r>
-    </w:p>
-    <w:p>
-      <w:pPr>
-        <w:spacing w:before="240" w:after="120"/>
-      </w:pPr>
-      <w:r>
         <w:t>kt.)?</w:t>
       </w:r>
     </w:p>
@@ -739,14 +1231,23 @@
         <w:spacing w:before="240" w:after="120"/>
       </w:pPr>
       <w:r>
-        <w:t>19. (neprivaloma) ar yra emuliatorių abiem architektūroms?  Jei tokių</w:t>
-      </w:r>
-    </w:p>
-    <w:p>
-      <w:pPr>
-        <w:spacing w:before="240" w:after="120"/>
-      </w:pPr>
-      <w:r>
+        <w:t xml:space="preserve">19. (neprivaloma) ar yra </w:t>
+      </w:r>
+      <w:proofErr w:type="spellStart"/>
+      <w:r>
+        <w:t>emuliatorių</w:t>
+      </w:r>
+      <w:proofErr w:type="spellEnd"/>
+      <w:r>
+        <w:t xml:space="preserve"> abiem architektūroms?  Jei tokių</w:t>
+      </w:r>
+    </w:p>
+    <w:p>
+      <w:pPr>
+        <w:spacing w:before="240" w:after="120"/>
+      </w:pPr>
+      <w:r>
+        <w:lastRenderedPageBreak/>
         <w:t>rasite, pateikite jų URL ir (arba) leidinio metaduomenis.</w:t>
       </w:r>
     </w:p>
@@ -784,7 +1285,23 @@
         <w:spacing w:before="240" w:after="120"/>
       </w:pPr>
       <w:r>
-        <w:t>reikia naudojant Harvardo stilių (University of Wolverhampton,</w:t>
+        <w:t xml:space="preserve">reikia naudojant Harvardo stilių (University </w:t>
+      </w:r>
+      <w:proofErr w:type="spellStart"/>
+      <w:r>
+        <w:t>of</w:t>
+      </w:r>
+      <w:proofErr w:type="spellEnd"/>
+      <w:r>
+        <w:t xml:space="preserve"> </w:t>
+      </w:r>
+      <w:proofErr w:type="spellStart"/>
+      <w:r>
+        <w:t>Wolverhampton</w:t>
+      </w:r>
+      <w:proofErr w:type="spellEnd"/>
+      <w:r>
+        <w:t>,</w:t>
       </w:r>
     </w:p>
     <w:p>
@@ -824,104 +1341,204 @@
         <w:spacing w:before="240" w:after="120"/>
       </w:pPr>
       <w:r>
+        <w:t xml:space="preserve">naudojate </w:t>
+      </w:r>
+      <w:proofErr w:type="spellStart"/>
+      <w:r>
+        <w:t>ChatGPT</w:t>
+      </w:r>
+      <w:proofErr w:type="spellEnd"/>
+      <w:r>
+        <w:t xml:space="preserve"> ar kitus Didelius kalbos modelius, juos *būtina*</w:t>
+      </w:r>
+    </w:p>
+    <w:p>
+      <w:pPr>
+        <w:spacing w:before="240" w:after="120"/>
+      </w:pPr>
+      <w:r>
+        <w:t>pacituoti kaip šaltinius, nurodant viešą URL, panaudojimo datą ir</w:t>
+      </w:r>
+    </w:p>
+    <w:p>
+      <w:pPr>
+        <w:spacing w:before="240" w:after="120"/>
+      </w:pPr>
+      <w:r>
+        <w:t>laiką, įrankio versiją ir Jūsų naudotą pradinį klausimą</w:t>
+      </w:r>
+    </w:p>
+    <w:p>
+      <w:pPr>
+        <w:spacing w:before="240" w:after="120"/>
+      </w:pPr>
+      <w:r>
+        <w:t xml:space="preserve">(angl. </w:t>
+      </w:r>
+      <w:proofErr w:type="spellStart"/>
+      <w:r>
+        <w:t>prompt</w:t>
+      </w:r>
+      <w:proofErr w:type="spellEnd"/>
+      <w:r>
+        <w:t>).</w:t>
+      </w:r>
+    </w:p>
+    <w:p>
+      <w:pPr>
+        <w:spacing w:before="240" w:after="120"/>
+      </w:pPr>
+    </w:p>
+    <w:p>
+      <w:pPr>
+        <w:spacing w:before="240" w:after="120"/>
+      </w:pPr>
+      <w:r>
+        <w:t>Nuorodos:</w:t>
+      </w:r>
+    </w:p>
+    <w:p>
+      <w:pPr>
+        <w:spacing w:before="240" w:after="120"/>
+      </w:pPr>
+    </w:p>
+    <w:p>
+      <w:pPr>
+        <w:spacing w:before="240" w:after="120"/>
+      </w:pPr>
+      <w:r>
+        <w:t xml:space="preserve">University </w:t>
+      </w:r>
+      <w:proofErr w:type="spellStart"/>
+      <w:r>
+        <w:t>of</w:t>
+      </w:r>
+      <w:proofErr w:type="spellEnd"/>
+      <w:r>
+        <w:t xml:space="preserve"> </w:t>
+      </w:r>
+      <w:proofErr w:type="spellStart"/>
+      <w:r>
+        <w:t>Wolverhampton</w:t>
+      </w:r>
+      <w:proofErr w:type="spellEnd"/>
+      <w:r>
+        <w:t xml:space="preserve"> (2022) </w:t>
+      </w:r>
+      <w:proofErr w:type="spellStart"/>
+      <w:r>
+        <w:t>Harvard</w:t>
+      </w:r>
+      <w:proofErr w:type="spellEnd"/>
+      <w:r>
+        <w:t xml:space="preserve"> </w:t>
+      </w:r>
+      <w:proofErr w:type="spellStart"/>
+      <w:r>
+        <w:t>referencing</w:t>
+      </w:r>
+      <w:proofErr w:type="spellEnd"/>
+      <w:r>
+        <w:t xml:space="preserve"> (</w:t>
+      </w:r>
+      <w:proofErr w:type="spellStart"/>
+      <w:r>
+        <w:t>Cite</w:t>
+      </w:r>
+      <w:proofErr w:type="spellEnd"/>
+      <w:r>
+        <w:t xml:space="preserve"> </w:t>
+      </w:r>
+      <w:proofErr w:type="spellStart"/>
+      <w:r>
+        <w:t>them</w:t>
+      </w:r>
+      <w:proofErr w:type="spellEnd"/>
+    </w:p>
+    <w:p>
+      <w:pPr>
+        <w:spacing w:before="240" w:after="120"/>
+      </w:pPr>
+      <w:proofErr w:type="spellStart"/>
+      <w:r>
+        <w:t>right</w:t>
+      </w:r>
+      <w:proofErr w:type="spellEnd"/>
+      <w:r>
+        <w:t xml:space="preserve">): </w:t>
+      </w:r>
+      <w:proofErr w:type="spellStart"/>
+      <w:r>
+        <w:t>the</w:t>
+      </w:r>
+      <w:proofErr w:type="spellEnd"/>
+      <w:r>
+        <w:t xml:space="preserve"> </w:t>
+      </w:r>
+      <w:proofErr w:type="spellStart"/>
+      <w:r>
+        <w:t>basics</w:t>
+      </w:r>
+      <w:proofErr w:type="spellEnd"/>
+      <w:r>
+        <w:t xml:space="preserve">. 2nd </w:t>
+      </w:r>
+      <w:proofErr w:type="spellStart"/>
+      <w:r>
+        <w:t>edition</w:t>
+      </w:r>
+      <w:proofErr w:type="spellEnd"/>
+      <w:r>
+        <w:t>. URL:</w:t>
+      </w:r>
+    </w:p>
+    <w:p>
+      <w:pPr>
+        <w:spacing w:before="240" w:after="120"/>
+      </w:pPr>
+      <w:r>
+        <w:t>https://www.wlv.ac.uk/lib/media/departments/lis/skills/study-guides/LS134-Harvard-Quick-Guide.pdf</w:t>
+      </w:r>
+    </w:p>
+    <w:p>
+      <w:pPr>
+        <w:spacing w:before="240" w:after="120"/>
+      </w:pPr>
+    </w:p>
+    <w:p>
+      <w:pPr>
+        <w:spacing w:before="240" w:after="120"/>
+      </w:pPr>
+      <w:r>
+        <w:t>Wikipedia (2024) Wikipedia. URL:</w:t>
+      </w:r>
+    </w:p>
+    <w:p>
+      <w:pPr>
+        <w:spacing w:before="240" w:after="120"/>
+      </w:pPr>
+      <w:r>
+        <w:t>https://en.wikipedia.org/wiki/Wikipedia [</w:t>
+      </w:r>
+      <w:proofErr w:type="spellStart"/>
+      <w:r>
+        <w:t>accessed</w:t>
+      </w:r>
+      <w:proofErr w:type="spellEnd"/>
+    </w:p>
+    <w:p>
+      <w:pPr>
+        <w:spacing w:before="240" w:after="120"/>
+      </w:pPr>
+      <w:r>
         <w:lastRenderedPageBreak/>
-        <w:t>naudojate ChatGPT ar kitus Didelius kalbos modelius, juos *būtina*</w:t>
-      </w:r>
-    </w:p>
-    <w:p>
-      <w:pPr>
-        <w:spacing w:before="240" w:after="120"/>
-      </w:pPr>
-      <w:r>
-        <w:t>pacituoti kaip šaltinius, nurodant viešą URL, panaudojimo datą ir</w:t>
-      </w:r>
-    </w:p>
-    <w:p>
-      <w:pPr>
-        <w:spacing w:before="240" w:after="120"/>
-      </w:pPr>
-      <w:r>
-        <w:t>laiką, įrankio versiją ir Jūsų naudotą pradinį klausimą</w:t>
-      </w:r>
-    </w:p>
-    <w:p>
-      <w:pPr>
-        <w:spacing w:before="240" w:after="120"/>
-      </w:pPr>
-      <w:r>
-        <w:t>(angl. prompt).</w:t>
-      </w:r>
-    </w:p>
-    <w:p>
-      <w:pPr>
-        <w:spacing w:before="240" w:after="120"/>
-      </w:pPr>
-    </w:p>
-    <w:p>
-      <w:pPr>
-        <w:spacing w:before="240" w:after="120"/>
-      </w:pPr>
-      <w:r>
-        <w:t>Nuorodos:</w:t>
-      </w:r>
-    </w:p>
-    <w:p>
-      <w:pPr>
-        <w:spacing w:before="240" w:after="120"/>
-      </w:pPr>
-    </w:p>
-    <w:p>
-      <w:pPr>
-        <w:spacing w:before="240" w:after="120"/>
-      </w:pPr>
-      <w:r>
-        <w:t>University of Wolverhampton (2022) Harvard referencing (Cite them</w:t>
-      </w:r>
-    </w:p>
-    <w:p>
-      <w:pPr>
-        <w:spacing w:before="240" w:after="120"/>
-      </w:pPr>
-      <w:r>
-        <w:t>right): the basics. 2nd edition. URL:</w:t>
-      </w:r>
-    </w:p>
-    <w:p>
-      <w:pPr>
-        <w:spacing w:before="240" w:after="120"/>
-      </w:pPr>
-      <w:r>
-        <w:t>https://www.wlv.ac.uk/lib/media/departments/lis/skills/study-guides/LS134-Harvard-Quick-Guide.pdf</w:t>
-      </w:r>
-    </w:p>
-    <w:p>
-      <w:pPr>
-        <w:spacing w:before="240" w:after="120"/>
-      </w:pPr>
-    </w:p>
-    <w:p>
-      <w:pPr>
-        <w:spacing w:before="240" w:after="120"/>
-      </w:pPr>
-      <w:r>
-        <w:t>Wikipedia (2024) Wikipedia. URL:</w:t>
-      </w:r>
-    </w:p>
-    <w:p>
-      <w:pPr>
-        <w:spacing w:before="240" w:after="120"/>
-      </w:pPr>
-      <w:r>
-        <w:t>https://en.wikipedia.org/wiki/Wikipedia [accessed</w:t>
-      </w:r>
-    </w:p>
-    <w:p>
-      <w:pPr>
-        <w:spacing w:before="240" w:after="120"/>
-      </w:pPr>
-      <w:r>
-        <w:t>2024-11-04T09:16+02:00, permalink</w:t>
-      </w:r>
+        <w:t xml:space="preserve">2024-11-04T09:16+02:00, </w:t>
+      </w:r>
+      <w:proofErr w:type="spellStart"/>
+      <w:r>
+        <w:t>permalink</w:t>
+      </w:r>
+      <w:proofErr w:type="spellEnd"/>
     </w:p>
     <w:p>
       <w:pPr>
@@ -989,7 +1606,35 @@
                 <w:rPr>
                   <w:noProof/>
                 </w:rPr>
-                <w:t xml:space="preserve">Gemini, be datos </w:t>
+                <w:t xml:space="preserve">Bell, C. G. M. C. J. M. E. J., 1978. </w:t>
+              </w:r>
+              <w:r>
+                <w:rPr>
+                  <w:i/>
+                  <w:iCs/>
+                  <w:noProof/>
+                </w:rPr>
+                <w:t xml:space="preserve">Computer Engineering: A DEC View of Hardware Systems Design, </w:t>
+              </w:r>
+              <w:r>
+                <w:rPr>
+                  <w:noProof/>
+                </w:rPr>
+                <w:t>s.l.: Digital Press.</w:t>
+              </w:r>
+            </w:p>
+            <w:p>
+              <w:pPr>
+                <w:pStyle w:val="Bibliography"/>
+                <w:rPr>
+                  <w:noProof/>
+                </w:rPr>
+              </w:pPr>
+              <w:r>
+                <w:rPr>
+                  <w:noProof/>
+                </w:rPr>
+                <w:t xml:space="preserve">Gemini, 2025. </w:t>
               </w:r>
               <w:r>
                 <w:rPr>
@@ -1001,41 +1646,9 @@
               </w:r>
               <w:r>
                 <w:rPr>
-                  <w:i/>
-                  <w:iCs/>
                   <w:noProof/>
                 </w:rPr>
-                <w:t>https://github.com/copilot/c/a9e3f7ad-c8b4-4f39-9507-e2c974f11399</w:t>
-              </w:r>
-              <w:r>
-                <w:rPr>
-                  <w:i/>
-                  <w:iCs/>
-                  <w:noProof/>
-                </w:rPr>
-                <w:t>, Užklausa: "</w:t>
-              </w:r>
-              <w:r>
-                <w:rPr>
-                  <w:i/>
-                  <w:iCs/>
-                  <w:noProof/>
-                </w:rPr>
-                <w:t>What was the basic computer/processor architecture of PDP-11 and IBM Systems/370 - were they hybrid, low-scale integration, large-scale integration (LSI), very large-scale integration (VLSI), or were they monocrystalline modern microprocessors)? What were the physical characteristics of the equipment (weight, size, power consumption)?</w:t>
-              </w:r>
-              <w:r>
-                <w:rPr>
-                  <w:i/>
-                  <w:iCs/>
-                  <w:noProof/>
-                </w:rPr>
-                <w:t>"</w:t>
-              </w:r>
-              <w:r>
-                <w:rPr>
-                  <w:noProof/>
-                </w:rPr>
-                <w:t xml:space="preserve"> </w:t>
+                <w:t xml:space="preserve">[Tinkle] </w:t>
               </w:r>
               <w:r>
                 <w:rPr>
@@ -1056,7 +1669,7 @@
                   <w:noProof/>
                 </w:rPr>
                 <w:br/>
-                <w:t>[Kreiptasi 2025-12-05T17:28].</w:t>
+                <w:t>[Kreiptasi 05 12 2025].</w:t>
               </w:r>
             </w:p>
             <w:p>
@@ -1098,7 +1711,7 @@
                 <w:rPr>
                   <w:noProof/>
                 </w:rPr>
-                <w:t xml:space="preserve">Wikipedia, 2020. </w:t>
+                <w:t xml:space="preserve">Wikipedia, 2025. </w:t>
               </w:r>
               <w:r>
                 <w:rPr>
@@ -1133,7 +1746,56 @@
                   <w:noProof/>
                 </w:rPr>
                 <w:br/>
-                <w:t>[Kreiptasi 05 December 2025].</w:t>
+                <w:t>[Kreiptasi 2025 12 05].</w:t>
+              </w:r>
+            </w:p>
+            <w:p>
+              <w:pPr>
+                <w:pStyle w:val="Bibliography"/>
+                <w:rPr>
+                  <w:noProof/>
+                </w:rPr>
+              </w:pPr>
+              <w:r>
+                <w:rPr>
+                  <w:noProof/>
+                </w:rPr>
+                <w:t xml:space="preserve">Wikipedia, 2025. </w:t>
+              </w:r>
+              <w:r>
+                <w:rPr>
+                  <w:i/>
+                  <w:iCs/>
+                  <w:noProof/>
+                </w:rPr>
+                <w:t xml:space="preserve">Unibus. </w:t>
+              </w:r>
+              <w:r>
+                <w:rPr>
+                  <w:noProof/>
+                </w:rPr>
+                <w:t xml:space="preserve">[Tinkle] </w:t>
+              </w:r>
+              <w:r>
+                <w:rPr>
+                  <w:noProof/>
+                </w:rPr>
+                <w:br/>
+                <w:t xml:space="preserve">Available at: </w:t>
+              </w:r>
+              <w:r>
+                <w:rPr>
+                  <w:noProof/>
+                  <w:u w:val="single"/>
+                </w:rPr>
+                <w:t>https://en.wikipedia.org/w/index.php?title=Unibus&amp;action=history</w:t>
+              </w:r>
+              <w:r>
+                <w:rPr>
+                  <w:noProof/>
+                </w:rPr>
+                <w:br/>
+                <w:t>[Kreiptasi 2025 12 05].</w:t>
               </w:r>
             </w:p>
             <w:p>
@@ -1337,7 +1999,7 @@
   <w:abstractNum w:abstractNumId="2" w15:restartNumberingAfterBreak="0">
     <w:nsid w:val="455F7E4F"/>
     <w:multiLevelType w:val="hybridMultilevel"/>
-    <w:tmpl w:val="B86A6DC4"/>
+    <w:tmpl w:val="03B44C32"/>
     <w:lvl w:ilvl="0" w:tplc="0427000F">
       <w:start w:val="1"/>
       <w:numFmt w:val="decimal"/>
@@ -2373,9 +3035,10 @@
     <w:name w:val="No Spacing"/>
     <w:uiPriority w:val="1"/>
     <w:qFormat/>
-    <w:rsid w:val="00C032EB"/>
+    <w:rsid w:val="00015086"/>
     <w:pPr>
-      <w:spacing w:after="0" w:line="240" w:lineRule="auto"/>
+      <w:spacing w:after="0" w:line="280" w:lineRule="exact"/>
+      <w:jc w:val="both"/>
     </w:pPr>
     <w:rPr>
       <w:rFonts w:ascii="Times New Roman" w:hAnsi="Times New Roman"/>
@@ -2389,6 +3052,29 @@
     <w:uiPriority w:val="37"/>
     <w:unhideWhenUsed/>
     <w:rsid w:val="00F250BD"/>
+  </w:style>
+  <w:style w:type="character" w:styleId="Hyperlink">
+    <w:name w:val="Hyperlink"/>
+    <w:basedOn w:val="DefaultParagraphFont"/>
+    <w:uiPriority w:val="99"/>
+    <w:unhideWhenUsed/>
+    <w:rsid w:val="00BC0565"/>
+    <w:rPr>
+      <w:color w:val="467886" w:themeColor="hyperlink"/>
+      <w:u w:val="single"/>
+    </w:rPr>
+  </w:style>
+  <w:style w:type="character" w:styleId="UnresolvedMention">
+    <w:name w:val="Unresolved Mention"/>
+    <w:basedOn w:val="DefaultParagraphFont"/>
+    <w:uiPriority w:val="99"/>
+    <w:semiHidden/>
+    <w:unhideWhenUsed/>
+    <w:rsid w:val="00BC0565"/>
+    <w:rPr>
+      <w:color w:val="605E5C"/>
+      <w:shd w:val="clear" w:color="auto" w:fill="E1DFDD"/>
+    </w:rPr>
   </w:style>
 </w:styles>
 </file>
@@ -2711,47 +3397,6 @@
 <file path=customXml/item1.xml><?xml version="1.0" encoding="utf-8"?>
 <b:Sources xmlns:b="http://schemas.openxmlformats.org/officeDocument/2006/bibliography" xmlns="http://schemas.openxmlformats.org/officeDocument/2006/bibliography" SelectedStyle="\HarvardAnglia2008OfficeOnline.xsl" StyleName="Harvard - Anglia" Version="2008">
   <b:Source>
-    <b:Tag>IBM75</b:Tag>
-    <b:SourceType>Book</b:SourceType>
-    <b:Guid>{6FE3FB14-179E-4476-8370-F8B1BC0BD368}</b:Guid>
-    <b:Author>
-      <b:Author>
-        <b:NameList>
-          <b:Person>
-            <b:Last>IBM</b:Last>
-            <b:First>Systems</b:First>
-          </b:Person>
-        </b:NameList>
-      </b:Author>
-    </b:Author>
-    <b:Title>IBM systems/370 system summery</b:Title>
-    <b:Year>1975</b:Year>
-    <b:Publisher>IBM</b:Publisher>
-    <b:Edition>5th</b:Edition>
-    <b:RefOrder>3</b:RefOrder>
-  </b:Source>
-  <b:Source>
-    <b:Tag>Wik20</b:Tag>
-    <b:SourceType>InternetSite</b:SourceType>
-    <b:Guid>{10AF42CE-E453-4629-ACC2-F3EF17BC1DD9}</b:Guid>
-    <b:Author>
-      <b:Author>
-        <b:NameList>
-          <b:Person>
-            <b:Last>Wikipedia</b:Last>
-          </b:Person>
-        </b:NameList>
-      </b:Author>
-    </b:Author>
-    <b:Title>PDP-11</b:Title>
-    <b:Year>2020</b:Year>
-    <b:YearAccessed>2025</b:YearAccessed>
-    <b:MonthAccessed>December</b:MonthAccessed>
-    <b:DayAccessed>05</b:DayAccessed>
-    <b:URL>https://en.wikipedia.org/wiki/PDP-11.</b:URL>
-    <b:RefOrder>4</b:RefOrder>
-  </b:Source>
-  <b:Source>
     <b:Tag>Gem25</b:Tag>
     <b:SourceType>InternetSite</b:SourceType>
     <b:Guid>{32F0ACD3-7FA6-46D5-A5B2-DDFA9B9521C7}</b:Guid>
@@ -2792,11 +3437,116 @@
     <b:Publisher>Digital Press</b:Publisher>
     <b:RefOrder>1</b:RefOrder>
   </b:Source>
+  <b:Source>
+    <b:Tag>Wik25</b:Tag>
+    <b:SourceType>InternetSite</b:SourceType>
+    <b:Guid>{130487A8-86B5-4E9D-A270-B12C7061DE6D}</b:Guid>
+    <b:Title>Unibus</b:Title>
+    <b:Year>2025</b:Year>
+    <b:Author>
+      <b:Author>
+        <b:NameList>
+          <b:Person>
+            <b:Last>Wikipedia</b:Last>
+          </b:Person>
+        </b:NameList>
+      </b:Author>
+    </b:Author>
+    <b:YearAccessed>2025</b:YearAccessed>
+    <b:MonthAccessed>12</b:MonthAccessed>
+    <b:DayAccessed>05</b:DayAccessed>
+    <b:URL>https://en.wikipedia.org/w/index.php?title=Unibus&amp;action=history</b:URL>
+    <b:RefOrder>3</b:RefOrder>
+  </b:Source>
+  <b:Source>
+    <b:Tag>DAT88</b:Tag>
+    <b:SourceType>Report</b:SourceType>
+    <b:Guid>{6E001008-F2EC-4172-AFE2-EF23F96E8DB0}</b:Guid>
+    <b:Author>
+      <b:Author>
+        <b:Corporate>Datapro Research Corporation</b:Corporate>
+      </b:Author>
+    </b:Author>
+    <b:Title>DEC PDP-11 Family</b:Title>
+    <b:Year>1988</b:Year>
+    <b:Publisher>DATAPRO RESEARCH CORPORATION</b:Publisher>
+    <b:RefOrder>4</b:RefOrder>
+  </b:Source>
+  <b:Source>
+    <b:Tag>Wik20</b:Tag>
+    <b:SourceType>InternetSite</b:SourceType>
+    <b:Guid>{98A5A126-684E-4815-A118-D08B38671315}</b:Guid>
+    <b:Author>
+      <b:Author>
+        <b:NameList>
+          <b:Person>
+            <b:Last>Wikipedia</b:Last>
+          </b:Person>
+        </b:NameList>
+      </b:Author>
+    </b:Author>
+    <b:Title>PDP-11</b:Title>
+    <b:Year>2025</b:Year>
+    <b:YearAccessed>2025</b:YearAccessed>
+    <b:MonthAccessed>December</b:MonthAccessed>
+    <b:DayAccessed>05</b:DayAccessed>
+    <b:URL>https://en.wikipedia.org/wiki/PDP-11.</b:URL>
+    <b:RefOrder>6</b:RefOrder>
+  </b:Source>
+  <b:Source>
+    <b:Tag>Wik251</b:Tag>
+    <b:SourceType>InternetSite</b:SourceType>
+    <b:Guid>{8D6E641E-E463-400D-8FA0-22774874CE30}</b:Guid>
+    <b:Author>
+      <b:Author>
+        <b:NameList>
+          <b:Person>
+            <b:Last>Wikipedia</b:Last>
+          </b:Person>
+        </b:NameList>
+      </b:Author>
+    </b:Author>
+    <b:Title>IBM System/370</b:Title>
+    <b:Year>2025</b:Year>
+    <b:YearAccessed>2025</b:YearAccessed>
+    <b:MonthAccessed>12</b:MonthAccessed>
+    <b:DayAccessed>05</b:DayAccessed>
+    <b:URL>https://en.wikipedia.org/wiki/IBM_System/370</b:URL>
+    <b:RefOrder>7</b:RefOrder>
+  </b:Source>
+  <b:Source>
+    <b:Tag>IBM74</b:Tag>
+    <b:SourceType>Book</b:SourceType>
+    <b:Guid>{E6EEB727-5314-46EC-A684-6B4C952093E3}</b:Guid>
+    <b:Author>
+      <b:Author>
+        <b:Corporate>IBM</b:Corporate>
+      </b:Author>
+    </b:Author>
+    <b:Title>IBM System/370 Principles of Operation</b:Title>
+    <b:Year>1974</b:Year>
+    <b:Edition>4th</b:Edition>
+    <b:RefOrder>8</b:RefOrder>
+  </b:Source>
+  <b:Source>
+    <b:Tag>IBM75</b:Tag>
+    <b:SourceType>Book</b:SourceType>
+    <b:Guid>{F53BEDC3-173F-440F-9D6B-D171D57E1C5E}</b:Guid>
+    <b:Author>
+      <b:Author>
+        <b:Corporate>IBM</b:Corporate>
+      </b:Author>
+    </b:Author>
+    <b:Title>IBM System/370 System Summery</b:Title>
+    <b:Year>1975</b:Year>
+    <b:Edition>5th</b:Edition>
+    <b:RefOrder>5</b:RefOrder>
+  </b:Source>
 </b:Sources>
 </file>
 
 <file path=customXml/itemProps1.xml><?xml version="1.0" encoding="utf-8"?>
-<ds:datastoreItem xmlns:ds="http://schemas.openxmlformats.org/officeDocument/2006/customXml" ds:itemID="{0D3001F5-4C96-400A-B1A6-4F0533A6257B}">
+<ds:datastoreItem xmlns:ds="http://schemas.openxmlformats.org/officeDocument/2006/customXml" ds:itemID="{6FE78919-9B98-4731-ACE9-B84B534B4F77}">
   <ds:schemaRefs>
     <ds:schemaRef ds:uri="http://schemas.openxmlformats.org/officeDocument/2006/bibliography"/>
   </ds:schemaRefs>

</xml_diff>

<commit_message>
Atsakyti 5 ir 6 klausimai
</commit_message>
<xml_diff>
--- a/IBM370vsPDP11.docx
+++ b/IBM370vsPDP11.docx
@@ -17,7 +17,15 @@
         <w:jc w:val="center"/>
       </w:pPr>
       <w:r>
-        <w:t>Deimantė Balčiūtė, Bioinformatika 2k., 2025</w:t>
+        <w:t xml:space="preserve">Deimantė Balčiūtė, </w:t>
+      </w:r>
+      <w:proofErr w:type="spellStart"/>
+      <w:r>
+        <w:t>Bioinformatika</w:t>
+      </w:r>
+      <w:proofErr w:type="spellEnd"/>
+      <w:r>
+        <w:t xml:space="preserve"> 2k., 2025</w:t>
       </w:r>
     </w:p>
     <w:p>
@@ -36,8 +44,13 @@
         <w:t>relės, vakuuminės</w:t>
       </w:r>
       <w:r>
-        <w:t xml:space="preserve"> lempos, tranzistoriai, magnetinės šerdys, integriniai</w:t>
-      </w:r>
+        <w:t xml:space="preserve"> lempos, tranzistoriai, magnetinės šerdys, </w:t>
+      </w:r>
+      <w:proofErr w:type="spellStart"/>
+      <w:r>
+        <w:t>integriniai</w:t>
+      </w:r>
+      <w:proofErr w:type="spellEnd"/>
       <w:r>
         <w:t xml:space="preserve"> </w:t>
       </w:r>
@@ -339,7 +352,31 @@
         <w:t xml:space="preserve">. Ankstyvieji modeliai nenaudojo mikroprocesorių, vietoj jų naudijo hibridinius integrinius grandynus ir monolitinius integrinius grandynus, kurie buvo mažo </w:t>
       </w:r>
       <w:r>
-        <w:t xml:space="preserve">masto integracijos ir vidutinio masto integracijos. IBM sukūrė „Solid Logic Technology“ (SLT), kuri buvo hibridinė pakavimo technologija. Vėlesni modeliai naudojo didelio masto integraciją, tačiau procesoriai buvo sudaryti iš daugelio lustų ant plokščių ar kelių lustų modulių, o ne iš vieno mikro procesoriaus. </w:t>
+        <w:t>masto integracijos ir vidutinio masto integracijos. IBM sukūrė „</w:t>
+      </w:r>
+      <w:proofErr w:type="spellStart"/>
+      <w:r>
+        <w:t>Solid</w:t>
+      </w:r>
+      <w:proofErr w:type="spellEnd"/>
+      <w:r>
+        <w:t xml:space="preserve"> Logic </w:t>
+      </w:r>
+      <w:proofErr w:type="spellStart"/>
+      <w:r>
+        <w:t>Technology</w:t>
+      </w:r>
+      <w:proofErr w:type="spellEnd"/>
+      <w:r>
+        <w:t xml:space="preserve">“ (SLT), kuri buvo hibridinė pakavimo technologija. Vėlesni modeliai naudojo didelio masto integraciją, tačiau procesoriai buvo sudaryti iš daugelio lustų ant plokščių ar kelių lustų modulių, o ne iš vieno </w:t>
+      </w:r>
+      <w:proofErr w:type="spellStart"/>
+      <w:r>
+        <w:t>mikro</w:t>
+      </w:r>
+      <w:proofErr w:type="spellEnd"/>
+      <w:r>
+        <w:t xml:space="preserve"> procesoriaus. </w:t>
       </w:r>
       <w:sdt>
         <w:sdtPr>
@@ -741,7 +778,42 @@
         <w:t xml:space="preserve">R0-R5 </w:t>
       </w:r>
       <w:r>
-        <w:t>bendros paskirties registrai.</w:t>
+        <w:t>bendros paskirties registrai</w:t>
+      </w:r>
+      <w:sdt>
+        <w:sdtPr>
+          <w:id w:val="-961408344"/>
+          <w:citation/>
+        </w:sdtPr>
+        <w:sdtContent>
+          <w:r>
+            <w:fldChar w:fldCharType="begin"/>
+          </w:r>
+          <w:r>
+            <w:instrText xml:space="preserve"> CITATION Bel78 \l 1063 </w:instrText>
+          </w:r>
+          <w:r>
+            <w:fldChar w:fldCharType="separate"/>
+          </w:r>
+          <w:r>
+            <w:rPr>
+              <w:noProof/>
+            </w:rPr>
+            <w:t xml:space="preserve"> </w:t>
+          </w:r>
+          <w:r>
+            <w:rPr>
+              <w:noProof/>
+            </w:rPr>
+            <w:t>(Bell, 1978)</w:t>
+          </w:r>
+          <w:r>
+            <w:fldChar w:fldCharType="end"/>
+          </w:r>
+        </w:sdtContent>
+      </w:sdt>
+      <w:r>
+        <w:t>.</w:t>
       </w:r>
     </w:p>
     <w:p>
@@ -750,7 +822,58 @@
         <w:ind w:firstLine="720"/>
       </w:pPr>
       <w:r>
-        <w:t xml:space="preserve">Šie registrai turėjo kelis režimus, kurie turi ir savo atidėtas versijas: registro, autoinkrementinė, autodekrementinė, indeksinė. Programos skaitiklis turi savo rėžimus: tiesioginis, absoliutus, reliatyvus, reliatyvus atidėtas. </w:t>
+        <w:t xml:space="preserve">Šie registrai turėjo kelis režimus, kurie turi ir savo atidėtas versijas: registro, </w:t>
+      </w:r>
+      <w:proofErr w:type="spellStart"/>
+      <w:r>
+        <w:t>autoinkrementinė</w:t>
+      </w:r>
+      <w:proofErr w:type="spellEnd"/>
+      <w:r>
+        <w:t xml:space="preserve">, </w:t>
+      </w:r>
+      <w:proofErr w:type="spellStart"/>
+      <w:r>
+        <w:t>autodekrementinė</w:t>
+      </w:r>
+      <w:proofErr w:type="spellEnd"/>
+      <w:r>
+        <w:t>, indeksinė. Programos skaitiklis turi savo rėžimus: tiesioginis, absoliutus, reliatyvus, reliatyvus atidėtas.</w:t>
+      </w:r>
+      <w:sdt>
+        <w:sdtPr>
+          <w:id w:val="1246067497"/>
+          <w:citation/>
+        </w:sdtPr>
+        <w:sdtContent>
+          <w:r>
+            <w:fldChar w:fldCharType="begin"/>
+          </w:r>
+          <w:r>
+            <w:instrText xml:space="preserve"> CITATION Bel78 \l 1063 </w:instrText>
+          </w:r>
+          <w:r>
+            <w:fldChar w:fldCharType="separate"/>
+          </w:r>
+          <w:r>
+            <w:rPr>
+              <w:noProof/>
+            </w:rPr>
+            <w:t xml:space="preserve"> </w:t>
+          </w:r>
+          <w:r>
+            <w:rPr>
+              <w:noProof/>
+            </w:rPr>
+            <w:t>(Bell, 1978)</w:t>
+          </w:r>
+          <w:r>
+            <w:fldChar w:fldCharType="end"/>
+          </w:r>
+        </w:sdtContent>
+      </w:sdt>
+      <w:r>
+        <w:t xml:space="preserve"> </w:t>
       </w:r>
     </w:p>
     <w:p>
@@ -768,7 +891,161 @@
         <w:t>16 bit</w:t>
       </w:r>
       <w:r>
-        <w:t>ų registras – procesoriaus būsenos žodis. Jame saugomos būsenos vėliavėlės(neigiama – N, nulis – Z, perpilda – V, perkėlimas - C), procesoriaus preoriteto lygis, atminties valdymo rėžimai.</w:t>
+        <w:t xml:space="preserve">ų registras – procesoriaus būsenos žodis. Jame saugomos būsenos vėliavėlės(neigiama – N, nulis – Z, perpilda – V, perkėlimas - C), procesoriaus </w:t>
+      </w:r>
+      <w:r>
+        <w:t>prioriteto</w:t>
+      </w:r>
+      <w:r>
+        <w:t xml:space="preserve"> lygis, atminties valdymo rėžimai.</w:t>
+      </w:r>
+      <w:sdt>
+        <w:sdtPr>
+          <w:id w:val="783924427"/>
+          <w:citation/>
+        </w:sdtPr>
+        <w:sdtContent>
+          <w:r>
+            <w:fldChar w:fldCharType="begin"/>
+          </w:r>
+          <w:r>
+            <w:instrText xml:space="preserve"> CITATION Bel78 \l 1063 </w:instrText>
+          </w:r>
+          <w:r>
+            <w:fldChar w:fldCharType="separate"/>
+          </w:r>
+          <w:r>
+            <w:rPr>
+              <w:noProof/>
+            </w:rPr>
+            <w:t xml:space="preserve"> </w:t>
+          </w:r>
+          <w:r>
+            <w:rPr>
+              <w:noProof/>
+            </w:rPr>
+            <w:t>(Bell, 1978)</w:t>
+          </w:r>
+          <w:r>
+            <w:fldChar w:fldCharType="end"/>
+          </w:r>
+        </w:sdtContent>
+      </w:sdt>
+      <w:r>
+        <w:t xml:space="preserve"> </w:t>
+      </w:r>
+    </w:p>
+    <w:p>
+      <w:pPr>
+        <w:pStyle w:val="NoSpacing"/>
+        <w:ind w:firstLine="720"/>
+      </w:pPr>
+      <w:r>
+        <w:t>IBM System/</w:t>
+      </w:r>
+      <w:r>
+        <w:t>370 tur</w:t>
+      </w:r>
+      <w:r>
+        <w:t xml:space="preserve">ėjo </w:t>
+      </w:r>
+      <w:r>
+        <w:t>16 bendros paskirties registr</w:t>
+      </w:r>
+      <w:r>
+        <w:t>ų</w:t>
+      </w:r>
+      <w:r>
+        <w:t xml:space="preserve">, kontrolės registrų </w:t>
+      </w:r>
+      <w:r>
+        <w:t xml:space="preserve">po </w:t>
+      </w:r>
+      <w:r>
+        <w:t xml:space="preserve">32 bitus, 4 </w:t>
+      </w:r>
+      <w:r>
+        <w:t xml:space="preserve">slankaus kablelio registrus po 64 bitus ir </w:t>
+      </w:r>
+      <w:r>
+        <w:t xml:space="preserve"> </w:t>
+      </w:r>
+      <w:r>
+        <w:t>6</w:t>
+      </w:r>
+      <w:r>
+        <w:t>4 bitų procesoriaus būsenos žodį.</w:t>
+      </w:r>
+      <w:r>
+        <w:t xml:space="preserve"> Valdymo registrai buvo naudojami virtualios atminties valdymui.</w:t>
+      </w:r>
+      <w:sdt>
+        <w:sdtPr>
+          <w:id w:val="-346477044"/>
+          <w:citation/>
+        </w:sdtPr>
+        <w:sdtContent>
+          <w:r>
+            <w:fldChar w:fldCharType="begin"/>
+          </w:r>
+          <w:r>
+            <w:instrText xml:space="preserve"> CITATION IBM74 \l 1063 </w:instrText>
+          </w:r>
+          <w:r>
+            <w:fldChar w:fldCharType="separate"/>
+          </w:r>
+          <w:r>
+            <w:rPr>
+              <w:noProof/>
+            </w:rPr>
+            <w:t xml:space="preserve"> </w:t>
+          </w:r>
+          <w:r>
+            <w:rPr>
+              <w:noProof/>
+            </w:rPr>
+            <w:t>(IBM, 1974)</w:t>
+          </w:r>
+          <w:r>
+            <w:fldChar w:fldCharType="end"/>
+          </w:r>
+        </w:sdtContent>
+      </w:sdt>
+    </w:p>
+    <w:p>
+      <w:pPr>
+        <w:pStyle w:val="NoSpacing"/>
+        <w:ind w:firstLine="720"/>
+        <w:rPr>
+          <w:lang w:val="pt-BR"/>
+        </w:rPr>
+      </w:pPr>
+      <w:r>
+        <w:t>Palyginimui: PDP-</w:t>
+      </w:r>
+      <w:r>
+        <w:rPr>
+          <w:lang w:val="pt-BR"/>
+        </w:rPr>
+        <w:t>11 i</w:t>
+      </w:r>
+      <w:r>
+        <w:t xml:space="preserve">š viso turėjo </w:t>
+      </w:r>
+      <w:r>
+        <w:rPr>
+          <w:lang w:val="pt-BR"/>
+        </w:rPr>
+        <w:t>1</w:t>
+      </w:r>
+      <w:r>
+        <w:rPr>
+          <w:lang w:val="pt-BR"/>
+        </w:rPr>
+        <w:t>6 + 1 registr</w:t>
+      </w:r>
+      <w:r>
+        <w:t>ą, o System/370 36 + 1 registrus.</w:t>
       </w:r>
     </w:p>
     <w:p>
@@ -778,19 +1055,202 @@
       <w:r>
         <w:t>6. Ar požymių bitai buvo naudojami šiose architektūrose? Kokie</w:t>
       </w:r>
-    </w:p>
-    <w:p>
-      <w:pPr>
-        <w:spacing w:before="240" w:after="120"/>
-      </w:pPr>
+      <w:r>
+        <w:t xml:space="preserve"> </w:t>
+      </w:r>
       <w:r>
         <w:t>požymiai buvo naudojami?</w:t>
       </w:r>
     </w:p>
     <w:p>
       <w:pPr>
-        <w:spacing w:before="240" w:after="120"/>
-      </w:pPr>
+        <w:pStyle w:val="NoSpacing"/>
+        <w:ind w:firstLine="720"/>
+        <w:rPr>
+          <w:lang w:val="pt-BR"/>
+        </w:rPr>
+      </w:pPr>
+      <w:r>
+        <w:t>Abi architektūros naudojo požymių bitus PSW(</w:t>
+      </w:r>
+      <w:proofErr w:type="spellStart"/>
+      <w:r>
+        <w:t>Processor</w:t>
+      </w:r>
+      <w:proofErr w:type="spellEnd"/>
+      <w:r>
+        <w:t xml:space="preserve"> </w:t>
+      </w:r>
+      <w:proofErr w:type="spellStart"/>
+      <w:r>
+        <w:t>State</w:t>
+      </w:r>
+      <w:proofErr w:type="spellEnd"/>
+      <w:r>
+        <w:t xml:space="preserve"> Word). Pagrindiniai požymiai: </w:t>
+      </w:r>
+      <w:r>
+        <w:t xml:space="preserve">neigiama – N, nulis – Z, perpilda – V, perkėlimas </w:t>
+      </w:r>
+      <w:r>
+        <w:t>–</w:t>
+      </w:r>
+      <w:r>
+        <w:t xml:space="preserve"> C</w:t>
+      </w:r>
+      <w:r>
+        <w:rPr>
+          <w:lang w:val="pt-BR"/>
+        </w:rPr>
+        <w:t>.</w:t>
+      </w:r>
+      <w:sdt>
+        <w:sdtPr>
+          <w:rPr>
+            <w:lang w:val="pt-BR"/>
+          </w:rPr>
+          <w:id w:val="1221865467"/>
+          <w:citation/>
+        </w:sdtPr>
+        <w:sdtContent>
+          <w:r>
+            <w:rPr>
+              <w:lang w:val="pt-BR"/>
+            </w:rPr>
+            <w:fldChar w:fldCharType="begin"/>
+          </w:r>
+          <w:r>
+            <w:rPr>
+              <w:lang w:val="pt-BR"/>
+            </w:rPr>
+            <w:instrText xml:space="preserve"> CITATION Bel78 \l 1033 </w:instrText>
+          </w:r>
+          <w:r>
+            <w:rPr>
+              <w:lang w:val="pt-BR"/>
+            </w:rPr>
+            <w:fldChar w:fldCharType="separate"/>
+          </w:r>
+          <w:r>
+            <w:rPr>
+              <w:noProof/>
+              <w:lang w:val="pt-BR"/>
+            </w:rPr>
+            <w:t xml:space="preserve"> </w:t>
+          </w:r>
+          <w:r>
+            <w:rPr>
+              <w:noProof/>
+              <w:lang w:val="en-US"/>
+            </w:rPr>
+            <w:t>(Bell, 1978)</w:t>
+          </w:r>
+          <w:r>
+            <w:rPr>
+              <w:lang w:val="pt-BR"/>
+            </w:rPr>
+            <w:fldChar w:fldCharType="end"/>
+          </w:r>
+        </w:sdtContent>
+      </w:sdt>
+      <w:sdt>
+        <w:sdtPr>
+          <w:rPr>
+            <w:lang w:val="pt-BR"/>
+          </w:rPr>
+          <w:id w:val="-1105199123"/>
+          <w:citation/>
+        </w:sdtPr>
+        <w:sdtContent>
+          <w:r>
+            <w:rPr>
+              <w:lang w:val="pt-BR"/>
+            </w:rPr>
+            <w:fldChar w:fldCharType="begin"/>
+          </w:r>
+          <w:r>
+            <w:rPr>
+              <w:lang w:val="en-US"/>
+            </w:rPr>
+            <w:instrText xml:space="preserve"> CITATION IBM74 \l 1033 </w:instrText>
+          </w:r>
+          <w:r>
+            <w:rPr>
+              <w:lang w:val="pt-BR"/>
+            </w:rPr>
+            <w:fldChar w:fldCharType="separate"/>
+          </w:r>
+          <w:r>
+            <w:rPr>
+              <w:noProof/>
+              <w:lang w:val="en-US"/>
+            </w:rPr>
+            <w:t xml:space="preserve"> </w:t>
+          </w:r>
+          <w:r>
+            <w:rPr>
+              <w:noProof/>
+              <w:lang w:val="en-US"/>
+            </w:rPr>
+            <w:t>(IBM, 1974)</w:t>
+          </w:r>
+          <w:r>
+            <w:rPr>
+              <w:lang w:val="pt-BR"/>
+            </w:rPr>
+            <w:fldChar w:fldCharType="end"/>
+          </w:r>
+        </w:sdtContent>
+      </w:sdt>
+      <w:sdt>
+        <w:sdtPr>
+          <w:rPr>
+            <w:lang w:val="pt-BR"/>
+          </w:rPr>
+          <w:id w:val="2126271185"/>
+          <w:citation/>
+        </w:sdtPr>
+        <w:sdtContent>
+          <w:r>
+            <w:rPr>
+              <w:lang w:val="pt-BR"/>
+            </w:rPr>
+            <w:fldChar w:fldCharType="begin"/>
+          </w:r>
+          <w:r>
+            <w:rPr>
+              <w:lang w:val="en-US"/>
+            </w:rPr>
+            <w:instrText xml:space="preserve"> CITATION Wik251 \l 1033 </w:instrText>
+          </w:r>
+          <w:r>
+            <w:rPr>
+              <w:lang w:val="pt-BR"/>
+            </w:rPr>
+            <w:fldChar w:fldCharType="separate"/>
+          </w:r>
+          <w:r>
+            <w:rPr>
+              <w:noProof/>
+              <w:lang w:val="en-US"/>
+            </w:rPr>
+            <w:t xml:space="preserve"> </w:t>
+          </w:r>
+          <w:r>
+            <w:rPr>
+              <w:noProof/>
+              <w:lang w:val="en-US"/>
+            </w:rPr>
+            <w:t>(Wikipedia, 2025)</w:t>
+          </w:r>
+          <w:r>
+            <w:rPr>
+              <w:lang w:val="pt-BR"/>
+            </w:rPr>
+            <w:fldChar w:fldCharType="end"/>
+          </w:r>
+        </w:sdtContent>
+      </w:sdt>
     </w:p>
     <w:p>
       <w:pPr>
@@ -876,6 +1336,7 @@
         <w:spacing w:before="240" w:after="120"/>
       </w:pPr>
       <w:r>
+        <w:lastRenderedPageBreak/>
         <w:t>8. Koks buvo kiekvienos sistemos atminties išdėstymas? Ar adresų buvo</w:t>
       </w:r>
     </w:p>
@@ -892,330 +1353,329 @@
         <w:spacing w:before="240" w:after="120"/>
       </w:pPr>
       <w:r>
+        <w:t>atminties į bankus? Koks buvo (efektyvus) adreso plotis? Koks buvo</w:t>
+      </w:r>
+    </w:p>
+    <w:p>
+      <w:pPr>
+        <w:spacing w:before="240" w:after="120"/>
+      </w:pPr>
+      <w:r>
+        <w:t>maksimalus įmanomas atminties kiekis kiekvienoje sistemoje? Koks buvo</w:t>
+      </w:r>
+    </w:p>
+    <w:p>
+      <w:pPr>
+        <w:spacing w:before="240" w:after="120"/>
+      </w:pPr>
+      <w:r>
+        <w:t>tipiškas atminties kiekis, su kuria sistema buvo naudojama?</w:t>
+      </w:r>
+    </w:p>
+    <w:p>
+      <w:pPr>
+        <w:spacing w:before="240" w:after="120"/>
+      </w:pPr>
+    </w:p>
+    <w:p>
+      <w:pPr>
+        <w:spacing w:before="240" w:after="120"/>
+      </w:pPr>
+      <w:r>
+        <w:t>9. Ar buvo palaikoma virtualioji atmintis ir kaip? Ar virtuali atmintis</w:t>
+      </w:r>
+    </w:p>
+    <w:p>
+      <w:pPr>
+        <w:spacing w:before="240" w:after="120"/>
+      </w:pPr>
+      <w:r>
+        <w:t>buvo realizuoti, naudojant puslapiavimą, segmentavimą, abu šiuos</w:t>
+      </w:r>
+    </w:p>
+    <w:p>
+      <w:pPr>
+        <w:spacing w:before="240" w:after="120"/>
+      </w:pPr>
+      <w:r>
+        <w:t>mechanizmus?</w:t>
+      </w:r>
+    </w:p>
+    <w:p>
+      <w:pPr>
+        <w:spacing w:before="240" w:after="120"/>
+      </w:pPr>
+    </w:p>
+    <w:p>
+      <w:pPr>
+        <w:spacing w:before="240" w:after="120"/>
+      </w:pPr>
+      <w:r>
+        <w:t>10. Kokia buvo kiekvienos architektūros komandų sistema (ISA)? Kiek</w:t>
+      </w:r>
+    </w:p>
+    <w:p>
+      <w:pPr>
+        <w:spacing w:before="240" w:after="120"/>
+      </w:pPr>
+      <w:r>
+        <w:t>mašinos komandų turėjo kiekviena architektūra? Kokios buvo instrukcijų</w:t>
+      </w:r>
+    </w:p>
+    <w:p>
+      <w:pPr>
+        <w:spacing w:before="240" w:after="120"/>
+      </w:pPr>
+      <w:r>
+        <w:t>(komandų) klasės?  Kokius instrukcijų formatus palaikė kiekviena</w:t>
+      </w:r>
+    </w:p>
+    <w:p>
+      <w:pPr>
+        <w:spacing w:before="240" w:after="120"/>
+      </w:pPr>
+      <w:r>
+        <w:t>architektūra?  Pateikite 8–16 instrukcijų pavyzdžiai. Kokios komandos</w:t>
+      </w:r>
+    </w:p>
+    <w:p>
+      <w:pPr>
+        <w:spacing w:before="240" w:after="120"/>
+      </w:pPr>
+      <w:r>
+        <w:t>buvo panašios abi architektūros? Kurios komandos skyrėsi?</w:t>
+      </w:r>
+    </w:p>
+    <w:p>
+      <w:pPr>
+        <w:spacing w:before="240" w:after="120"/>
+      </w:pPr>
+    </w:p>
+    <w:p>
+      <w:pPr>
+        <w:spacing w:before="240" w:after="120"/>
+      </w:pPr>
+      <w:r>
+        <w:t>11. Kokius adresavimo būdus palaikė kiekviena architektūra?</w:t>
+      </w:r>
+    </w:p>
+    <w:p>
+      <w:pPr>
+        <w:spacing w:before="240" w:after="120"/>
+      </w:pPr>
+      <w:r>
+        <w:t>Kurie režimai buvo panašūs, o kurie skyrėsi?</w:t>
+      </w:r>
+    </w:p>
+    <w:p>
+      <w:pPr>
+        <w:spacing w:before="240" w:after="120"/>
+      </w:pPr>
+    </w:p>
+    <w:p>
+      <w:pPr>
+        <w:spacing w:before="240" w:after="120"/>
+      </w:pPr>
+      <w:r>
+        <w:t>12. Kokios buvo kiekvienos architektūros I/O galimybės?</w:t>
+      </w:r>
+    </w:p>
+    <w:p>
+      <w:pPr>
+        <w:spacing w:before="240" w:after="120"/>
+      </w:pPr>
+    </w:p>
+    <w:p>
+      <w:pPr>
+        <w:spacing w:before="240" w:after="120"/>
+      </w:pPr>
+      <w:r>
+        <w:t>13. Ar buvo palaikomi pertraukimai? Kuo pertraukimų mechanizmai buvo</w:t>
+      </w:r>
+    </w:p>
+    <w:p>
+      <w:pPr>
+        <w:spacing w:before="240" w:after="120"/>
+      </w:pPr>
+      <w:r>
+        <w:t>panašūs, kuo jie skyrėsi abiejose architektūrose?</w:t>
+      </w:r>
+    </w:p>
+    <w:p>
+      <w:pPr>
+        <w:spacing w:before="240" w:after="120"/>
+      </w:pPr>
+    </w:p>
+    <w:p>
+      <w:pPr>
+        <w:spacing w:before="240" w:after="120"/>
+      </w:pPr>
+      <w:r>
+        <w:t>14. Kokius duomenų tipus palaikė kiekviena architektūra aparatūros</w:t>
+      </w:r>
+    </w:p>
+    <w:p>
+      <w:pPr>
+        <w:spacing w:before="240" w:after="120"/>
+      </w:pPr>
+      <w:r>
+        <w:t>lygyje? Ar buvo palaikoma fiksuoto kablelio, slankiojo kablelio</w:t>
+      </w:r>
+    </w:p>
+    <w:p>
+      <w:pPr>
+        <w:spacing w:before="240" w:after="120"/>
+      </w:pPr>
+      <w:r>
+        <w:t>aritmetika? Ar sveikieji skaičiai buvo koduojami kaip ženklas-dydis,</w:t>
+      </w:r>
+    </w:p>
+    <w:p>
+      <w:pPr>
+        <w:spacing w:before="240" w:after="120"/>
+      </w:pPr>
+      <w:r>
+        <w:t>kaip vieneto papildinys (atvirkštinis kodas), dvejeto papildyti</w:t>
+      </w:r>
+    </w:p>
+    <w:p>
+      <w:pPr>
+        <w:spacing w:before="240" w:after="120"/>
+      </w:pPr>
+      <w:r>
+        <w:t>(papildomas kodas)? Kokius kitus „egzotiškus“ duomenų tipus palaikė</w:t>
+      </w:r>
+    </w:p>
+    <w:p>
+      <w:pPr>
+        <w:spacing w:before="240" w:after="120"/>
+      </w:pPr>
+      <w:r>
+        <w:t>architektūra (pvz. dešimtainius skaičius, kompleksinius skaičius ir</w:t>
+      </w:r>
+    </w:p>
+    <w:p>
+      <w:pPr>
+        <w:spacing w:before="240" w:after="120"/>
+      </w:pPr>
+      <w:r>
+        <w:t>kt.)?</w:t>
+      </w:r>
+    </w:p>
+    <w:p>
+      <w:pPr>
+        <w:spacing w:before="240" w:after="120"/>
+      </w:pPr>
+    </w:p>
+    <w:p>
+      <w:pPr>
+        <w:spacing w:before="240" w:after="120"/>
+      </w:pPr>
+      <w:r>
+        <w:t>15. Kokia buvo kiekvienos sistemos greitaveika? Kokie buvo taktinių</w:t>
+      </w:r>
+    </w:p>
+    <w:p>
+      <w:pPr>
+        <w:spacing w:before="240" w:after="120"/>
+      </w:pPr>
+      <w:r>
+        <w:t>generatorių dažniai, vidutinis/mažiausias/didžiausias ciklų skaičius,</w:t>
+      </w:r>
+    </w:p>
+    <w:p>
+      <w:pPr>
+        <w:spacing w:before="240" w:after="120"/>
+      </w:pPr>
+      <w:r>
+        <w:t>reikalingas kiekvienai komandai įvykdyti, vidutinė sistemos</w:t>
+      </w:r>
+    </w:p>
+    <w:p>
+      <w:pPr>
+        <w:spacing w:before="240" w:after="120"/>
+      </w:pPr>
+      <w:r>
+        <w:t>greitaveika? Kuri sistema buvo našesnė? Koks buv kainos ir našumo</w:t>
+      </w:r>
+    </w:p>
+    <w:p>
+      <w:pPr>
+        <w:spacing w:before="240" w:after="120"/>
+      </w:pPr>
+      <w:r>
+        <w:t>santykis?</w:t>
+      </w:r>
+    </w:p>
+    <w:p>
+      <w:pPr>
+        <w:spacing w:before="240" w:after="120"/>
+      </w:pPr>
+    </w:p>
+    <w:p>
+      <w:pPr>
+        <w:spacing w:before="240" w:after="120"/>
+      </w:pPr>
+      <w:r>
+        <w:t>16. Ar architektūros naudojo spartinančią atmintį? Jei taip, kokio</w:t>
+      </w:r>
+    </w:p>
+    <w:p>
+      <w:pPr>
+        <w:spacing w:before="240" w:after="120"/>
+      </w:pPr>
+      <w:r>
+        <w:t>dydžio?</w:t>
+      </w:r>
+    </w:p>
+    <w:p>
+      <w:pPr>
+        <w:spacing w:before="240" w:after="120"/>
+      </w:pPr>
+    </w:p>
+    <w:p>
+      <w:pPr>
+        <w:spacing w:before="240" w:after="120"/>
+      </w:pPr>
+      <w:r>
+        <w:t>17. Kokios buvo tipinės kiekvienos architektūros taikymo sritys? Kaip</w:t>
+      </w:r>
+    </w:p>
+    <w:p>
+      <w:pPr>
+        <w:spacing w:before="240" w:after="120"/>
+      </w:pPr>
+      <w:r>
+        <w:t>šios architektūros buvo naudojamos? Trumpai apibūdinkite (vienoje</w:t>
+      </w:r>
+    </w:p>
+    <w:p>
+      <w:pPr>
+        <w:spacing w:before="240" w:after="120"/>
+      </w:pPr>
+      <w:r>
+        <w:t>pastraipoje) vieną konkretų kiekvienos architektūros panaudojimo</w:t>
+      </w:r>
+    </w:p>
+    <w:p>
+      <w:pPr>
+        <w:spacing w:before="240" w:after="120"/>
+      </w:pPr>
+      <w:r>
+        <w:t>pavyzdį.</w:t>
+      </w:r>
+    </w:p>
+    <w:p>
+      <w:pPr>
+        <w:spacing w:before="240" w:after="120"/>
+      </w:pPr>
+    </w:p>
+    <w:p>
+      <w:pPr>
+        <w:spacing w:before="240" w:after="120"/>
+      </w:pPr>
+      <w:r>
         <w:lastRenderedPageBreak/>
-        <w:t>atminties į bankus? Koks buvo (efektyvus) adreso plotis? Koks buvo</w:t>
-      </w:r>
-    </w:p>
-    <w:p>
-      <w:pPr>
-        <w:spacing w:before="240" w:after="120"/>
-      </w:pPr>
-      <w:r>
-        <w:t>maksimalus įmanomas atminties kiekis kiekvienoje sistemoje? Koks buvo</w:t>
-      </w:r>
-    </w:p>
-    <w:p>
-      <w:pPr>
-        <w:spacing w:before="240" w:after="120"/>
-      </w:pPr>
-      <w:r>
-        <w:t>tipiškas atminties kiekis, su kuria sistema buvo naudojama?</w:t>
-      </w:r>
-    </w:p>
-    <w:p>
-      <w:pPr>
-        <w:spacing w:before="240" w:after="120"/>
-      </w:pPr>
-    </w:p>
-    <w:p>
-      <w:pPr>
-        <w:spacing w:before="240" w:after="120"/>
-      </w:pPr>
-      <w:r>
-        <w:t>9. Ar buvo palaikoma virtualioji atmintis ir kaip? Ar virtuali atmintis</w:t>
-      </w:r>
-    </w:p>
-    <w:p>
-      <w:pPr>
-        <w:spacing w:before="240" w:after="120"/>
-      </w:pPr>
-      <w:r>
-        <w:t>buvo realizuoti, naudojant puslapiavimą, segmentavimą, abu šiuos</w:t>
-      </w:r>
-    </w:p>
-    <w:p>
-      <w:pPr>
-        <w:spacing w:before="240" w:after="120"/>
-      </w:pPr>
-      <w:r>
-        <w:t>mechanizmus?</w:t>
-      </w:r>
-    </w:p>
-    <w:p>
-      <w:pPr>
-        <w:spacing w:before="240" w:after="120"/>
-      </w:pPr>
-    </w:p>
-    <w:p>
-      <w:pPr>
-        <w:spacing w:before="240" w:after="120"/>
-      </w:pPr>
-      <w:r>
-        <w:t>10. Kokia buvo kiekvienos architektūros komandų sistema (ISA)? Kiek</w:t>
-      </w:r>
-    </w:p>
-    <w:p>
-      <w:pPr>
-        <w:spacing w:before="240" w:after="120"/>
-      </w:pPr>
-      <w:r>
-        <w:t>mašinos komandų turėjo kiekviena architektūra? Kokios buvo instrukcijų</w:t>
-      </w:r>
-    </w:p>
-    <w:p>
-      <w:pPr>
-        <w:spacing w:before="240" w:after="120"/>
-      </w:pPr>
-      <w:r>
-        <w:t>(komandų) klasės?  Kokius instrukcijų formatus palaikė kiekviena</w:t>
-      </w:r>
-    </w:p>
-    <w:p>
-      <w:pPr>
-        <w:spacing w:before="240" w:after="120"/>
-      </w:pPr>
-      <w:r>
-        <w:t>architektūra?  Pateikite 8–16 instrukcijų pavyzdžiai. Kokios komandos</w:t>
-      </w:r>
-    </w:p>
-    <w:p>
-      <w:pPr>
-        <w:spacing w:before="240" w:after="120"/>
-      </w:pPr>
-      <w:r>
-        <w:t>buvo panašios abi architektūros? Kurios komandos skyrėsi?</w:t>
-      </w:r>
-    </w:p>
-    <w:p>
-      <w:pPr>
-        <w:spacing w:before="240" w:after="120"/>
-      </w:pPr>
-    </w:p>
-    <w:p>
-      <w:pPr>
-        <w:spacing w:before="240" w:after="120"/>
-      </w:pPr>
-      <w:r>
-        <w:t>11. Kokius adresavimo būdus palaikė kiekviena architektūra?</w:t>
-      </w:r>
-    </w:p>
-    <w:p>
-      <w:pPr>
-        <w:spacing w:before="240" w:after="120"/>
-      </w:pPr>
-      <w:r>
-        <w:t>Kurie režimai buvo panašūs, o kurie skyrėsi?</w:t>
-      </w:r>
-    </w:p>
-    <w:p>
-      <w:pPr>
-        <w:spacing w:before="240" w:after="120"/>
-      </w:pPr>
-    </w:p>
-    <w:p>
-      <w:pPr>
-        <w:spacing w:before="240" w:after="120"/>
-      </w:pPr>
-      <w:r>
-        <w:t>12. Kokios buvo kiekvienos architektūros I/O galimybės?</w:t>
-      </w:r>
-    </w:p>
-    <w:p>
-      <w:pPr>
-        <w:spacing w:before="240" w:after="120"/>
-      </w:pPr>
-    </w:p>
-    <w:p>
-      <w:pPr>
-        <w:spacing w:before="240" w:after="120"/>
-      </w:pPr>
-      <w:r>
-        <w:t>13. Ar buvo palaikomi pertraukimai? Kuo pertraukimų mechanizmai buvo</w:t>
-      </w:r>
-    </w:p>
-    <w:p>
-      <w:pPr>
-        <w:spacing w:before="240" w:after="120"/>
-      </w:pPr>
-      <w:r>
-        <w:t>panašūs, kuo jie skyrėsi abiejose architektūrose?</w:t>
-      </w:r>
-    </w:p>
-    <w:p>
-      <w:pPr>
-        <w:spacing w:before="240" w:after="120"/>
-      </w:pPr>
-    </w:p>
-    <w:p>
-      <w:pPr>
-        <w:spacing w:before="240" w:after="120"/>
-      </w:pPr>
-      <w:r>
-        <w:t>14. Kokius duomenų tipus palaikė kiekviena architektūra aparatūros</w:t>
-      </w:r>
-    </w:p>
-    <w:p>
-      <w:pPr>
-        <w:spacing w:before="240" w:after="120"/>
-      </w:pPr>
-      <w:r>
-        <w:lastRenderedPageBreak/>
-        <w:t>lygyje? Ar buvo palaikoma fiksuoto kablelio, slankiojo kablelio</w:t>
-      </w:r>
-    </w:p>
-    <w:p>
-      <w:pPr>
-        <w:spacing w:before="240" w:after="120"/>
-      </w:pPr>
-      <w:r>
-        <w:t>aritmetika? Ar sveikieji skaičiai buvo koduojami kaip ženklas-dydis,</w:t>
-      </w:r>
-    </w:p>
-    <w:p>
-      <w:pPr>
-        <w:spacing w:before="240" w:after="120"/>
-      </w:pPr>
-      <w:r>
-        <w:t>kaip vieneto papildinys (atvirkštinis kodas), dvejeto papildyti</w:t>
-      </w:r>
-    </w:p>
-    <w:p>
-      <w:pPr>
-        <w:spacing w:before="240" w:after="120"/>
-      </w:pPr>
-      <w:r>
-        <w:t>(papildomas kodas)? Kokius kitus „egzotiškus“ duomenų tipus palaikė</w:t>
-      </w:r>
-    </w:p>
-    <w:p>
-      <w:pPr>
-        <w:spacing w:before="240" w:after="120"/>
-      </w:pPr>
-      <w:r>
-        <w:t>architektūra (pvz. dešimtainius skaičius, kompleksinius skaičius ir</w:t>
-      </w:r>
-    </w:p>
-    <w:p>
-      <w:pPr>
-        <w:spacing w:before="240" w:after="120"/>
-      </w:pPr>
-      <w:r>
-        <w:t>kt.)?</w:t>
-      </w:r>
-    </w:p>
-    <w:p>
-      <w:pPr>
-        <w:spacing w:before="240" w:after="120"/>
-      </w:pPr>
-    </w:p>
-    <w:p>
-      <w:pPr>
-        <w:spacing w:before="240" w:after="120"/>
-      </w:pPr>
-      <w:r>
-        <w:t>15. Kokia buvo kiekvienos sistemos greitaveika? Kokie buvo taktinių</w:t>
-      </w:r>
-    </w:p>
-    <w:p>
-      <w:pPr>
-        <w:spacing w:before="240" w:after="120"/>
-      </w:pPr>
-      <w:r>
-        <w:t>generatorių dažniai, vidutinis/mažiausias/didžiausias ciklų skaičius,</w:t>
-      </w:r>
-    </w:p>
-    <w:p>
-      <w:pPr>
-        <w:spacing w:before="240" w:after="120"/>
-      </w:pPr>
-      <w:r>
-        <w:t>reikalingas kiekvienai komandai įvykdyti, vidutinė sistemos</w:t>
-      </w:r>
-    </w:p>
-    <w:p>
-      <w:pPr>
-        <w:spacing w:before="240" w:after="120"/>
-      </w:pPr>
-      <w:r>
-        <w:t>greitaveika? Kuri sistema buvo našesnė? Koks buv kainos ir našumo</w:t>
-      </w:r>
-    </w:p>
-    <w:p>
-      <w:pPr>
-        <w:spacing w:before="240" w:after="120"/>
-      </w:pPr>
-      <w:r>
-        <w:t>santykis?</w:t>
-      </w:r>
-    </w:p>
-    <w:p>
-      <w:pPr>
-        <w:spacing w:before="240" w:after="120"/>
-      </w:pPr>
-    </w:p>
-    <w:p>
-      <w:pPr>
-        <w:spacing w:before="240" w:after="120"/>
-      </w:pPr>
-      <w:r>
-        <w:t>16. Ar architektūros naudojo spartinančią atmintį? Jei taip, kokio</w:t>
-      </w:r>
-    </w:p>
-    <w:p>
-      <w:pPr>
-        <w:spacing w:before="240" w:after="120"/>
-      </w:pPr>
-      <w:r>
-        <w:t>dydžio?</w:t>
-      </w:r>
-    </w:p>
-    <w:p>
-      <w:pPr>
-        <w:spacing w:before="240" w:after="120"/>
-      </w:pPr>
-    </w:p>
-    <w:p>
-      <w:pPr>
-        <w:spacing w:before="240" w:after="120"/>
-      </w:pPr>
-      <w:r>
-        <w:t>17. Kokios buvo tipinės kiekvienos architektūros taikymo sritys? Kaip</w:t>
-      </w:r>
-    </w:p>
-    <w:p>
-      <w:pPr>
-        <w:spacing w:before="240" w:after="120"/>
-      </w:pPr>
-      <w:r>
-        <w:t>šios architektūros buvo naudojamos? Trumpai apibūdinkite (vienoje</w:t>
-      </w:r>
-    </w:p>
-    <w:p>
-      <w:pPr>
-        <w:spacing w:before="240" w:after="120"/>
-      </w:pPr>
-      <w:r>
-        <w:t>pastraipoje) vieną konkretų kiekvienos architektūros panaudojimo</w:t>
-      </w:r>
-    </w:p>
-    <w:p>
-      <w:pPr>
-        <w:spacing w:before="240" w:after="120"/>
-      </w:pPr>
-      <w:r>
-        <w:t>pavyzdį.</w:t>
-      </w:r>
-    </w:p>
-    <w:p>
-      <w:pPr>
-        <w:spacing w:before="240" w:after="120"/>
-      </w:pPr>
-    </w:p>
-    <w:p>
-      <w:pPr>
-        <w:spacing w:before="240" w:after="120"/>
-      </w:pPr>
-      <w:r>
         <w:t>18. Kiek programinės įrangos buvo parašyta kiekvienai aptariamai</w:t>
       </w:r>
     </w:p>
@@ -1232,7 +1692,6 @@
         <w:spacing w:before="240" w:after="120"/>
       </w:pPr>
       <w:r>
-        <w:lastRenderedPageBreak/>
         <w:t>buvo prieinami kompiliatoriai ir programavimo įrankiai (derintojai,</w:t>
       </w:r>
     </w:p>
@@ -1262,7 +1721,15 @@
         <w:spacing w:before="240" w:after="120"/>
       </w:pPr>
       <w:r>
-        <w:t>19. (neprivaloma) ar yra emuliatorių abiem architektūroms?  Jei tokių</w:t>
+        <w:t xml:space="preserve">19. (neprivaloma) ar yra </w:t>
+      </w:r>
+      <w:proofErr w:type="spellStart"/>
+      <w:r>
+        <w:t>emuliatorių</w:t>
+      </w:r>
+      <w:proofErr w:type="spellEnd"/>
+      <w:r>
+        <w:t xml:space="preserve"> abiem architektūroms?  Jei tokių</w:t>
       </w:r>
     </w:p>
     <w:p>
@@ -1307,7 +1774,23 @@
         <w:spacing w:before="240" w:after="120"/>
       </w:pPr>
       <w:r>
-        <w:t>reikia naudojant Harvardo stilių (University of Wolverhampton,</w:t>
+        <w:t xml:space="preserve">reikia naudojant Harvardo stilių (University </w:t>
+      </w:r>
+      <w:proofErr w:type="spellStart"/>
+      <w:r>
+        <w:t>of</w:t>
+      </w:r>
+      <w:proofErr w:type="spellEnd"/>
+      <w:r>
+        <w:t xml:space="preserve"> </w:t>
+      </w:r>
+      <w:proofErr w:type="spellStart"/>
+      <w:r>
+        <w:t>Wolverhampton</w:t>
+      </w:r>
+      <w:proofErr w:type="spellEnd"/>
+      <w:r>
+        <w:t>,</w:t>
       </w:r>
     </w:p>
     <w:p>
@@ -1347,7 +1830,15 @@
         <w:spacing w:before="240" w:after="120"/>
       </w:pPr>
       <w:r>
-        <w:t>naudojate ChatGPT ar kitus Didelius kalbos modelius, juos *būtina*</w:t>
+        <w:t xml:space="preserve">naudojate </w:t>
+      </w:r>
+      <w:proofErr w:type="spellStart"/>
+      <w:r>
+        <w:t>ChatGPT</w:t>
+      </w:r>
+      <w:proofErr w:type="spellEnd"/>
+      <w:r>
+        <w:t xml:space="preserve"> ar kitus Didelius kalbos modelius, juos *būtina*</w:t>
       </w:r>
     </w:p>
     <w:p>
@@ -1371,7 +1862,15 @@
         <w:spacing w:before="240" w:after="120"/>
       </w:pPr>
       <w:r>
-        <w:t>(angl. prompt).</w:t>
+        <w:t xml:space="preserve">(angl. </w:t>
+      </w:r>
+      <w:proofErr w:type="spellStart"/>
+      <w:r>
+        <w:t>prompt</w:t>
+      </w:r>
+      <w:proofErr w:type="spellEnd"/>
+      <w:r>
+        <w:t>).</w:t>
       </w:r>
     </w:p>
     <w:p>
@@ -1397,16 +1896,89 @@
         <w:spacing w:before="240" w:after="120"/>
       </w:pPr>
       <w:r>
-        <w:t>University of Wolverhampton (2022) Harvard referencing (Cite them</w:t>
-      </w:r>
-    </w:p>
-    <w:p>
-      <w:pPr>
-        <w:spacing w:before="240" w:after="120"/>
-      </w:pPr>
-      <w:r>
-        <w:lastRenderedPageBreak/>
-        <w:t>right): the basics. 2nd edition. URL:</w:t>
+        <w:t xml:space="preserve">University </w:t>
+      </w:r>
+      <w:proofErr w:type="spellStart"/>
+      <w:r>
+        <w:t>of</w:t>
+      </w:r>
+      <w:proofErr w:type="spellEnd"/>
+      <w:r>
+        <w:t xml:space="preserve"> </w:t>
+      </w:r>
+      <w:proofErr w:type="spellStart"/>
+      <w:r>
+        <w:t>Wolverhampton</w:t>
+      </w:r>
+      <w:proofErr w:type="spellEnd"/>
+      <w:r>
+        <w:t xml:space="preserve"> (2022) </w:t>
+      </w:r>
+      <w:proofErr w:type="spellStart"/>
+      <w:r>
+        <w:t>Harvard</w:t>
+      </w:r>
+      <w:proofErr w:type="spellEnd"/>
+      <w:r>
+        <w:t xml:space="preserve"> </w:t>
+      </w:r>
+      <w:proofErr w:type="spellStart"/>
+      <w:r>
+        <w:t>referencing</w:t>
+      </w:r>
+      <w:proofErr w:type="spellEnd"/>
+      <w:r>
+        <w:t xml:space="preserve"> (</w:t>
+      </w:r>
+      <w:proofErr w:type="spellStart"/>
+      <w:r>
+        <w:t>Cite</w:t>
+      </w:r>
+      <w:proofErr w:type="spellEnd"/>
+      <w:r>
+        <w:t xml:space="preserve"> </w:t>
+      </w:r>
+      <w:proofErr w:type="spellStart"/>
+      <w:r>
+        <w:t>them</w:t>
+      </w:r>
+      <w:proofErr w:type="spellEnd"/>
+    </w:p>
+    <w:p>
+      <w:pPr>
+        <w:spacing w:before="240" w:after="120"/>
+      </w:pPr>
+      <w:proofErr w:type="spellStart"/>
+      <w:r>
+        <w:t>right</w:t>
+      </w:r>
+      <w:proofErr w:type="spellEnd"/>
+      <w:r>
+        <w:t xml:space="preserve">): </w:t>
+      </w:r>
+      <w:proofErr w:type="spellStart"/>
+      <w:r>
+        <w:t>the</w:t>
+      </w:r>
+      <w:proofErr w:type="spellEnd"/>
+      <w:r>
+        <w:t xml:space="preserve"> </w:t>
+      </w:r>
+      <w:proofErr w:type="spellStart"/>
+      <w:r>
+        <w:t>basics</w:t>
+      </w:r>
+      <w:proofErr w:type="spellEnd"/>
+      <w:r>
+        <w:t xml:space="preserve">. 2nd </w:t>
+      </w:r>
+      <w:proofErr w:type="spellStart"/>
+      <w:r>
+        <w:t>edition</w:t>
+      </w:r>
+      <w:proofErr w:type="spellEnd"/>
+      <w:r>
+        <w:t>. URL:</w:t>
       </w:r>
     </w:p>
     <w:p>
@@ -1435,16 +2007,26 @@
         <w:spacing w:before="240" w:after="120"/>
       </w:pPr>
       <w:r>
-        <w:t>https://en.wikipedia.org/wiki/Wikipedia [accessed</w:t>
-      </w:r>
-    </w:p>
-    <w:p>
-      <w:pPr>
-        <w:spacing w:before="240" w:after="120"/>
-      </w:pPr>
-      <w:r>
-        <w:t>2024-11-04T09:16+02:00, permalink</w:t>
-      </w:r>
+        <w:t>https://en.wikipedia.org/wiki/Wikipedia [</w:t>
+      </w:r>
+      <w:proofErr w:type="spellStart"/>
+      <w:r>
+        <w:t>accessed</w:t>
+      </w:r>
+      <w:proofErr w:type="spellEnd"/>
+    </w:p>
+    <w:p>
+      <w:pPr>
+        <w:spacing w:before="240" w:after="120"/>
+      </w:pPr>
+      <w:r>
+        <w:t xml:space="preserve">2024-11-04T09:16+02:00, </w:t>
+      </w:r>
+      <w:proofErr w:type="spellStart"/>
+      <w:r>
+        <w:t>permalink</w:t>
+      </w:r>
+      <w:proofErr w:type="spellEnd"/>
     </w:p>
     <w:p>
       <w:pPr>

</xml_diff>

<commit_message>
Papildytas šeštas klausimas sutvarkytas klausimų formatavimas, pridėta lentelė
</commit_message>
<xml_diff>
--- a/IBM370vsPDP11.docx
+++ b/IBM370vsPDP11.docx
@@ -17,15 +17,7 @@
         <w:jc w:val="center"/>
       </w:pPr>
       <w:r>
-        <w:t xml:space="preserve">Deimantė Balčiūtė, </w:t>
-      </w:r>
-      <w:proofErr w:type="spellStart"/>
-      <w:r>
-        <w:t>Bioinformatika</w:t>
-      </w:r>
-      <w:proofErr w:type="spellEnd"/>
-      <w:r>
-        <w:t xml:space="preserve"> 2k., 2025</w:t>
+        <w:t>Deimantė Balčiūtė, Bioinformatika 2k., 2025</w:t>
       </w:r>
     </w:p>
     <w:p>
@@ -44,13 +36,8 @@
         <w:t>relės, vakuuminės</w:t>
       </w:r>
       <w:r>
-        <w:t xml:space="preserve"> lempos, tranzistoriai, magnetinės šerdys, </w:t>
-      </w:r>
-      <w:proofErr w:type="spellStart"/>
-      <w:r>
-        <w:t>integriniai</w:t>
-      </w:r>
-      <w:proofErr w:type="spellEnd"/>
+        <w:t xml:space="preserve"> lempos, tranzistoriai, magnetinės šerdys, integriniai</w:t>
+      </w:r>
       <w:r>
         <w:t xml:space="preserve"> </w:t>
       </w:r>
@@ -352,31 +339,7 @@
         <w:t xml:space="preserve">. Ankstyvieji modeliai nenaudojo mikroprocesorių, vietoj jų naudijo hibridinius integrinius grandynus ir monolitinius integrinius grandynus, kurie buvo mažo </w:t>
       </w:r>
       <w:r>
-        <w:t>masto integracijos ir vidutinio masto integracijos. IBM sukūrė „</w:t>
-      </w:r>
-      <w:proofErr w:type="spellStart"/>
-      <w:r>
-        <w:t>Solid</w:t>
-      </w:r>
-      <w:proofErr w:type="spellEnd"/>
-      <w:r>
-        <w:t xml:space="preserve"> Logic </w:t>
-      </w:r>
-      <w:proofErr w:type="spellStart"/>
-      <w:r>
-        <w:t>Technology</w:t>
-      </w:r>
-      <w:proofErr w:type="spellEnd"/>
-      <w:r>
-        <w:t xml:space="preserve">“ (SLT), kuri buvo hibridinė pakavimo technologija. Vėlesni modeliai naudojo didelio masto integraciją, tačiau procesoriai buvo sudaryti iš daugelio lustų ant plokščių ar kelių lustų modulių, o ne iš vieno </w:t>
-      </w:r>
-      <w:proofErr w:type="spellStart"/>
-      <w:r>
-        <w:t>mikro</w:t>
-      </w:r>
-      <w:proofErr w:type="spellEnd"/>
-      <w:r>
-        <w:t xml:space="preserve"> procesoriaus. </w:t>
+        <w:t xml:space="preserve">masto integracijos ir vidutinio masto integracijos. IBM sukūrė „Solid Logic Technology“ (SLT), kuri buvo hibridinė pakavimo technologija. Vėlesni modeliai naudojo didelio masto integraciją, tačiau procesoriai buvo sudaryti iš daugelio lustų ant plokščių ar kelių lustų modulių, o ne iš vieno mikro procesoriaus. </w:t>
       </w:r>
       <w:sdt>
         <w:sdtPr>
@@ -822,23 +785,7 @@
         <w:ind w:firstLine="720"/>
       </w:pPr>
       <w:r>
-        <w:t xml:space="preserve">Šie registrai turėjo kelis režimus, kurie turi ir savo atidėtas versijas: registro, </w:t>
-      </w:r>
-      <w:proofErr w:type="spellStart"/>
-      <w:r>
-        <w:t>autoinkrementinė</w:t>
-      </w:r>
-      <w:proofErr w:type="spellEnd"/>
-      <w:r>
-        <w:t xml:space="preserve">, </w:t>
-      </w:r>
-      <w:proofErr w:type="spellStart"/>
-      <w:r>
-        <w:t>autodekrementinė</w:t>
-      </w:r>
-      <w:proofErr w:type="spellEnd"/>
-      <w:r>
-        <w:t>, indeksinė. Programos skaitiklis turi savo rėžimus: tiesioginis, absoliutus, reliatyvus, reliatyvus atidėtas.</w:t>
+        <w:t>Šie registrai turėjo kelis režimus, kurie turi ir savo atidėtas versijas: registro, autoinkrementinė, autodekrementinė, indeksinė. Programos skaitiklis turi savo rėžimus: tiesioginis, absoliutus, reliatyvus, reliatyvus atidėtas.</w:t>
       </w:r>
       <w:sdt>
         <w:sdtPr>
@@ -1050,10 +997,15 @@
     </w:p>
     <w:p>
       <w:pPr>
+        <w:pStyle w:val="ListParagraph"/>
+        <w:numPr>
+          <w:ilvl w:val="0"/>
+          <w:numId w:val="3"/>
+        </w:numPr>
         <w:spacing w:before="240" w:after="120"/>
       </w:pPr>
       <w:r>
-        <w:t>6. Ar požymių bitai buvo naudojami šiose architektūrose? Kokie</w:t>
+        <w:t>Ar požymių bitai buvo naudojami šiose architektūrose? Kokie</w:t>
       </w:r>
       <w:r>
         <w:t xml:space="preserve"> </w:t>
@@ -1066,9 +1018,6 @@
       <w:pPr>
         <w:pStyle w:val="NoSpacing"/>
         <w:ind w:firstLine="720"/>
-        <w:rPr>
-          <w:lang w:val="pt-BR"/>
-        </w:rPr>
       </w:pPr>
       <w:r>
         <w:t xml:space="preserve">Abi architektūros </w:t>
@@ -1077,23 +1026,7 @@
         <w:t>turėjo</w:t>
       </w:r>
       <w:r>
-        <w:t xml:space="preserve"> PSW(</w:t>
-      </w:r>
-      <w:proofErr w:type="spellStart"/>
-      <w:r>
-        <w:t>Processor</w:t>
-      </w:r>
-      <w:proofErr w:type="spellEnd"/>
-      <w:r>
-        <w:t xml:space="preserve"> </w:t>
-      </w:r>
-      <w:proofErr w:type="spellStart"/>
-      <w:r>
-        <w:t>State</w:t>
-      </w:r>
-      <w:proofErr w:type="spellEnd"/>
-      <w:r>
-        <w:t xml:space="preserve"> Word). </w:t>
+        <w:t xml:space="preserve"> PSW(Processor State Word). </w:t>
       </w:r>
       <w:r>
         <w:t>PDP-</w:t>
@@ -1124,6 +1057,9 @@
       </w:r>
       <w:r>
         <w:t>.</w:t>
+      </w:r>
+      <w:r>
+        <w:t xml:space="preserve"> </w:t>
       </w:r>
       <w:sdt>
         <w:sdtPr>
@@ -1158,14 +1094,51 @@
           <w:r>
             <w:rPr>
               <w:noProof/>
+            </w:rPr>
+            <w:t>(Bell, 1978)</w:t>
+          </w:r>
+          <w:r>
+            <w:rPr>
               <w:lang w:val="pt-BR"/>
             </w:rPr>
-            <w:t>(Bell, 1978)</w:t>
-          </w:r>
-          <w:r>
-            <w:rPr>
-              <w:lang w:val="pt-BR"/>
-            </w:rPr>
+            <w:fldChar w:fldCharType="end"/>
+          </w:r>
+        </w:sdtContent>
+      </w:sdt>
+      <w:r>
+        <w:t>. Taip buvo įsiterpimo bitas ir žingsni</w:t>
+      </w:r>
+      <w:r>
+        <w:t>o vykdymo bitas, kuris leido programą vykdyti po vieną žingsnį.</w:t>
+      </w:r>
+      <w:sdt>
+        <w:sdtPr>
+          <w:id w:val="-858651566"/>
+          <w:citation/>
+        </w:sdtPr>
+        <w:sdtContent>
+          <w:r>
+            <w:fldChar w:fldCharType="begin"/>
+          </w:r>
+          <w:r>
+            <w:instrText xml:space="preserve"> CITATION Wik20 \l 1063 </w:instrText>
+          </w:r>
+          <w:r>
+            <w:fldChar w:fldCharType="separate"/>
+          </w:r>
+          <w:r>
+            <w:rPr>
+              <w:noProof/>
+            </w:rPr>
+            <w:t xml:space="preserve"> </w:t>
+          </w:r>
+          <w:r>
+            <w:rPr>
+              <w:noProof/>
+            </w:rPr>
+            <w:t>(Wikipedia, 2025)</w:t>
+          </w:r>
+          <w:r>
             <w:fldChar w:fldCharType="end"/>
           </w:r>
         </w:sdtContent>
@@ -1177,33 +1150,249 @@
         <w:ind w:firstLine="720"/>
       </w:pPr>
       <w:r>
+        <w:t>IBM System/370</w:t>
+      </w:r>
+      <w:r>
+        <w:t xml:space="preserve"> n</w:t>
+      </w:r>
+      <w:r>
+        <w:t>audojo pana</w:t>
+      </w:r>
+      <w:r>
+        <w:t xml:space="preserve">šaus principo bitus – </w:t>
+      </w:r>
+      <w:r>
+        <w:t>sąlygos</w:t>
+      </w:r>
+      <w:r>
+        <w:t xml:space="preserve"> kodus. </w:t>
+      </w:r>
+      <w:r>
+        <w:t>Juos 2 bitai, kurių reikšmė galėjo būti 0</w:t>
+      </w:r>
+      <w:r>
+        <w:t xml:space="preserve"> - nulis</w:t>
+      </w:r>
+      <w:r>
+        <w:t xml:space="preserve">, </w:t>
+      </w:r>
+      <w:r>
+        <w:t>1</w:t>
+      </w:r>
+      <w:r>
+        <w:t xml:space="preserve"> – ma</w:t>
+      </w:r>
+      <w:r>
+        <w:t>žiau už nulį</w:t>
+      </w:r>
+      <w:r>
+        <w:t>, 2</w:t>
+      </w:r>
+      <w:r>
+        <w:t xml:space="preserve"> – daugiau už nulį</w:t>
+      </w:r>
+      <w:r>
+        <w:t>, 3</w:t>
+      </w:r>
+      <w:r>
+        <w:t xml:space="preserve"> – perpilda</w:t>
+      </w:r>
+      <w:r>
+        <w:tab/>
+      </w:r>
+      <w:r>
+        <w:t>.</w:t>
+      </w:r>
+      <w:r>
+        <w:t xml:space="preserve"> Jie taip pat galėjo turėti kitas reikšmes priklausomai nuo konteksto.</w:t>
+      </w:r>
+      <w:r>
+        <w:t xml:space="preserve"> Visos galimos reikšmės pateikiamos </w:t>
+      </w:r>
+      <w:r>
         <w:rPr>
-          <w:lang w:val="pt-BR"/>
+          <w:lang w:val="en-US"/>
         </w:rPr>
-        <w:t>IBM System/370</w:t>
-      </w:r>
-      <w:r>
-        <w:rPr>
-          <w:lang w:val="pt-BR"/>
-        </w:rPr>
-        <w:t xml:space="preserve"> n</w:t>
-      </w:r>
-      <w:r>
-        <w:rPr>
-          <w:lang w:val="pt-BR"/>
-        </w:rPr>
-        <w:t>audojo pana</w:t>
-      </w:r>
-      <w:r>
-        <w:t>šaus principo bitus – kontrolės kodus. Jei veikia dv</w:t>
+        <w:t>lentel</w:t>
+      </w:r>
+      <w:r>
+        <w:t>ėje.</w:t>
+      </w:r>
+      <w:sdt>
+        <w:sdtPr>
+          <w:id w:val="270754605"/>
+          <w:citation/>
+        </w:sdtPr>
+        <w:sdtContent>
+          <w:r>
+            <w:fldChar w:fldCharType="begin"/>
+          </w:r>
+          <w:r>
+            <w:instrText xml:space="preserve"> CITATION IBM83 \l 1063 </w:instrText>
+          </w:r>
+          <w:r>
+            <w:fldChar w:fldCharType="separate"/>
+          </w:r>
+          <w:r>
+            <w:rPr>
+              <w:noProof/>
+            </w:rPr>
+            <w:t xml:space="preserve"> </w:t>
+          </w:r>
+          <w:r>
+            <w:rPr>
+              <w:noProof/>
+            </w:rPr>
+            <w:t>(IBM, 1983)</w:t>
+          </w:r>
+          <w:r>
+            <w:fldChar w:fldCharType="end"/>
+          </w:r>
+        </w:sdtContent>
+      </w:sdt>
+      <w:r>
+        <w:t xml:space="preserve"> </w:t>
       </w:r>
     </w:p>
     <w:p>
       <w:pPr>
+        <w:keepNext/>
         <w:spacing w:before="240" w:after="120"/>
       </w:pPr>
       <w:r>
-        <w:t>7. Koks buvo kiekvienos architektūros duomenų plotis (mašininis žodis)?</w:t>
+        <w:lastRenderedPageBreak/>
+        <w:drawing>
+          <wp:inline distT="0" distB="0" distL="0" distR="0" wp14:anchorId="67B9DE3A" wp14:editId="415C05F0">
+            <wp:extent cx="5895109" cy="5402590"/>
+            <wp:effectExtent l="0" t="0" r="0" b="7620"/>
+            <wp:docPr id="1493971673" name="Picture 1" descr="A black and white document with text&#10;&#10;AI-generated content may be incorrect."/>
+            <wp:cNvGraphicFramePr>
+              <a:graphicFrameLocks xmlns:a="http://schemas.openxmlformats.org/drawingml/2006/main" noChangeAspect="1"/>
+            </wp:cNvGraphicFramePr>
+            <a:graphic xmlns:a="http://schemas.openxmlformats.org/drawingml/2006/main">
+              <a:graphicData uri="http://schemas.openxmlformats.org/drawingml/2006/picture">
+                <pic:pic xmlns:pic="http://schemas.openxmlformats.org/drawingml/2006/picture">
+                  <pic:nvPicPr>
+                    <pic:cNvPr id="1493971673" name="Picture 1" descr="A black and white document with text&#10;&#10;AI-generated content may be incorrect."/>
+                    <pic:cNvPicPr/>
+                  </pic:nvPicPr>
+                  <pic:blipFill>
+                    <a:blip r:embed="rId6"/>
+                    <a:stretch>
+                      <a:fillRect/>
+                    </a:stretch>
+                  </pic:blipFill>
+                  <pic:spPr>
+                    <a:xfrm>
+                      <a:off x="0" y="0"/>
+                      <a:ext cx="5895455" cy="5402907"/>
+                    </a:xfrm>
+                    <a:prstGeom prst="rect">
+                      <a:avLst/>
+                    </a:prstGeom>
+                  </pic:spPr>
+                </pic:pic>
+              </a:graphicData>
+            </a:graphic>
+          </wp:inline>
+        </w:drawing>
+      </w:r>
+    </w:p>
+    <w:p>
+      <w:pPr>
+        <w:pStyle w:val="Caption"/>
+        <w:rPr>
+          <w:lang w:val="en-US"/>
+        </w:rPr>
+      </w:pPr>
+      <w:bookmarkStart w:id="0" w:name="_Toc215947932"/>
+      <w:r>
+        <w:t xml:space="preserve">Lentelė  </w:t>
+      </w:r>
+      <w:r>
+        <w:fldChar w:fldCharType="begin"/>
+      </w:r>
+      <w:r>
+        <w:instrText xml:space="preserve"> SEQ Lentelė_ \* ARABIC </w:instrText>
+      </w:r>
+      <w:r>
+        <w:fldChar w:fldCharType="separate"/>
+      </w:r>
+      <w:r>
+        <w:rPr>
+          <w:noProof/>
+        </w:rPr>
+        <w:t>1</w:t>
+      </w:r>
+      <w:r>
+        <w:fldChar w:fldCharType="end"/>
+      </w:r>
+      <w:r>
+        <w:t xml:space="preserve"> IBM System/</w:t>
+      </w:r>
+      <w:r>
+        <w:rPr>
+          <w:lang w:val="en-US"/>
+        </w:rPr>
+        <w:t xml:space="preserve">370 sąlygos kodai. </w:t>
+      </w:r>
+      <w:sdt>
+        <w:sdtPr>
+          <w:rPr>
+            <w:lang w:val="en-US"/>
+          </w:rPr>
+          <w:id w:val="1373418197"/>
+          <w:citation/>
+        </w:sdtPr>
+        <w:sdtContent>
+          <w:r>
+            <w:rPr>
+              <w:lang w:val="en-US"/>
+            </w:rPr>
+            <w:fldChar w:fldCharType="begin"/>
+          </w:r>
+          <w:r>
+            <w:instrText xml:space="preserve"> CITATION IBM83 \l 1063 </w:instrText>
+          </w:r>
+          <w:r>
+            <w:rPr>
+              <w:lang w:val="en-US"/>
+            </w:rPr>
+            <w:fldChar w:fldCharType="separate"/>
+          </w:r>
+          <w:r>
+            <w:rPr>
+              <w:noProof/>
+            </w:rPr>
+            <w:t>(IBM, 1983)</w:t>
+          </w:r>
+          <w:r>
+            <w:rPr>
+              <w:lang w:val="en-US"/>
+            </w:rPr>
+            <w:fldChar w:fldCharType="end"/>
+          </w:r>
+        </w:sdtContent>
+      </w:sdt>
+      <w:bookmarkEnd w:id="0"/>
+      <w:r>
+        <w:rPr>
+          <w:lang w:val="en-US"/>
+        </w:rPr>
+        <w:t xml:space="preserve"> </w:t>
+      </w:r>
+    </w:p>
+    <w:p>
+      <w:pPr>
+        <w:pStyle w:val="ListParagraph"/>
+        <w:numPr>
+          <w:ilvl w:val="0"/>
+          <w:numId w:val="3"/>
+        </w:numPr>
+        <w:spacing w:before="240" w:after="120"/>
+      </w:pPr>
+      <w:r>
+        <w:t>Koks buvo kiekvienos architektūros duomenų plotis (mašininis žodis)?</w:t>
       </w:r>
     </w:p>
     <w:p>
@@ -1279,707 +1468,345 @@
     </w:p>
     <w:p>
       <w:pPr>
+        <w:pStyle w:val="ListParagraph"/>
+        <w:numPr>
+          <w:ilvl w:val="0"/>
+          <w:numId w:val="3"/>
+        </w:numPr>
         <w:spacing w:before="240" w:after="120"/>
       </w:pPr>
       <w:r>
-        <w:lastRenderedPageBreak/>
-        <w:t>8. Koks buvo kiekvienos sistemos atminties išdėstymas? Ar adresų buvo</w:t>
+        <w:t>Koks buvo kiekvienos sistemos atminties išdėstymas? Ar adresų buvo</w:t>
+      </w:r>
+      <w:r>
+        <w:t xml:space="preserve"> </w:t>
+      </w:r>
+      <w:r>
+        <w:t>erdvė ištisinė, ar ji buvo suskirstytas į segmentus, puslapius,</w:t>
+      </w:r>
+      <w:r>
+        <w:t xml:space="preserve"> </w:t>
+      </w:r>
+      <w:r>
+        <w:t>atminties į bankus? Koks buvo (efektyvus) adreso plotis? Koks buvo</w:t>
+      </w:r>
+      <w:r>
+        <w:t xml:space="preserve"> </w:t>
+      </w:r>
+      <w:r>
+        <w:t>maksimalus įmanomas atminties kiekis kiekvienoje sistemoje? Koks buvo</w:t>
+      </w:r>
+      <w:r>
+        <w:t xml:space="preserve"> </w:t>
+      </w:r>
+      <w:r>
+        <w:t>tipiškas atminties kiekis, su kuria sistema buvo naudojama?</w:t>
       </w:r>
     </w:p>
     <w:p>
       <w:pPr>
+        <w:pStyle w:val="ListParagraph"/>
+        <w:numPr>
+          <w:ilvl w:val="0"/>
+          <w:numId w:val="3"/>
+        </w:numPr>
         <w:spacing w:before="240" w:after="120"/>
       </w:pPr>
       <w:r>
-        <w:t>erdvė ištisinė, ar ji buvo suskirstytas į segmentus, puslapius,</w:t>
+        <w:t>Ar buvo palaikoma virtualioji atmintis ir kaip? Ar virtuali atmintis</w:t>
+      </w:r>
+      <w:r>
+        <w:t xml:space="preserve"> </w:t>
+      </w:r>
+      <w:r>
+        <w:t>buvo realizuoti, naudojant puslapiavimą, segmentavimą, abu šiuos</w:t>
+      </w:r>
+      <w:r>
+        <w:t xml:space="preserve"> </w:t>
+      </w:r>
+      <w:r>
+        <w:t>mechanizmus?</w:t>
       </w:r>
     </w:p>
     <w:p>
       <w:pPr>
+        <w:pStyle w:val="ListParagraph"/>
+        <w:numPr>
+          <w:ilvl w:val="0"/>
+          <w:numId w:val="3"/>
+        </w:numPr>
         <w:spacing w:before="240" w:after="120"/>
       </w:pPr>
       <w:r>
-        <w:t>atminties į bankus? Koks buvo (efektyvus) adreso plotis? Koks buvo</w:t>
+        <w:lastRenderedPageBreak/>
+        <w:t>Kokia buvo kiekvienos architektūros komandų sistema (ISA)? Kiek</w:t>
+      </w:r>
+      <w:r>
+        <w:t xml:space="preserve"> </w:t>
+      </w:r>
+      <w:r>
+        <w:t>mašinos komandų turėjo kiekviena architektūra? Kokios buvo instrukcijų</w:t>
+      </w:r>
+      <w:r>
+        <w:t xml:space="preserve"> </w:t>
+      </w:r>
+      <w:r>
+        <w:t>(komandų) klasės?  Kokius instrukcijų formatus palaikė kiekviena</w:t>
+      </w:r>
+      <w:r>
+        <w:t xml:space="preserve"> </w:t>
+      </w:r>
+      <w:r>
+        <w:t>architektūra?  Pateikite 8–16 instrukcijų pavyzdžiai. Kokios komandos</w:t>
+      </w:r>
+      <w:r>
+        <w:t xml:space="preserve"> </w:t>
+      </w:r>
+      <w:r>
+        <w:t>buvo panašios abi architektūros? Kurios komandos skyrėsi?</w:t>
       </w:r>
     </w:p>
     <w:p>
       <w:pPr>
+        <w:pStyle w:val="ListParagraph"/>
+        <w:numPr>
+          <w:ilvl w:val="0"/>
+          <w:numId w:val="3"/>
+        </w:numPr>
         <w:spacing w:before="240" w:after="120"/>
       </w:pPr>
       <w:r>
-        <w:t>maksimalus įmanomas atminties kiekis kiekvienoje sistemoje? Koks buvo</w:t>
+        <w:t>Kokius adresavimo būdus palaikė kiekviena architektūra?</w:t>
+      </w:r>
+      <w:r>
+        <w:t xml:space="preserve"> </w:t>
+      </w:r>
+      <w:r>
+        <w:t>Kurie režimai buvo panašūs, o kurie skyrėsi?</w:t>
       </w:r>
     </w:p>
     <w:p>
       <w:pPr>
+        <w:pStyle w:val="ListParagraph"/>
+        <w:numPr>
+          <w:ilvl w:val="0"/>
+          <w:numId w:val="3"/>
+        </w:numPr>
         <w:spacing w:before="240" w:after="120"/>
       </w:pPr>
       <w:r>
-        <w:t>tipiškas atminties kiekis, su kuria sistema buvo naudojama?</w:t>
+        <w:t>Kokios buvo kiekvienos architektūros I/O galimybės?</w:t>
       </w:r>
     </w:p>
     <w:p>
       <w:pPr>
+        <w:pStyle w:val="ListParagraph"/>
+        <w:numPr>
+          <w:ilvl w:val="0"/>
+          <w:numId w:val="3"/>
+        </w:numPr>
         <w:spacing w:before="240" w:after="120"/>
       </w:pPr>
+      <w:r>
+        <w:t>Ar buvo palaikomi pertraukimai? Kuo pertraukimų mechanizmai buvo</w:t>
+      </w:r>
+      <w:r>
+        <w:t xml:space="preserve"> </w:t>
+      </w:r>
+      <w:r>
+        <w:t>panašūs, kuo jie skyrėsi abiejose architektūrose?</w:t>
+      </w:r>
     </w:p>
     <w:p>
       <w:pPr>
+        <w:pStyle w:val="ListParagraph"/>
+        <w:numPr>
+          <w:ilvl w:val="0"/>
+          <w:numId w:val="3"/>
+        </w:numPr>
         <w:spacing w:before="240" w:after="120"/>
       </w:pPr>
       <w:r>
-        <w:t>9. Ar buvo palaikoma virtualioji atmintis ir kaip? Ar virtuali atmintis</w:t>
+        <w:t>Kokius duomenų tipus palaikė kiekviena architektūra aparatūros</w:t>
+      </w:r>
+      <w:r>
+        <w:t xml:space="preserve"> </w:t>
+      </w:r>
+      <w:r>
+        <w:t>lygyje? Ar buvo palaikoma fiksuoto kablelio, slankiojo kablelio</w:t>
+      </w:r>
+      <w:r>
+        <w:t xml:space="preserve"> </w:t>
+      </w:r>
+      <w:r>
+        <w:t>aritmetika? Ar sveikieji skaičiai buvo koduojami kaip ženklas-dydis,</w:t>
+      </w:r>
+      <w:r>
+        <w:t xml:space="preserve"> </w:t>
+      </w:r>
+      <w:r>
+        <w:t>kaip vieneto papildinys (atvirkštinis kodas), dvejeto papildyti</w:t>
+      </w:r>
+      <w:r>
+        <w:t xml:space="preserve"> </w:t>
+      </w:r>
+      <w:r>
+        <w:t>(papildomas kodas)? Kokius kitus „egzotiškus“ duomenų tipus palaikė</w:t>
+      </w:r>
+      <w:r>
+        <w:t xml:space="preserve"> </w:t>
+      </w:r>
+      <w:r>
+        <w:t>architektūra (pvz. dešimtainius skaičius, kompleksinius skaičius ir</w:t>
+      </w:r>
+      <w:r>
+        <w:t xml:space="preserve"> </w:t>
+      </w:r>
+      <w:r>
+        <w:t>kt.)?</w:t>
       </w:r>
     </w:p>
     <w:p>
       <w:pPr>
+        <w:pStyle w:val="ListParagraph"/>
+        <w:numPr>
+          <w:ilvl w:val="0"/>
+          <w:numId w:val="3"/>
+        </w:numPr>
         <w:spacing w:before="240" w:after="120"/>
       </w:pPr>
       <w:r>
-        <w:t>buvo realizuoti, naudojant puslapiavimą, segmentavimą, abu šiuos</w:t>
+        <w:t>Kokia buvo kiekvienos sistemos greitaveika? Kokie buvo taktinių</w:t>
+      </w:r>
+      <w:r>
+        <w:t xml:space="preserve"> </w:t>
+      </w:r>
+      <w:r>
+        <w:t>generatorių dažniai, vidutinis/mažiausias/didžiausias ciklų skaičius,</w:t>
+      </w:r>
+      <w:r>
+        <w:t xml:space="preserve"> </w:t>
+      </w:r>
+      <w:r>
+        <w:t>reikalingas kiekvienai komandai įvykdyti, vidutinė sistemos</w:t>
+      </w:r>
+      <w:r>
+        <w:t xml:space="preserve"> </w:t>
+      </w:r>
+      <w:r>
+        <w:t>greitaveika? Kuri sistema buvo našesnė? Koks buv kainos ir našumo</w:t>
+      </w:r>
+      <w:r>
+        <w:t xml:space="preserve"> </w:t>
+      </w:r>
+      <w:r>
+        <w:t>santykis?</w:t>
       </w:r>
     </w:p>
     <w:p>
       <w:pPr>
+        <w:pStyle w:val="ListParagraph"/>
+        <w:numPr>
+          <w:ilvl w:val="0"/>
+          <w:numId w:val="3"/>
+        </w:numPr>
         <w:spacing w:before="240" w:after="120"/>
       </w:pPr>
       <w:r>
-        <w:t>mechanizmus?</w:t>
+        <w:t>Ar architektūros naudojo spartinančią atmintį? Jei taip, kokio</w:t>
+      </w:r>
+      <w:r>
+        <w:t xml:space="preserve"> </w:t>
+      </w:r>
+      <w:r>
+        <w:t>dydžio?</w:t>
       </w:r>
     </w:p>
     <w:p>
       <w:pPr>
+        <w:pStyle w:val="ListParagraph"/>
+        <w:numPr>
+          <w:ilvl w:val="0"/>
+          <w:numId w:val="3"/>
+        </w:numPr>
         <w:spacing w:before="240" w:after="120"/>
       </w:pPr>
+      <w:r>
+        <w:t>Kokios buvo tipinės kiekvienos architektūros taikymo sritys? Kaip</w:t>
+      </w:r>
+      <w:r>
+        <w:t xml:space="preserve"> </w:t>
+      </w:r>
+      <w:r>
+        <w:t>šios architektūros buvo naudojamos? Trumpai apibūdinkite (vienoje</w:t>
+      </w:r>
+      <w:r>
+        <w:t xml:space="preserve"> </w:t>
+      </w:r>
+      <w:r>
+        <w:t>pastraipoje) vieną konkretų kiekvienos architektūros panaudojimo</w:t>
+      </w:r>
+      <w:r>
+        <w:t xml:space="preserve"> </w:t>
+      </w:r>
+      <w:r>
+        <w:t>pavyzdį.</w:t>
+      </w:r>
     </w:p>
     <w:p>
       <w:pPr>
+        <w:pStyle w:val="ListParagraph"/>
+        <w:numPr>
+          <w:ilvl w:val="0"/>
+          <w:numId w:val="3"/>
+        </w:numPr>
         <w:spacing w:before="240" w:after="120"/>
       </w:pPr>
       <w:r>
-        <w:t>10. Kokia buvo kiekvienos architektūros komandų sistema (ISA)? Kiek</w:t>
+        <w:t>Kiek programinės įrangos buvo parašyta kiekvienai aptariamai</w:t>
+      </w:r>
+      <w:r>
+        <w:t xml:space="preserve"> </w:t>
+      </w:r>
+      <w:r>
+        <w:t>architektūrai, ar ji (vis dar) prieinama, kur ji buvo naudojama? Kokie</w:t>
+      </w:r>
+      <w:r>
+        <w:t xml:space="preserve"> </w:t>
+      </w:r>
+      <w:r>
+        <w:t>buvo prieinami kompiliatoriai ir programavimo įrankiai (derintojai,</w:t>
+      </w:r>
+      <w:r>
+        <w:t xml:space="preserve"> </w:t>
+      </w:r>
+      <w:r>
+        <w:t>profiliuotojai, surinkėjai)? Kokios programinės įrangos bibliotekos</w:t>
+      </w:r>
+      <w:r>
+        <w:t xml:space="preserve"> </w:t>
+      </w:r>
+      <w:r>
+        <w:t>buvo prieinamos?</w:t>
       </w:r>
     </w:p>
     <w:p>
       <w:pPr>
+        <w:pStyle w:val="ListParagraph"/>
+        <w:numPr>
+          <w:ilvl w:val="0"/>
+          <w:numId w:val="3"/>
+        </w:numPr>
         <w:spacing w:before="240" w:after="120"/>
       </w:pPr>
       <w:r>
-        <w:t>mašinos komandų turėjo kiekviena architektūra? Kokios buvo instrukcijų</w:t>
-      </w:r>
-    </w:p>
-    <w:p>
-      <w:pPr>
-        <w:spacing w:before="240" w:after="120"/>
-      </w:pPr>
-      <w:r>
-        <w:t>(komandų) klasės?  Kokius instrukcijų formatus palaikė kiekviena</w:t>
-      </w:r>
-    </w:p>
-    <w:p>
-      <w:pPr>
-        <w:spacing w:before="240" w:after="120"/>
-      </w:pPr>
-      <w:r>
-        <w:t>architektūra?  Pateikite 8–16 instrukcijų pavyzdžiai. Kokios komandos</w:t>
-      </w:r>
-    </w:p>
-    <w:p>
-      <w:pPr>
-        <w:spacing w:before="240" w:after="120"/>
-      </w:pPr>
-      <w:r>
-        <w:t>buvo panašios abi architektūros? Kurios komandos skyrėsi?</w:t>
-      </w:r>
-    </w:p>
-    <w:p>
-      <w:pPr>
-        <w:spacing w:before="240" w:after="120"/>
-      </w:pPr>
-    </w:p>
-    <w:p>
-      <w:pPr>
-        <w:spacing w:before="240" w:after="120"/>
-      </w:pPr>
-      <w:r>
-        <w:t>11. Kokius adresavimo būdus palaikė kiekviena architektūra?</w:t>
-      </w:r>
-    </w:p>
-    <w:p>
-      <w:pPr>
-        <w:spacing w:before="240" w:after="120"/>
-      </w:pPr>
-      <w:r>
-        <w:t>Kurie režimai buvo panašūs, o kurie skyrėsi?</w:t>
-      </w:r>
-    </w:p>
-    <w:p>
-      <w:pPr>
-        <w:spacing w:before="240" w:after="120"/>
-      </w:pPr>
-    </w:p>
-    <w:p>
-      <w:pPr>
-        <w:spacing w:before="240" w:after="120"/>
-      </w:pPr>
-      <w:r>
-        <w:t>12. Kokios buvo kiekvienos architektūros I/O galimybės?</w:t>
-      </w:r>
-    </w:p>
-    <w:p>
-      <w:pPr>
-        <w:spacing w:before="240" w:after="120"/>
-      </w:pPr>
-    </w:p>
-    <w:p>
-      <w:pPr>
-        <w:spacing w:before="240" w:after="120"/>
-      </w:pPr>
-      <w:r>
-        <w:t>13. Ar buvo palaikomi pertraukimai? Kuo pertraukimų mechanizmai buvo</w:t>
-      </w:r>
-    </w:p>
-    <w:p>
-      <w:pPr>
-        <w:spacing w:before="240" w:after="120"/>
-      </w:pPr>
-      <w:r>
-        <w:t>panašūs, kuo jie skyrėsi abiejose architektūrose?</w:t>
-      </w:r>
-    </w:p>
-    <w:p>
-      <w:pPr>
-        <w:spacing w:before="240" w:after="120"/>
-      </w:pPr>
-    </w:p>
-    <w:p>
-      <w:pPr>
-        <w:spacing w:before="240" w:after="120"/>
-      </w:pPr>
-      <w:r>
-        <w:t>14. Kokius duomenų tipus palaikė kiekviena architektūra aparatūros</w:t>
-      </w:r>
-    </w:p>
-    <w:p>
-      <w:pPr>
-        <w:spacing w:before="240" w:after="120"/>
-      </w:pPr>
-      <w:r>
-        <w:t>lygyje? Ar buvo palaikoma fiksuoto kablelio, slankiojo kablelio</w:t>
-      </w:r>
-    </w:p>
-    <w:p>
-      <w:pPr>
-        <w:spacing w:before="240" w:after="120"/>
-      </w:pPr>
-      <w:r>
-        <w:t>aritmetika? Ar sveikieji skaičiai buvo koduojami kaip ženklas-dydis,</w:t>
-      </w:r>
-    </w:p>
-    <w:p>
-      <w:pPr>
-        <w:spacing w:before="240" w:after="120"/>
-      </w:pPr>
-      <w:r>
-        <w:t>kaip vieneto papildinys (atvirkštinis kodas), dvejeto papildyti</w:t>
-      </w:r>
-    </w:p>
-    <w:p>
-      <w:pPr>
-        <w:spacing w:before="240" w:after="120"/>
-      </w:pPr>
-      <w:r>
-        <w:t>(papildomas kodas)? Kokius kitus „egzotiškus“ duomenų tipus palaikė</w:t>
-      </w:r>
-    </w:p>
-    <w:p>
-      <w:pPr>
-        <w:spacing w:before="240" w:after="120"/>
-      </w:pPr>
-      <w:r>
-        <w:t>architektūra (pvz. dešimtainius skaičius, kompleksinius skaičius ir</w:t>
-      </w:r>
-    </w:p>
-    <w:p>
-      <w:pPr>
-        <w:spacing w:before="240" w:after="120"/>
-      </w:pPr>
-      <w:r>
-        <w:t>kt.)?</w:t>
-      </w:r>
-    </w:p>
-    <w:p>
-      <w:pPr>
-        <w:spacing w:before="240" w:after="120"/>
-      </w:pPr>
-    </w:p>
-    <w:p>
-      <w:pPr>
-        <w:spacing w:before="240" w:after="120"/>
-      </w:pPr>
-      <w:r>
-        <w:t>15. Kokia buvo kiekvienos sistemos greitaveika? Kokie buvo taktinių</w:t>
-      </w:r>
-    </w:p>
-    <w:p>
-      <w:pPr>
-        <w:spacing w:before="240" w:after="120"/>
-      </w:pPr>
-      <w:r>
-        <w:t>generatorių dažniai, vidutinis/mažiausias/didžiausias ciklų skaičius,</w:t>
-      </w:r>
-    </w:p>
-    <w:p>
-      <w:pPr>
-        <w:spacing w:before="240" w:after="120"/>
-      </w:pPr>
-      <w:r>
-        <w:t>reikalingas kiekvienai komandai įvykdyti, vidutinė sistemos</w:t>
-      </w:r>
-    </w:p>
-    <w:p>
-      <w:pPr>
-        <w:spacing w:before="240" w:after="120"/>
-      </w:pPr>
-      <w:r>
-        <w:t>greitaveika? Kuri sistema buvo našesnė? Koks buv kainos ir našumo</w:t>
-      </w:r>
-    </w:p>
-    <w:p>
-      <w:pPr>
-        <w:spacing w:before="240" w:after="120"/>
-      </w:pPr>
-      <w:r>
-        <w:t>santykis?</w:t>
-      </w:r>
-    </w:p>
-    <w:p>
-      <w:pPr>
-        <w:spacing w:before="240" w:after="120"/>
-      </w:pPr>
-    </w:p>
-    <w:p>
-      <w:pPr>
-        <w:spacing w:before="240" w:after="120"/>
-      </w:pPr>
-      <w:r>
-        <w:t>16. Ar architektūros naudojo spartinančią atmintį? Jei taip, kokio</w:t>
-      </w:r>
-    </w:p>
-    <w:p>
-      <w:pPr>
-        <w:spacing w:before="240" w:after="120"/>
-      </w:pPr>
-      <w:r>
-        <w:t>dydžio?</w:t>
-      </w:r>
-    </w:p>
-    <w:p>
-      <w:pPr>
-        <w:spacing w:before="240" w:after="120"/>
-      </w:pPr>
-    </w:p>
-    <w:p>
-      <w:pPr>
-        <w:spacing w:before="240" w:after="120"/>
-      </w:pPr>
-      <w:r>
-        <w:t>17. Kokios buvo tipinės kiekvienos architektūros taikymo sritys? Kaip</w:t>
-      </w:r>
-    </w:p>
-    <w:p>
-      <w:pPr>
-        <w:spacing w:before="240" w:after="120"/>
-      </w:pPr>
-      <w:r>
-        <w:t>šios architektūros buvo naudojamos? Trumpai apibūdinkite (vienoje</w:t>
-      </w:r>
-    </w:p>
-    <w:p>
-      <w:pPr>
-        <w:spacing w:before="240" w:after="120"/>
-      </w:pPr>
-      <w:r>
-        <w:t>pastraipoje) vieną konkretų kiekvienos architektūros panaudojimo</w:t>
-      </w:r>
-    </w:p>
-    <w:p>
-      <w:pPr>
-        <w:spacing w:before="240" w:after="120"/>
-      </w:pPr>
-      <w:r>
-        <w:t>pavyzdį.</w:t>
-      </w:r>
-    </w:p>
-    <w:p>
-      <w:pPr>
-        <w:spacing w:before="240" w:after="120"/>
-      </w:pPr>
-    </w:p>
-    <w:p>
-      <w:pPr>
-        <w:spacing w:before="240" w:after="120"/>
-      </w:pPr>
-      <w:r>
-        <w:lastRenderedPageBreak/>
-        <w:t>18. Kiek programinės įrangos buvo parašyta kiekvienai aptariamai</w:t>
-      </w:r>
-    </w:p>
-    <w:p>
-      <w:pPr>
-        <w:spacing w:before="240" w:after="120"/>
-      </w:pPr>
-      <w:r>
-        <w:t>architektūrai, ar ji (vis dar) prieinama, kur ji buvo naudojama? Kokie</w:t>
-      </w:r>
-    </w:p>
-    <w:p>
-      <w:pPr>
-        <w:spacing w:before="240" w:after="120"/>
-      </w:pPr>
-      <w:r>
-        <w:t>buvo prieinami kompiliatoriai ir programavimo įrankiai (derintojai,</w:t>
-      </w:r>
-    </w:p>
-    <w:p>
-      <w:pPr>
-        <w:spacing w:before="240" w:after="120"/>
-      </w:pPr>
-      <w:r>
-        <w:t>profiliuotojai, surinkėjai)? Kokios programinės įrangos bibliotekos</w:t>
-      </w:r>
-    </w:p>
-    <w:p>
-      <w:pPr>
-        <w:spacing w:before="240" w:after="120"/>
-      </w:pPr>
-      <w:r>
-        <w:t>buvo prieinamos?</w:t>
-      </w:r>
-    </w:p>
-    <w:p>
-      <w:pPr>
-        <w:spacing w:before="240" w:after="120"/>
-      </w:pPr>
-    </w:p>
-    <w:p>
-      <w:pPr>
-        <w:spacing w:before="240" w:after="120"/>
-      </w:pPr>
-      <w:r>
-        <w:t xml:space="preserve">19. (neprivaloma) ar yra </w:t>
-      </w:r>
-      <w:proofErr w:type="spellStart"/>
-      <w:r>
-        <w:t>emuliatorių</w:t>
-      </w:r>
-      <w:proofErr w:type="spellEnd"/>
-      <w:r>
-        <w:t xml:space="preserve"> abiem architektūroms?  Jei tokių</w:t>
-      </w:r>
-    </w:p>
-    <w:p>
-      <w:pPr>
-        <w:spacing w:before="240" w:after="120"/>
-      </w:pPr>
+        <w:t>(neprivaloma) ar yra emuliatorių abiem architektūroms?  Jei tokių</w:t>
+      </w:r>
+      <w:r>
+        <w:t xml:space="preserve"> </w:t>
+      </w:r>
       <w:r>
         <w:t>rasite, pateikite jų URL ir (arba) leidinio metaduomenis.</w:t>
-      </w:r>
-    </w:p>
-    <w:p>
-      <w:pPr>
-        <w:spacing w:before="240" w:after="120"/>
-      </w:pPr>
-    </w:p>
-    <w:p>
-      <w:pPr>
-        <w:spacing w:before="240" w:after="120"/>
-      </w:pPr>
-      <w:r>
-        <w:t>20. Pacituokite *visus* naudotus ir reikalingus šaltinius iš kurių</w:t>
-      </w:r>
-    </w:p>
-    <w:p>
-      <w:pPr>
-        <w:spacing w:before="240" w:after="120"/>
-      </w:pPr>
-      <w:r>
-        <w:t>naudojote informaciją šiame darbe. Mažų mažiausia turite pacituoti du</w:t>
-      </w:r>
-    </w:p>
-    <w:p>
-      <w:pPr>
-        <w:spacing w:before="240" w:after="120"/>
-      </w:pPr>
-      <w:r>
-        <w:t>šaltinius: architektūros aprašymą ir algoritmo aprašymą. Cituoti</w:t>
-      </w:r>
-    </w:p>
-    <w:p>
-      <w:pPr>
-        <w:spacing w:before="240" w:after="120"/>
-      </w:pPr>
-      <w:r>
-        <w:t xml:space="preserve">reikia naudojant Harvardo stilių (University </w:t>
-      </w:r>
-      <w:proofErr w:type="spellStart"/>
-      <w:r>
-        <w:t>of</w:t>
-      </w:r>
-      <w:proofErr w:type="spellEnd"/>
-      <w:r>
-        <w:t xml:space="preserve"> </w:t>
-      </w:r>
-      <w:proofErr w:type="spellStart"/>
-      <w:r>
-        <w:t>Wolverhampton</w:t>
-      </w:r>
-      <w:proofErr w:type="spellEnd"/>
-      <w:r>
-        <w:t>,</w:t>
-      </w:r>
-    </w:p>
-    <w:p>
-      <w:pPr>
-        <w:spacing w:before="240" w:after="120"/>
-      </w:pPr>
-      <w:r>
-        <w:t>2022). Jūsų tekste turi būti pateiktos nuorodos į šaltinius, teksto</w:t>
-      </w:r>
-    </w:p>
-    <w:p>
-      <w:pPr>
-        <w:spacing w:before="240" w:after="120"/>
-      </w:pPr>
-      <w:r>
-        <w:t>pabaigoje turi būti šaltinių sąrašas su pilna bibliografija. Galima</w:t>
-      </w:r>
-    </w:p>
-    <w:p>
-      <w:pPr>
-        <w:spacing w:before="240" w:after="120"/>
-      </w:pPr>
-      <w:r>
-        <w:t>cituoti Vikipedijos straipsnius (Wikipedia, 2024), jei jie yra</w:t>
-      </w:r>
-    </w:p>
-    <w:p>
-      <w:pPr>
-        <w:spacing w:before="240" w:after="120"/>
-      </w:pPr>
-      <w:r>
-        <w:t>kokybiški (dauguma yra), informatyvūs ir reikalingi Jūsų darbui. Jei</w:t>
-      </w:r>
-    </w:p>
-    <w:p>
-      <w:pPr>
-        <w:spacing w:before="240" w:after="120"/>
-      </w:pPr>
-      <w:r>
-        <w:t xml:space="preserve">naudojate </w:t>
-      </w:r>
-      <w:proofErr w:type="spellStart"/>
-      <w:r>
-        <w:t>ChatGPT</w:t>
-      </w:r>
-      <w:proofErr w:type="spellEnd"/>
-      <w:r>
-        <w:t xml:space="preserve"> ar kitus Didelius kalbos modelius, juos *būtina*</w:t>
-      </w:r>
-    </w:p>
-    <w:p>
-      <w:pPr>
-        <w:spacing w:before="240" w:after="120"/>
-      </w:pPr>
-      <w:r>
-        <w:t>pacituoti kaip šaltinius, nurodant viešą URL, panaudojimo datą ir</w:t>
-      </w:r>
-    </w:p>
-    <w:p>
-      <w:pPr>
-        <w:spacing w:before="240" w:after="120"/>
-      </w:pPr>
-      <w:r>
-        <w:t>laiką, įrankio versiją ir Jūsų naudotą pradinį klausimą</w:t>
-      </w:r>
-    </w:p>
-    <w:p>
-      <w:pPr>
-        <w:spacing w:before="240" w:after="120"/>
-      </w:pPr>
-      <w:r>
-        <w:t xml:space="preserve">(angl. </w:t>
-      </w:r>
-      <w:proofErr w:type="spellStart"/>
-      <w:r>
-        <w:t>prompt</w:t>
-      </w:r>
-      <w:proofErr w:type="spellEnd"/>
-      <w:r>
-        <w:t>).</w:t>
-      </w:r>
-    </w:p>
-    <w:p>
-      <w:pPr>
-        <w:spacing w:before="240" w:after="120"/>
-      </w:pPr>
-    </w:p>
-    <w:p>
-      <w:pPr>
-        <w:spacing w:before="240" w:after="120"/>
-      </w:pPr>
-      <w:r>
-        <w:t>Nuorodos:</w:t>
-      </w:r>
-    </w:p>
-    <w:p>
-      <w:pPr>
-        <w:spacing w:before="240" w:after="120"/>
-      </w:pPr>
-    </w:p>
-    <w:p>
-      <w:pPr>
-        <w:spacing w:before="240" w:after="120"/>
-      </w:pPr>
-      <w:r>
-        <w:t xml:space="preserve">University </w:t>
-      </w:r>
-      <w:proofErr w:type="spellStart"/>
-      <w:r>
-        <w:t>of</w:t>
-      </w:r>
-      <w:proofErr w:type="spellEnd"/>
-      <w:r>
-        <w:t xml:space="preserve"> </w:t>
-      </w:r>
-      <w:proofErr w:type="spellStart"/>
-      <w:r>
-        <w:t>Wolverhampton</w:t>
-      </w:r>
-      <w:proofErr w:type="spellEnd"/>
-      <w:r>
-        <w:t xml:space="preserve"> (2022) </w:t>
-      </w:r>
-      <w:proofErr w:type="spellStart"/>
-      <w:r>
-        <w:t>Harvard</w:t>
-      </w:r>
-      <w:proofErr w:type="spellEnd"/>
-      <w:r>
-        <w:t xml:space="preserve"> </w:t>
-      </w:r>
-      <w:proofErr w:type="spellStart"/>
-      <w:r>
-        <w:t>referencing</w:t>
-      </w:r>
-      <w:proofErr w:type="spellEnd"/>
-      <w:r>
-        <w:t xml:space="preserve"> (</w:t>
-      </w:r>
-      <w:proofErr w:type="spellStart"/>
-      <w:r>
-        <w:t>Cite</w:t>
-      </w:r>
-      <w:proofErr w:type="spellEnd"/>
-      <w:r>
-        <w:t xml:space="preserve"> </w:t>
-      </w:r>
-      <w:proofErr w:type="spellStart"/>
-      <w:r>
-        <w:t>them</w:t>
-      </w:r>
-      <w:proofErr w:type="spellEnd"/>
-    </w:p>
-    <w:p>
-      <w:pPr>
-        <w:spacing w:before="240" w:after="120"/>
-      </w:pPr>
-      <w:proofErr w:type="spellStart"/>
-      <w:r>
-        <w:t>right</w:t>
-      </w:r>
-      <w:proofErr w:type="spellEnd"/>
-      <w:r>
-        <w:t xml:space="preserve">): </w:t>
-      </w:r>
-      <w:proofErr w:type="spellStart"/>
-      <w:r>
-        <w:t>the</w:t>
-      </w:r>
-      <w:proofErr w:type="spellEnd"/>
-      <w:r>
-        <w:t xml:space="preserve"> </w:t>
-      </w:r>
-      <w:proofErr w:type="spellStart"/>
-      <w:r>
-        <w:t>basics</w:t>
-      </w:r>
-      <w:proofErr w:type="spellEnd"/>
-      <w:r>
-        <w:t xml:space="preserve">. 2nd </w:t>
-      </w:r>
-      <w:proofErr w:type="spellStart"/>
-      <w:r>
-        <w:t>edition</w:t>
-      </w:r>
-      <w:proofErr w:type="spellEnd"/>
-      <w:r>
-        <w:t>. URL:</w:t>
-      </w:r>
-    </w:p>
-    <w:p>
-      <w:pPr>
-        <w:spacing w:before="240" w:after="120"/>
-      </w:pPr>
-      <w:r>
-        <w:t>https://www.wlv.ac.uk/lib/media/departments/lis/skills/study-guides/LS134-Harvard-Quick-Guide.pdf</w:t>
-      </w:r>
-    </w:p>
-    <w:p>
-      <w:pPr>
-        <w:spacing w:before="240" w:after="120"/>
-      </w:pPr>
-    </w:p>
-    <w:p>
-      <w:pPr>
-        <w:spacing w:before="240" w:after="120"/>
-      </w:pPr>
-      <w:r>
-        <w:t>Wikipedia (2024) Wikipedia. URL:</w:t>
-      </w:r>
-    </w:p>
-    <w:p>
-      <w:pPr>
-        <w:spacing w:before="240" w:after="120"/>
-      </w:pPr>
-      <w:r>
-        <w:t>https://en.wikipedia.org/wiki/Wikipedia [</w:t>
-      </w:r>
-      <w:proofErr w:type="spellStart"/>
-      <w:r>
-        <w:t>accessed</w:t>
-      </w:r>
-      <w:proofErr w:type="spellEnd"/>
-    </w:p>
-    <w:p>
-      <w:pPr>
-        <w:spacing w:before="240" w:after="120"/>
-      </w:pPr>
-      <w:r>
-        <w:t xml:space="preserve">2024-11-04T09:16+02:00, </w:t>
-      </w:r>
-      <w:proofErr w:type="spellStart"/>
-      <w:r>
-        <w:t>permalink</w:t>
-      </w:r>
-      <w:proofErr w:type="spellEnd"/>
-    </w:p>
-    <w:p>
-      <w:pPr>
-        <w:spacing w:before="240" w:after="120"/>
-      </w:pPr>
-      <w:r>
-        <w:t>https://en.wikipedia.org/w/index.php?title=Wikipedia&amp;oldid=1254652936]</w:t>
       </w:r>
     </w:p>
     <w:p>
@@ -2245,7 +2072,109 @@
         </w:sdt>
       </w:sdtContent>
     </w:sdt>
-    <w:p/>
+    <w:p>
+      <w:r>
+        <w:br w:type="page"/>
+      </w:r>
+    </w:p>
+    <w:p>
+      <w:pPr>
+        <w:pStyle w:val="TableofFigures"/>
+        <w:tabs>
+          <w:tab w:val="right" w:leader="dot" w:pos="9350"/>
+        </w:tabs>
+        <w:rPr>
+          <w:noProof/>
+        </w:rPr>
+      </w:pPr>
+      <w:r>
+        <w:lastRenderedPageBreak/>
+        <w:fldChar w:fldCharType="begin"/>
+      </w:r>
+      <w:r>
+        <w:instrText xml:space="preserve"> TOC \h \z \c "Lentelė " </w:instrText>
+      </w:r>
+      <w:r>
+        <w:fldChar w:fldCharType="separate"/>
+      </w:r>
+      <w:hyperlink w:anchor="_Toc215947932" w:history="1">
+        <w:r>
+          <w:rPr>
+            <w:rStyle w:val="Hyperlink"/>
+            <w:noProof/>
+          </w:rPr>
+          <w:t>Lentelė  1 IBM System/</w:t>
+        </w:r>
+        <w:r>
+          <w:rPr>
+            <w:rStyle w:val="Hyperlink"/>
+            <w:noProof/>
+            <w:lang w:val="en-US"/>
+          </w:rPr>
+          <w:t xml:space="preserve">370 sąlygos kodai. </w:t>
+        </w:r>
+        <w:r>
+          <w:rPr>
+            <w:rStyle w:val="Hyperlink"/>
+            <w:noProof/>
+          </w:rPr>
+          <w:t>(IBM, 1983)</w:t>
+        </w:r>
+        <w:r>
+          <w:rPr>
+            <w:noProof/>
+            <w:webHidden/>
+          </w:rPr>
+          <w:tab/>
+        </w:r>
+        <w:r>
+          <w:rPr>
+            <w:noProof/>
+            <w:webHidden/>
+          </w:rPr>
+          <w:fldChar w:fldCharType="begin"/>
+        </w:r>
+        <w:r>
+          <w:rPr>
+            <w:noProof/>
+            <w:webHidden/>
+          </w:rPr>
+          <w:instrText xml:space="preserve"> PAGEREF _Toc215947932 \h </w:instrText>
+        </w:r>
+        <w:r>
+          <w:rPr>
+            <w:noProof/>
+            <w:webHidden/>
+          </w:rPr>
+        </w:r>
+        <w:r>
+          <w:rPr>
+            <w:noProof/>
+            <w:webHidden/>
+          </w:rPr>
+          <w:fldChar w:fldCharType="separate"/>
+        </w:r>
+        <w:r>
+          <w:rPr>
+            <w:noProof/>
+            <w:webHidden/>
+          </w:rPr>
+          <w:t>3</w:t>
+        </w:r>
+        <w:r>
+          <w:rPr>
+            <w:noProof/>
+            <w:webHidden/>
+          </w:rPr>
+          <w:fldChar w:fldCharType="end"/>
+        </w:r>
+      </w:hyperlink>
+    </w:p>
+    <w:p>
+      <w:r>
+        <w:fldChar w:fldCharType="end"/>
+      </w:r>
+    </w:p>
     <w:sectPr>
       <w:pgSz w:w="12240" w:h="15840"/>
       <w:pgMar w:top="1440" w:right="1440" w:bottom="1440" w:left="1440" w:header="720" w:footer="720" w:gutter="0"/>
@@ -2433,7 +2362,7 @@
   <w:abstractNum w:abstractNumId="2" w15:restartNumberingAfterBreak="0">
     <w:nsid w:val="455F7E4F"/>
     <w:multiLevelType w:val="hybridMultilevel"/>
-    <w:tmpl w:val="03B44C32"/>
+    <w:tmpl w:val="D7601D1E"/>
     <w:lvl w:ilvl="0" w:tplc="0427000F">
       <w:start w:val="1"/>
       <w:numFmt w:val="decimal"/>
@@ -3510,6 +3439,36 @@
       <w:shd w:val="clear" w:color="auto" w:fill="E1DFDD"/>
     </w:rPr>
   </w:style>
+  <w:style w:type="paragraph" w:styleId="Caption">
+    <w:name w:val="caption"/>
+    <w:basedOn w:val="Normal"/>
+    <w:next w:val="Normal"/>
+    <w:uiPriority w:val="35"/>
+    <w:unhideWhenUsed/>
+    <w:qFormat/>
+    <w:rsid w:val="00EC16C2"/>
+    <w:pPr>
+      <w:spacing w:after="200" w:line="240" w:lineRule="auto"/>
+    </w:pPr>
+    <w:rPr>
+      <w:i/>
+      <w:iCs/>
+      <w:color w:val="0E2841" w:themeColor="text2"/>
+      <w:sz w:val="18"/>
+      <w:szCs w:val="18"/>
+    </w:rPr>
+  </w:style>
+  <w:style w:type="paragraph" w:styleId="TableofFigures">
+    <w:name w:val="table of figures"/>
+    <w:basedOn w:val="Normal"/>
+    <w:next w:val="Normal"/>
+    <w:uiPriority w:val="99"/>
+    <w:unhideWhenUsed/>
+    <w:rsid w:val="00EC16C2"/>
+    <w:pPr>
+      <w:spacing w:after="0"/>
+    </w:pPr>
+  </w:style>
 </w:styles>
 </file>
 

</xml_diff>

<commit_message>
Dalinai atsakytas 6 klausimas, pridėtas naujas šaltinis
</commit_message>
<xml_diff>
--- a/IBM370vsPDP11.docx
+++ b/IBM370vsPDP11.docx
@@ -322,13 +322,7 @@
             <w:rPr>
               <w:noProof/>
             </w:rPr>
-            <w:t xml:space="preserve"> </w:t>
-          </w:r>
-          <w:r>
-            <w:rPr>
-              <w:noProof/>
-            </w:rPr>
-            <w:t>(IBM, 1975)</w:t>
+            <w:t xml:space="preserve"> (IBM, 1975)</w:t>
           </w:r>
           <w:r>
             <w:fldChar w:fldCharType="end"/>
@@ -339,7 +333,7 @@
         <w:t xml:space="preserve">. Ankstyvieji modeliai nenaudojo mikroprocesorių, vietoj jų naudijo hibridinius integrinius grandynus ir monolitinius integrinius grandynus, kurie buvo mažo </w:t>
       </w:r>
       <w:r>
-        <w:t xml:space="preserve">masto integracijos ir vidutinio masto integracijos. IBM sukūrė „Solid Logic Technology“ (SLT), kuri buvo hibridinė pakavimo technologija. Vėlesni modeliai naudojo didelio masto integraciją, tačiau procesoriai buvo sudaryti iš daugelio lustų ant plokščių ar kelių lustų modulių, o ne iš vieno mikro procesoriaus. </w:t>
+        <w:t xml:space="preserve">masto integracijos ir vidutinio masto integracijos. IBM sukūrė „Solid Logic Technology“ (SLT), kuri buvo hibridinė pakavimo technologija. Vėlesni modeliai naudojo didelio masto integraciją, tačiau procesoriai buvo sudaryti iš daugelio lustų ant plokščių ar kelių lustų modulių, o ne iš vieno mikroprocesoriaus. </w:t>
       </w:r>
       <w:sdt>
         <w:sdtPr>
@@ -537,10 +531,7 @@
         <w:ind w:firstLine="720"/>
       </w:pPr>
       <w:r>
-        <w:t>PDP-11 dažniausiai naud</w:t>
-      </w:r>
-      <w:r>
-        <w:t>ojo du adresus, naudo</w:t>
+        <w:t>PDP-11 dažniausiai naudojo du adresus, naudo</w:t>
       </w:r>
       <w:r>
         <w:t>jo</w:t>
@@ -553,92 +544,55 @@
       </w:r>
       <w:sdt>
         <w:sdtPr>
-          <w:rPr>
-            <w:lang w:val="pt-BR"/>
-          </w:rPr>
           <w:id w:val="631144170"/>
           <w:citation/>
         </w:sdtPr>
         <w:sdtContent>
           <w:r>
-            <w:rPr>
-              <w:lang w:val="pt-BR"/>
-            </w:rPr>
             <w:fldChar w:fldCharType="begin"/>
           </w:r>
           <w:r>
             <w:instrText xml:space="preserve"> CITATION Bel78 \l 1063 </w:instrText>
           </w:r>
           <w:r>
-            <w:rPr>
-              <w:lang w:val="pt-BR"/>
-            </w:rPr>
             <w:fldChar w:fldCharType="separate"/>
           </w:r>
           <w:r>
             <w:rPr>
               <w:noProof/>
             </w:rPr>
-            <w:t xml:space="preserve"> </w:t>
-          </w:r>
-          <w:r>
-            <w:rPr>
-              <w:noProof/>
-            </w:rPr>
-            <w:t>(Bell, 1978)</w:t>
-          </w:r>
-          <w:r>
-            <w:rPr>
-              <w:lang w:val="pt-BR"/>
-            </w:rPr>
+            <w:t xml:space="preserve"> (Bell, 1978)</w:t>
+          </w:r>
+          <w:r>
             <w:fldChar w:fldCharType="end"/>
           </w:r>
         </w:sdtContent>
       </w:sdt>
       <w:r>
-        <w:rPr>
-          <w:lang w:val="pt-BR"/>
-        </w:rPr>
         <w:t xml:space="preserve">. System/370 taip pat naudojo du adresus. </w:t>
       </w:r>
       <w:sdt>
         <w:sdtPr>
-          <w:rPr>
-            <w:lang w:val="pt-BR"/>
-          </w:rPr>
           <w:id w:val="269053245"/>
           <w:citation/>
         </w:sdtPr>
         <w:sdtContent>
           <w:r>
-            <w:rPr>
-              <w:lang w:val="pt-BR"/>
-            </w:rPr>
             <w:fldChar w:fldCharType="begin"/>
           </w:r>
           <w:r>
-            <w:rPr>
-              <w:lang w:val="en-US"/>
-            </w:rPr>
             <w:instrText xml:space="preserve"> CITATION IBM74 \l 1033 </w:instrText>
           </w:r>
           <w:r>
-            <w:rPr>
-              <w:lang w:val="pt-BR"/>
-            </w:rPr>
             <w:fldChar w:fldCharType="separate"/>
           </w:r>
           <w:r>
             <w:rPr>
               <w:noProof/>
-              <w:lang w:val="en-US"/>
             </w:rPr>
             <w:t>(IBM, 1974)</w:t>
           </w:r>
           <w:r>
-            <w:rPr>
-              <w:lang w:val="pt-BR"/>
-            </w:rPr>
             <w:fldChar w:fldCharType="end"/>
           </w:r>
         </w:sdtContent>
@@ -690,58 +644,13 @@
         <w:t>PDP-</w:t>
       </w:r>
       <w:r>
-        <w:rPr>
-          <w:lang w:val="pt-BR"/>
-        </w:rPr>
-        <w:t xml:space="preserve">11 </w:t>
-      </w:r>
-      <w:r>
-        <w:t xml:space="preserve">visas atminties nuorodų adresavimas naudoja </w:t>
-      </w:r>
-      <w:r>
-        <w:rPr>
-          <w:lang w:val="pt-BR"/>
-        </w:rPr>
-        <w:t>8</w:t>
-      </w:r>
-      <w:r>
-        <w:t xml:space="preserve"> bendros paskirties registrus. Šie registrai </w:t>
-      </w:r>
-      <w:r>
-        <w:t xml:space="preserve">funkcionavo kaip akumuliatoriai(saugojo duomenis), rodyklės(saugojo duomenų adresus), indeksų registrai(registro duomenys pridedami prie antro instrukcijos žodžio, kad gauti kito operando adresą). Registrų duomenų plotis galėjo būti 1-3 žodžių, arba </w:t>
-      </w:r>
-      <w:r>
-        <w:t>16 – 48 bit</w:t>
-      </w:r>
-      <w:r>
-        <w:t>ų.</w:t>
-      </w:r>
-      <w:r>
-        <w:t xml:space="preserve"> R</w:t>
-      </w:r>
-      <w:r>
-        <w:t xml:space="preserve">6 </w:t>
-      </w:r>
-      <w:r>
-        <w:t>visada naudojamas kaip steko rodyklė, R</w:t>
-      </w:r>
-      <w:r>
-        <w:rPr>
-          <w:lang w:val="pt-BR"/>
-        </w:rPr>
-        <w:t>7</w:t>
-      </w:r>
-      <w:r>
-        <w:t xml:space="preserve"> kaip programos skaitiklis(PC). </w:t>
-      </w:r>
-      <w:r>
-        <w:rPr>
-          <w:lang w:val="en-US"/>
-        </w:rPr>
-        <w:t xml:space="preserve">R0-R5 </w:t>
-      </w:r>
-      <w:r>
-        <w:t>bendros paskirties registrai</w:t>
+        <w:t xml:space="preserve">11 visas atminties nuorodų adresavimas naudoja 8 bendros paskirties registrus. Šie registrai </w:t>
+      </w:r>
+      <w:r>
+        <w:t>funkcionavo kaip akumuliatoriai(saugojo duomenis), rodyklės(saugojo duomenų adresus), indeksų registrai(registro duomenys pridedami prie antro instrukcijos žodžio, kad gauti kito operando adresą). Registrų duomenų plotis galėjo būti 1-3 žodžių, arba 16 – 48 bitų.</w:t>
+      </w:r>
+      <w:r>
+        <w:t xml:space="preserve"> R6 visada naudojamas kaip steko rodyklė, R7 kaip programos skaitiklis(PC). R0-R5 bendros paskirties registrai</w:t>
       </w:r>
       <w:sdt>
         <w:sdtPr>
@@ -762,13 +671,7 @@
             <w:rPr>
               <w:noProof/>
             </w:rPr>
-            <w:t xml:space="preserve"> </w:t>
-          </w:r>
-          <w:r>
-            <w:rPr>
-              <w:noProof/>
-            </w:rPr>
-            <w:t>(Bell, 1978)</w:t>
+            <w:t xml:space="preserve"> (Bell, 1978)</w:t>
           </w:r>
           <w:r>
             <w:fldChar w:fldCharType="end"/>
@@ -806,13 +709,7 @@
             <w:rPr>
               <w:noProof/>
             </w:rPr>
-            <w:t xml:space="preserve"> </w:t>
-          </w:r>
-          <w:r>
-            <w:rPr>
-              <w:noProof/>
-            </w:rPr>
-            <w:t>(Bell, 1978)</w:t>
+            <w:t xml:space="preserve"> (Bell, 1978)</w:t>
           </w:r>
           <w:r>
             <w:fldChar w:fldCharType="end"/>
@@ -829,16 +726,7 @@
         <w:ind w:firstLine="720"/>
       </w:pPr>
       <w:r>
-        <w:t xml:space="preserve">Taip pat yra papildomas </w:t>
-      </w:r>
-      <w:r>
-        <w:rPr>
-          <w:lang w:val="pt-BR"/>
-        </w:rPr>
-        <w:t>16 bit</w:t>
-      </w:r>
-      <w:r>
-        <w:t xml:space="preserve">ų registras – procesoriaus būsenos žodis. Jame saugomos būsenos vėliavėlės(neigiama – N, nulis – Z, perpilda – V, perkėlimas - C), procesoriaus </w:t>
+        <w:t xml:space="preserve">Taip pat yra papildomas 16 bitų registras – procesoriaus būsenos žodis. Jame saugomos būsenos vėliavėlės(neigiama – N, nulis – Z, perpilda – V, perkėlimas - C), procesoriaus </w:t>
       </w:r>
       <w:r>
         <w:t>prioriteto</w:t>
@@ -865,13 +753,7 @@
             <w:rPr>
               <w:noProof/>
             </w:rPr>
-            <w:t xml:space="preserve"> </w:t>
-          </w:r>
-          <w:r>
-            <w:rPr>
-              <w:noProof/>
-            </w:rPr>
-            <w:t>(Bell, 1978)</w:t>
+            <w:t xml:space="preserve"> (Bell, 1978)</w:t>
           </w:r>
           <w:r>
             <w:fldChar w:fldCharType="end"/>
@@ -888,40 +770,16 @@
         <w:ind w:firstLine="720"/>
       </w:pPr>
       <w:r>
-        <w:t>IBM System/</w:t>
-      </w:r>
-      <w:r>
-        <w:t>370 tur</w:t>
-      </w:r>
-      <w:r>
-        <w:t xml:space="preserve">ėjo </w:t>
-      </w:r>
-      <w:r>
-        <w:t>16 bendros paskirties registr</w:t>
-      </w:r>
-      <w:r>
-        <w:t>ų</w:t>
+        <w:t>IBM System/370 turėjo 16 bendros paskirties registrų</w:t>
       </w:r>
       <w:r>
         <w:t xml:space="preserve">, kontrolės registrų </w:t>
       </w:r>
       <w:r>
-        <w:t xml:space="preserve">po </w:t>
-      </w:r>
-      <w:r>
-        <w:t xml:space="preserve">32 bitus, 4 </w:t>
-      </w:r>
-      <w:r>
-        <w:t xml:space="preserve">slankaus kablelio registrus po 64 bitus ir </w:t>
-      </w:r>
-      <w:r>
-        <w:t xml:space="preserve"> </w:t>
-      </w:r>
-      <w:r>
-        <w:t>6</w:t>
-      </w:r>
-      <w:r>
-        <w:t>4 bitų procesoriaus būsenos žodį.</w:t>
+        <w:t xml:space="preserve">po 32 bitus, 4 </w:t>
+      </w:r>
+      <w:r>
+        <w:t>slankaus kablelio registrus po 64 bitus ir  64 bitų procesoriaus būsenos žodį.</w:t>
       </w:r>
       <w:r>
         <w:t xml:space="preserve"> Valdymo registrai buvo naudojami virtualios atminties valdymui.</w:t>
@@ -945,13 +803,7 @@
             <w:rPr>
               <w:noProof/>
             </w:rPr>
-            <w:t xml:space="preserve"> </w:t>
-          </w:r>
-          <w:r>
-            <w:rPr>
-              <w:noProof/>
-            </w:rPr>
-            <w:t>(IBM, 1974)</w:t>
+            <w:t xml:space="preserve"> (IBM, 1974)</w:t>
           </w:r>
           <w:r>
             <w:fldChar w:fldCharType="end"/>
@@ -963,36 +815,9 @@
       <w:pPr>
         <w:pStyle w:val="NoSpacing"/>
         <w:ind w:firstLine="720"/>
-        <w:rPr>
-          <w:lang w:val="pt-BR"/>
-        </w:rPr>
-      </w:pPr>
-      <w:r>
-        <w:t>Palyginimui: PDP-</w:t>
-      </w:r>
-      <w:r>
-        <w:rPr>
-          <w:lang w:val="pt-BR"/>
-        </w:rPr>
-        <w:t>11 i</w:t>
-      </w:r>
-      <w:r>
-        <w:t xml:space="preserve">š viso turėjo </w:t>
-      </w:r>
-      <w:r>
-        <w:rPr>
-          <w:lang w:val="pt-BR"/>
-        </w:rPr>
-        <w:t>1</w:t>
-      </w:r>
-      <w:r>
-        <w:rPr>
-          <w:lang w:val="pt-BR"/>
-        </w:rPr>
-        <w:t>6 + 1 registr</w:t>
-      </w:r>
-      <w:r>
-        <w:t>ą, o System/370 36 + 1 registrus.</w:t>
+      </w:pPr>
+      <w:r>
+        <w:t>Palyginimui: PDP-11 iš viso turėjo 16 + 1 registrą, o System/370 36 + 1 registrus.</w:t>
       </w:r>
     </w:p>
     <w:p>
@@ -1029,13 +854,7 @@
         <w:t xml:space="preserve"> PSW(Processor State Word). </w:t>
       </w:r>
       <w:r>
-        <w:t>PDP-</w:t>
-      </w:r>
-      <w:r>
-        <w:t>11 naudojo stand</w:t>
-      </w:r>
-      <w:r>
-        <w:t>artinius</w:t>
+        <w:t>PDP-11 naudojo standartinius</w:t>
       </w:r>
       <w:r>
         <w:t xml:space="preserve"> požymi</w:t>
@@ -1063,53 +882,32 @@
       </w:r>
       <w:sdt>
         <w:sdtPr>
-          <w:rPr>
-            <w:lang w:val="pt-BR"/>
-          </w:rPr>
           <w:id w:val="1221865467"/>
           <w:citation/>
         </w:sdtPr>
         <w:sdtContent>
           <w:r>
-            <w:rPr>
-              <w:lang w:val="pt-BR"/>
-            </w:rPr>
             <w:fldChar w:fldCharType="begin"/>
           </w:r>
           <w:r>
             <w:instrText xml:space="preserve"> CITATION Bel78 \l 1033 </w:instrText>
           </w:r>
           <w:r>
-            <w:rPr>
-              <w:lang w:val="pt-BR"/>
-            </w:rPr>
             <w:fldChar w:fldCharType="separate"/>
           </w:r>
           <w:r>
             <w:rPr>
               <w:noProof/>
             </w:rPr>
-            <w:t xml:space="preserve"> </w:t>
-          </w:r>
-          <w:r>
-            <w:rPr>
-              <w:noProof/>
-            </w:rPr>
-            <w:t>(Bell, 1978)</w:t>
-          </w:r>
-          <w:r>
-            <w:rPr>
-              <w:lang w:val="pt-BR"/>
-            </w:rPr>
+            <w:t xml:space="preserve"> (Bell, 1978)</w:t>
+          </w:r>
+          <w:r>
             <w:fldChar w:fldCharType="end"/>
           </w:r>
         </w:sdtContent>
       </w:sdt>
       <w:r>
-        <w:t>. Taip buvo įsiterpimo bitas ir žingsni</w:t>
-      </w:r>
-      <w:r>
-        <w:t>o vykdymo bitas, kuris leido programą vykdyti po vieną žingsnį.</w:t>
+        <w:t>. Taip buvo įsiterpimo bitas ir žingsnio vykdymo bitas, kuris leido programą vykdyti po vieną žingsnį.</w:t>
       </w:r>
       <w:sdt>
         <w:sdtPr>
@@ -1130,13 +928,7 @@
             <w:rPr>
               <w:noProof/>
             </w:rPr>
-            <w:t xml:space="preserve"> </w:t>
-          </w:r>
-          <w:r>
-            <w:rPr>
-              <w:noProof/>
-            </w:rPr>
-            <w:t>(Wikipedia, 2025)</w:t>
+            <w:t xml:space="preserve"> (Wikipedia, 2025)</w:t>
           </w:r>
           <w:r>
             <w:fldChar w:fldCharType="end"/>
@@ -1156,10 +948,7 @@
         <w:t xml:space="preserve"> n</w:t>
       </w:r>
       <w:r>
-        <w:t>audojo pana</w:t>
-      </w:r>
-      <w:r>
-        <w:t xml:space="preserve">šaus principo bitus – </w:t>
+        <w:t xml:space="preserve">audojo panašaus principo bitus – </w:t>
       </w:r>
       <w:r>
         <w:t>sąlygos</w:t>
@@ -1174,16 +963,10 @@
         <w:t xml:space="preserve"> - nulis</w:t>
       </w:r>
       <w:r>
-        <w:t xml:space="preserve">, </w:t>
-      </w:r>
-      <w:r>
-        <w:t>1</w:t>
-      </w:r>
-      <w:r>
-        <w:t xml:space="preserve"> – ma</w:t>
-      </w:r>
-      <w:r>
-        <w:t>žiau už nulį</w:t>
+        <w:t>, 1</w:t>
+      </w:r>
+      <w:r>
+        <w:t xml:space="preserve"> – mažiau už nulį</w:t>
       </w:r>
       <w:r>
         <w:t>, 2</w:t>
@@ -1207,16 +990,7 @@
         <w:t xml:space="preserve"> Jie taip pat galėjo turėti kitas reikšmes priklausomai nuo konteksto.</w:t>
       </w:r>
       <w:r>
-        <w:t xml:space="preserve"> Visos galimos reikšmės pateikiamos </w:t>
-      </w:r>
-      <w:r>
-        <w:rPr>
-          <w:lang w:val="en-US"/>
-        </w:rPr>
-        <w:t>lentel</w:t>
-      </w:r>
-      <w:r>
-        <w:t>ėje.</w:t>
+        <w:t xml:space="preserve"> Visos galimos reikšmės pateikiamos lentelėje.</w:t>
       </w:r>
       <w:sdt>
         <w:sdtPr>
@@ -1237,13 +1011,7 @@
             <w:rPr>
               <w:noProof/>
             </w:rPr>
-            <w:t xml:space="preserve"> </w:t>
-          </w:r>
-          <w:r>
-            <w:rPr>
-              <w:noProof/>
-            </w:rPr>
-            <w:t>(IBM, 1983)</w:t>
+            <w:t xml:space="preserve"> (IBM, 1983)</w:t>
           </w:r>
           <w:r>
             <w:fldChar w:fldCharType="end"/>
@@ -1301,9 +1069,6 @@
     <w:p>
       <w:pPr>
         <w:pStyle w:val="Caption"/>
-        <w:rPr>
-          <w:lang w:val="en-US"/>
-        </w:rPr>
       </w:pPr>
       <w:bookmarkStart w:id="0" w:name="_Toc215947932"/>
       <w:r>
@@ -1328,36 +1093,21 @@
         <w:fldChar w:fldCharType="end"/>
       </w:r>
       <w:r>
-        <w:t xml:space="preserve"> IBM System/</w:t>
-      </w:r>
-      <w:r>
-        <w:rPr>
-          <w:lang w:val="en-US"/>
-        </w:rPr>
-        <w:t xml:space="preserve">370 sąlygos kodai. </w:t>
+        <w:t xml:space="preserve"> IBM System/370 sąlygos kodai. </w:t>
       </w:r>
       <w:sdt>
         <w:sdtPr>
-          <w:rPr>
-            <w:lang w:val="en-US"/>
-          </w:rPr>
           <w:id w:val="1373418197"/>
           <w:citation/>
         </w:sdtPr>
         <w:sdtContent>
           <w:r>
-            <w:rPr>
-              <w:lang w:val="en-US"/>
-            </w:rPr>
             <w:fldChar w:fldCharType="begin"/>
           </w:r>
           <w:r>
             <w:instrText xml:space="preserve"> CITATION IBM83 \l 1063 </w:instrText>
           </w:r>
           <w:r>
-            <w:rPr>
-              <w:lang w:val="en-US"/>
-            </w:rPr>
             <w:fldChar w:fldCharType="separate"/>
           </w:r>
           <w:r>
@@ -1367,18 +1117,12 @@
             <w:t>(IBM, 1983)</w:t>
           </w:r>
           <w:r>
-            <w:rPr>
-              <w:lang w:val="en-US"/>
-            </w:rPr>
             <w:fldChar w:fldCharType="end"/>
           </w:r>
         </w:sdtContent>
       </w:sdt>
       <w:bookmarkEnd w:id="0"/>
       <w:r>
-        <w:rPr>
-          <w:lang w:val="en-US"/>
-        </w:rPr>
         <w:t xml:space="preserve"> </w:t>
       </w:r>
     </w:p>
@@ -1505,6 +1249,277 @@
     </w:p>
     <w:p>
       <w:pPr>
+        <w:pStyle w:val="NoSpacing"/>
+        <w:ind w:firstLine="720"/>
+      </w:pPr>
+      <w:r>
+        <w:t>Senesniuose modeliuos PDP-</w:t>
+      </w:r>
+      <w:r>
+        <w:rPr>
+          <w:lang w:val="pt-BR"/>
+        </w:rPr>
+        <w:t xml:space="preserve">11 atmintis buvo </w:t>
+      </w:r>
+      <w:r>
+        <w:t xml:space="preserve">ištisa. Programos naudojo </w:t>
+      </w:r>
+      <w:r>
+        <w:t xml:space="preserve">16 </w:t>
+      </w:r>
+      <w:r>
+        <w:t xml:space="preserve">bitų </w:t>
+      </w:r>
+      <w:r>
+        <w:t xml:space="preserve">virtualius adresus, kurių apatiniai </w:t>
+      </w:r>
+      <w:r>
+        <w:t xml:space="preserve">56 </w:t>
+      </w:r>
+      <w:r>
+        <w:t>KB</w:t>
+      </w:r>
+      <w:r>
+        <w:t xml:space="preserve"> rodė į tuos pačius </w:t>
+      </w:r>
+      <w:proofErr w:type="spellStart"/>
+      <w:r>
+        <w:t>Unibus</w:t>
+      </w:r>
+      <w:proofErr w:type="spellEnd"/>
+      <w:r>
+        <w:t xml:space="preserve"> adresus. Viršutiniai </w:t>
+      </w:r>
+      <w:r>
+        <w:rPr>
+          <w:lang w:val="pt-BR"/>
+        </w:rPr>
+        <w:t xml:space="preserve">8 </w:t>
+      </w:r>
+      <w:r>
+        <w:t>KB</w:t>
+      </w:r>
+      <w:r>
+        <w:t xml:space="preserve"> buvo naudojami I/O įrenginiams. Vėlesni modeliai </w:t>
+      </w:r>
+      <w:proofErr w:type="spellStart"/>
+      <w:r>
+        <w:t>implementavo</w:t>
+      </w:r>
+      <w:proofErr w:type="spellEnd"/>
+      <w:r>
+        <w:t xml:space="preserve"> atminties valdymo įrenginį(MMU), kur </w:t>
+      </w:r>
+      <w:r>
+        <w:t>64 K</w:t>
+      </w:r>
+      <w:r>
+        <w:t>B</w:t>
+      </w:r>
+      <w:r>
+        <w:t xml:space="preserve"> </w:t>
+      </w:r>
+      <w:r>
+        <w:lastRenderedPageBreak/>
+        <w:t>atvaizd</w:t>
+      </w:r>
+      <w:r>
+        <w:t xml:space="preserve">uojami į </w:t>
+      </w:r>
+      <w:r>
+        <w:t>2</w:t>
+      </w:r>
+      <w:r>
+        <w:t>56 K</w:t>
+      </w:r>
+      <w:r>
+        <w:t>B</w:t>
+      </w:r>
+      <w:r>
+        <w:t xml:space="preserve"> </w:t>
+      </w:r>
+      <w:proofErr w:type="spellStart"/>
+      <w:r>
+        <w:t>Unibus</w:t>
+      </w:r>
+      <w:proofErr w:type="spellEnd"/>
+      <w:r>
+        <w:t xml:space="preserve"> adresuose</w:t>
+      </w:r>
+      <w:r>
+        <w:t>, naudojo puslapiavimą</w:t>
+      </w:r>
+      <w:r>
+        <w:t>.</w:t>
+      </w:r>
+      <w:r>
+        <w:t xml:space="preserve"> Buvo galimi keli atvaizdavimo variantai: 16, </w:t>
+      </w:r>
+      <w:r>
+        <w:rPr>
+          <w:lang w:val="pt-BR"/>
+        </w:rPr>
+        <w:t>18 ir 22 b</w:t>
+      </w:r>
+      <w:r>
+        <w:rPr>
+          <w:lang w:val="pt-BR"/>
+        </w:rPr>
+        <w:t>i</w:t>
+      </w:r>
+      <w:r>
+        <w:t xml:space="preserve">tų atvaizdavimas. Skyrėsi fizinės atminties kiekis. Virtualaus adreso plotis visada </w:t>
+      </w:r>
+      <w:r>
+        <w:t xml:space="preserve">16 </w:t>
+      </w:r>
+      <w:r>
+        <w:t xml:space="preserve">bitų, efektyvus priklausė nuo modelio: ankstyvųjų – </w:t>
+      </w:r>
+      <w:r>
+        <w:t>16 bit</w:t>
+      </w:r>
+      <w:r>
+        <w:t xml:space="preserve">ų, maksimalus atminties kiekis </w:t>
+      </w:r>
+      <w:r>
+        <w:t>6</w:t>
+      </w:r>
+      <w:r>
+        <w:t>4 K</w:t>
+      </w:r>
+      <w:r>
+        <w:t xml:space="preserve">B, su 18 bitų </w:t>
+      </w:r>
+      <w:proofErr w:type="spellStart"/>
+      <w:r>
+        <w:t>Unibus</w:t>
+      </w:r>
+      <w:proofErr w:type="spellEnd"/>
+      <w:r>
+        <w:t xml:space="preserve"> magistrale – </w:t>
+      </w:r>
+      <w:r>
+        <w:t>1</w:t>
+      </w:r>
+      <w:r>
+        <w:t xml:space="preserve">8 bitų su maksimalia </w:t>
+      </w:r>
+      <w:r>
+        <w:t>2</w:t>
+      </w:r>
+      <w:r>
+        <w:t xml:space="preserve">56 KB atmintimi, vėlesni su </w:t>
+      </w:r>
+      <w:r>
+        <w:t>2</w:t>
+      </w:r>
+      <w:r>
+        <w:t xml:space="preserve">2 bitų magistrale – </w:t>
+      </w:r>
+      <w:r>
+        <w:t>2</w:t>
+      </w:r>
+      <w:r>
+        <w:t xml:space="preserve">2 bitų su maksimalia </w:t>
+      </w:r>
+      <w:r>
+        <w:t>4</w:t>
+      </w:r>
+      <w:r>
+        <w:t xml:space="preserve"> MB atmintimi.</w:t>
+      </w:r>
+      <w:sdt>
+        <w:sdtPr>
+          <w:id w:val="1343125881"/>
+          <w:citation/>
+        </w:sdtPr>
+        <w:sdtContent>
+          <w:r>
+            <w:fldChar w:fldCharType="begin"/>
+          </w:r>
+          <w:r>
+            <w:instrText xml:space="preserve"> CITATION Dig79 \l 1033 </w:instrText>
+          </w:r>
+          <w:r>
+            <w:fldChar w:fldCharType="separate"/>
+          </w:r>
+          <w:r>
+            <w:rPr>
+              <w:noProof/>
+            </w:rPr>
+            <w:t xml:space="preserve"> </w:t>
+          </w:r>
+          <w:r>
+            <w:rPr>
+              <w:noProof/>
+            </w:rPr>
+            <w:t>(Digital Equipment Corporation, 1979)</w:t>
+          </w:r>
+          <w:r>
+            <w:fldChar w:fldCharType="end"/>
+          </w:r>
+        </w:sdtContent>
+      </w:sdt>
+      <w:r>
+        <w:t xml:space="preserve">. Tipiškai ankstesniuose modeliuose buvo naudojama </w:t>
+      </w:r>
+      <w:r>
+        <w:t>32-64 KB</w:t>
+      </w:r>
+      <w:r>
+        <w:t xml:space="preserve">, vėlesniuose - </w:t>
+      </w:r>
+      <w:r>
+        <w:t>128-256 KB</w:t>
+      </w:r>
+      <w:r>
+        <w:t>.</w:t>
+      </w:r>
+      <w:sdt>
+        <w:sdtPr>
+          <w:id w:val="-656767687"/>
+          <w:citation/>
+        </w:sdtPr>
+        <w:sdtContent>
+          <w:r>
+            <w:fldChar w:fldCharType="begin"/>
+          </w:r>
+          <w:r>
+            <w:instrText xml:space="preserve"> CITATION Cop25 \l 1063 </w:instrText>
+          </w:r>
+          <w:r>
+            <w:fldChar w:fldCharType="separate"/>
+          </w:r>
+          <w:r>
+            <w:rPr>
+              <w:noProof/>
+            </w:rPr>
+            <w:t xml:space="preserve"> </w:t>
+          </w:r>
+          <w:r>
+            <w:rPr>
+              <w:noProof/>
+            </w:rPr>
+            <w:t>(Copilot, 2025)</w:t>
+          </w:r>
+          <w:r>
+            <w:fldChar w:fldCharType="end"/>
+          </w:r>
+        </w:sdtContent>
+      </w:sdt>
+    </w:p>
+    <w:p>
+      <w:pPr>
+        <w:pStyle w:val="NoSpacing"/>
+        <w:ind w:firstLine="720"/>
+        <w:rPr>
+          <w:lang w:val="en-US"/>
+        </w:rPr>
+      </w:pPr>
+    </w:p>
+    <w:p>
+      <w:pPr>
         <w:pStyle w:val="ListParagraph"/>
         <w:numPr>
           <w:ilvl w:val="0"/>
@@ -1538,7 +1553,6 @@
         <w:spacing w:before="240" w:after="120"/>
       </w:pPr>
       <w:r>
-        <w:lastRenderedPageBreak/>
         <w:t>Kokia buvo kiekvienos architektūros komandų sistema (ISA)? Kiek</w:t>
       </w:r>
       <w:r>
@@ -2103,22 +2117,7 @@
             <w:rStyle w:val="Hyperlink"/>
             <w:noProof/>
           </w:rPr>
-          <w:t>Lentelė  1 IBM System/</w:t>
-        </w:r>
-        <w:r>
-          <w:rPr>
-            <w:rStyle w:val="Hyperlink"/>
-            <w:noProof/>
-            <w:lang w:val="en-US"/>
-          </w:rPr>
-          <w:t xml:space="preserve">370 sąlygos kodai. </w:t>
-        </w:r>
-        <w:r>
-          <w:rPr>
-            <w:rStyle w:val="Hyperlink"/>
-            <w:noProof/>
-          </w:rPr>
-          <w:t>(IBM, 1983)</w:t>
+          <w:t>Lentelė  1 IBM System/370 sąlygos kodai. (IBM, 1983)</w:t>
         </w:r>
         <w:r>
           <w:rPr>
@@ -3948,11 +3947,42 @@
     <b:Year>1983</b:Year>
     <b:RefOrder>9</b:RefOrder>
   </b:Source>
+  <b:Source>
+    <b:Tag>Dig79</b:Tag>
+    <b:SourceType>Book</b:SourceType>
+    <b:Guid>{3A01CAD8-9A47-4AA5-9BDF-6BE886252605}</b:Guid>
+    <b:Author>
+      <b:Author>
+        <b:Corporate>Digital Equipment Corporation</b:Corporate>
+      </b:Author>
+    </b:Author>
+    <b:Title>PDP-11 processor handbook</b:Title>
+    <b:Year>1979</b:Year>
+    <b:Publisher>DIGITAL</b:Publisher>
+    <b:RefOrder>10</b:RefOrder>
+  </b:Source>
+  <b:Source>
+    <b:Tag>Cop25</b:Tag>
+    <b:SourceType>InternetSite</b:SourceType>
+    <b:Guid>{F617F8C5-6844-454C-BCFE-CB740452DE3C}</b:Guid>
+    <b:Title>Copilot</b:Title>
+    <b:Year>2025</b:Year>
+    <b:Author>
+      <b:Author>
+        <b:Corporate>Copilot</b:Corporate>
+      </b:Author>
+    </b:Author>
+    <b:YearAccessed>2025</b:YearAccessed>
+    <b:MonthAccessed>12</b:MonthAccessed>
+    <b:DayAccessed>07</b:DayAccessed>
+    <b:URL>https://github.com/copilot/c/f75b5824-7714-41eb-974f-ca10c0f75a01</b:URL>
+    <b:RefOrder>11</b:RefOrder>
+  </b:Source>
 </b:Sources>
 </file>
 
 <file path=customXml/itemProps1.xml><?xml version="1.0" encoding="utf-8"?>
-<ds:datastoreItem xmlns:ds="http://schemas.openxmlformats.org/officeDocument/2006/customXml" ds:itemID="{2E728156-89F7-42A3-8A1B-CCE8C29C594B}">
+<ds:datastoreItem xmlns:ds="http://schemas.openxmlformats.org/officeDocument/2006/customXml" ds:itemID="{85EAC22E-B4A3-4DEC-A43B-267D6D543173}">
   <ds:schemaRefs>
     <ds:schemaRef ds:uri="http://schemas.openxmlformats.org/officeDocument/2006/bibliography"/>
   </ds:schemaRefs>

</xml_diff>

<commit_message>
Užbaigtas 6 ir 7 klausimai pridėti nauji šaltiniai (Copilot, Introduction to virtual memory)
</commit_message>
<xml_diff>
--- a/IBM370vsPDP11.docx
+++ b/IBM370vsPDP11.docx
@@ -159,7 +159,13 @@
             <w:rPr>
               <w:noProof/>
             </w:rPr>
-            <w:t xml:space="preserve"> (Gemini, 2025)</w:t>
+            <w:t xml:space="preserve"> </w:t>
+          </w:r>
+          <w:r>
+            <w:rPr>
+              <w:noProof/>
+            </w:rPr>
+            <w:t>(Copilot, 2025)</w:t>
           </w:r>
           <w:r>
             <w:fldChar w:fldCharType="end"/>
@@ -271,7 +277,7 @@
             <w:fldChar w:fldCharType="begin"/>
           </w:r>
           <w:r>
-            <w:instrText xml:space="preserve"> CITATION Gem25 \l 1033 </w:instrText>
+            <w:instrText xml:space="preserve">CITATION Gem25 \l 1033 </w:instrText>
           </w:r>
           <w:r>
             <w:fldChar w:fldCharType="separate"/>
@@ -280,7 +286,13 @@
             <w:rPr>
               <w:noProof/>
             </w:rPr>
-            <w:t xml:space="preserve"> (Gemini, 2025)</w:t>
+            <w:t xml:space="preserve"> </w:t>
+          </w:r>
+          <w:r>
+            <w:rPr>
+              <w:noProof/>
+            </w:rPr>
+            <w:t>(Copilot, 2025)</w:t>
           </w:r>
           <w:r>
             <w:fldChar w:fldCharType="end"/>
@@ -345,7 +357,7 @@
             <w:fldChar w:fldCharType="begin"/>
           </w:r>
           <w:r>
-            <w:instrText xml:space="preserve"> CITATION Gem25 \l 1063 </w:instrText>
+            <w:instrText xml:space="preserve">CITATION Gem25 \l 1063 </w:instrText>
           </w:r>
           <w:r>
             <w:fldChar w:fldCharType="separate"/>
@@ -354,7 +366,7 @@
             <w:rPr>
               <w:noProof/>
             </w:rPr>
-            <w:t>(Gemini, 2025)</w:t>
+            <w:t>(Copilot, 2025)</w:t>
           </w:r>
           <w:r>
             <w:fldChar w:fldCharType="end"/>
@@ -393,7 +405,7 @@
             <w:fldChar w:fldCharType="begin"/>
           </w:r>
           <w:r>
-            <w:instrText xml:space="preserve"> CITATION Gem25 \l 1033 </w:instrText>
+            <w:instrText xml:space="preserve">CITATION Gem25 \l 1033 </w:instrText>
           </w:r>
           <w:r>
             <w:fldChar w:fldCharType="separate"/>
@@ -402,7 +414,13 @@
             <w:rPr>
               <w:noProof/>
             </w:rPr>
-            <w:t xml:space="preserve"> (Gemini, 2025)</w:t>
+            <w:t xml:space="preserve"> </w:t>
+          </w:r>
+          <w:r>
+            <w:rPr>
+              <w:noProof/>
+            </w:rPr>
+            <w:t>(Copilot, 2025)</w:t>
           </w:r>
           <w:r>
             <w:fldChar w:fldCharType="end"/>
@@ -899,7 +917,7 @@
             <w:rPr>
               <w:noProof/>
             </w:rPr>
-            <w:t xml:space="preserve"> (Bell, 1978)</w:t>
+            <w:t>(Bell, 1978)</w:t>
           </w:r>
           <w:r>
             <w:fldChar w:fldCharType="end"/>
@@ -919,7 +937,7 @@
             <w:fldChar w:fldCharType="begin"/>
           </w:r>
           <w:r>
-            <w:instrText xml:space="preserve"> CITATION Wik20 \l 1063 </w:instrText>
+            <w:instrText xml:space="preserve">CITATION Wik20 \l 1063 </w:instrText>
           </w:r>
           <w:r>
             <w:fldChar w:fldCharType="separate"/>
@@ -1002,7 +1020,7 @@
             <w:fldChar w:fldCharType="begin"/>
           </w:r>
           <w:r>
-            <w:instrText xml:space="preserve"> CITATION IBM83 \l 1063 </w:instrText>
+            <w:instrText xml:space="preserve">CITATION IBM83 \l 1063 </w:instrText>
           </w:r>
           <w:r>
             <w:fldChar w:fldCharType="separate"/>
@@ -1011,7 +1029,13 @@
             <w:rPr>
               <w:noProof/>
             </w:rPr>
-            <w:t xml:space="preserve"> (IBM, 1983)</w:t>
+            <w:t xml:space="preserve"> </w:t>
+          </w:r>
+          <w:r>
+            <w:rPr>
+              <w:noProof/>
+            </w:rPr>
+            <w:t>(IBM, 1983)</w:t>
           </w:r>
           <w:r>
             <w:fldChar w:fldCharType="end"/>
@@ -1105,7 +1129,7 @@
             <w:fldChar w:fldCharType="begin"/>
           </w:r>
           <w:r>
-            <w:instrText xml:space="preserve"> CITATION IBM83 \l 1063 </w:instrText>
+            <w:instrText xml:space="preserve">CITATION IBM83 \l 1063 </w:instrText>
           </w:r>
           <w:r>
             <w:fldChar w:fldCharType="separate"/>
@@ -1253,28 +1277,10 @@
         <w:ind w:firstLine="720"/>
       </w:pPr>
       <w:r>
-        <w:t>Senesniuose modeliuos PDP-</w:t>
-      </w:r>
-      <w:r>
-        <w:rPr>
-          <w:lang w:val="pt-BR"/>
-        </w:rPr>
-        <w:t xml:space="preserve">11 atmintis buvo </w:t>
-      </w:r>
-      <w:r>
-        <w:t xml:space="preserve">ištisa. Programos naudojo </w:t>
-      </w:r>
-      <w:r>
-        <w:t xml:space="preserve">16 </w:t>
-      </w:r>
-      <w:r>
-        <w:t xml:space="preserve">bitų </w:t>
-      </w:r>
-      <w:r>
-        <w:t xml:space="preserve">virtualius adresus, kurių apatiniai </w:t>
-      </w:r>
-      <w:r>
-        <w:t xml:space="preserve">56 </w:t>
+        <w:t xml:space="preserve">Senesniuose modeliuos PDP-11 atmintis buvo ištisa. Programos naudojo 16 bitų </w:t>
+      </w:r>
+      <w:r>
+        <w:t xml:space="preserve">virtualius adresus, kurių apatiniai 56 </w:t>
       </w:r>
       <w:r>
         <w:t>KB</w:t>
@@ -1288,13 +1294,7 @@
       </w:r>
       <w:proofErr w:type="spellEnd"/>
       <w:r>
-        <w:t xml:space="preserve"> adresus. Viršutiniai </w:t>
-      </w:r>
-      <w:r>
-        <w:rPr>
-          <w:lang w:val="pt-BR"/>
-        </w:rPr>
-        <w:t xml:space="preserve">8 </w:t>
+        <w:t xml:space="preserve"> adresus. Viršutiniai 8 </w:t>
       </w:r>
       <w:r>
         <w:t>KB</w:t>
@@ -1308,10 +1308,7 @@
       </w:r>
       <w:proofErr w:type="spellEnd"/>
       <w:r>
-        <w:t xml:space="preserve"> atminties valdymo įrenginį(MMU), kur </w:t>
-      </w:r>
-      <w:r>
-        <w:t>64 K</w:t>
+        <w:t xml:space="preserve"> atminties valdymo įrenginį(MMU), kur 64 K</w:t>
       </w:r>
       <w:r>
         <w:t>B</w:t>
@@ -1321,16 +1318,7 @@
       </w:r>
       <w:r>
         <w:lastRenderedPageBreak/>
-        <w:t>atvaizd</w:t>
-      </w:r>
-      <w:r>
-        <w:t xml:space="preserve">uojami į </w:t>
-      </w:r>
-      <w:r>
-        <w:t>2</w:t>
-      </w:r>
-      <w:r>
-        <w:t>56 K</w:t>
+        <w:t>atvaizduojami į 256 K</w:t>
       </w:r>
       <w:r>
         <w:t>B</w:t>
@@ -1353,40 +1341,7 @@
         <w:t>.</w:t>
       </w:r>
       <w:r>
-        <w:t xml:space="preserve"> Buvo galimi keli atvaizdavimo variantai: 16, </w:t>
-      </w:r>
-      <w:r>
-        <w:rPr>
-          <w:lang w:val="pt-BR"/>
-        </w:rPr>
-        <w:t>18 ir 22 b</w:t>
-      </w:r>
-      <w:r>
-        <w:rPr>
-          <w:lang w:val="pt-BR"/>
-        </w:rPr>
-        <w:t>i</w:t>
-      </w:r>
-      <w:r>
-        <w:t xml:space="preserve">tų atvaizdavimas. Skyrėsi fizinės atminties kiekis. Virtualaus adreso plotis visada </w:t>
-      </w:r>
-      <w:r>
-        <w:t xml:space="preserve">16 </w:t>
-      </w:r>
-      <w:r>
-        <w:t xml:space="preserve">bitų, efektyvus priklausė nuo modelio: ankstyvųjų – </w:t>
-      </w:r>
-      <w:r>
-        <w:t>16 bit</w:t>
-      </w:r>
-      <w:r>
-        <w:t xml:space="preserve">ų, maksimalus atminties kiekis </w:t>
-      </w:r>
-      <w:r>
-        <w:t>6</w:t>
-      </w:r>
-      <w:r>
-        <w:t>4 K</w:t>
+        <w:t xml:space="preserve"> Buvo galimi keli atvaizdavimo variantai: 16, 18 ir 22 bitų atvaizdavimas. Skyrėsi fizinės atminties kiekis. Virtualaus adreso plotis visada 16 bitų, efektyvus priklausė nuo modelio: ankstyvųjų – 16 bitų, maksimalus atminties kiekis 64 K</w:t>
       </w:r>
       <w:r>
         <w:t xml:space="preserve">B, su 18 bitų </w:t>
@@ -1397,37 +1352,7 @@
       </w:r>
       <w:proofErr w:type="spellEnd"/>
       <w:r>
-        <w:t xml:space="preserve"> magistrale – </w:t>
-      </w:r>
-      <w:r>
-        <w:t>1</w:t>
-      </w:r>
-      <w:r>
-        <w:t xml:space="preserve">8 bitų su maksimalia </w:t>
-      </w:r>
-      <w:r>
-        <w:t>2</w:t>
-      </w:r>
-      <w:r>
-        <w:t xml:space="preserve">56 KB atmintimi, vėlesni su </w:t>
-      </w:r>
-      <w:r>
-        <w:t>2</w:t>
-      </w:r>
-      <w:r>
-        <w:t xml:space="preserve">2 bitų magistrale – </w:t>
-      </w:r>
-      <w:r>
-        <w:t>2</w:t>
-      </w:r>
-      <w:r>
-        <w:t xml:space="preserve">2 bitų su maksimalia </w:t>
-      </w:r>
-      <w:r>
-        <w:t>4</w:t>
-      </w:r>
-      <w:r>
-        <w:t xml:space="preserve"> MB atmintimi.</w:t>
+        <w:t xml:space="preserve"> magistrale – 18 bitų su maksimalia 256 KB atmintimi, vėlesni su 22 bitų magistrale – 22 bitų su maksimalia 4 MB atmintimi.</w:t>
       </w:r>
       <w:sdt>
         <w:sdtPr>
@@ -1448,13 +1373,7 @@
             <w:rPr>
               <w:noProof/>
             </w:rPr>
-            <w:t xml:space="preserve"> </w:t>
-          </w:r>
-          <w:r>
-            <w:rPr>
-              <w:noProof/>
-            </w:rPr>
-            <w:t>(Digital Equipment Corporation, 1979)</w:t>
+            <w:t xml:space="preserve"> (Digital Equipment Corporation, 1979)</w:t>
           </w:r>
           <w:r>
             <w:fldChar w:fldCharType="end"/>
@@ -1486,7 +1405,7 @@
             <w:fldChar w:fldCharType="begin"/>
           </w:r>
           <w:r>
-            <w:instrText xml:space="preserve"> CITATION Cop25 \l 1063 </w:instrText>
+            <w:instrText xml:space="preserve">CITATION Cop25 \l 1063 </w:instrText>
           </w:r>
           <w:r>
             <w:fldChar w:fldCharType="separate"/>
@@ -1513,10 +1432,213 @@
       <w:pPr>
         <w:pStyle w:val="NoSpacing"/>
         <w:ind w:firstLine="720"/>
+      </w:pPr>
+      <w:r>
+        <w:t>IBM System/370</w:t>
+      </w:r>
+      <w:r>
+        <w:t xml:space="preserve"> turėjo </w:t>
+      </w:r>
+      <w:r>
+        <w:t xml:space="preserve">16 MB </w:t>
+      </w:r>
+      <w:r>
+        <w:t>virtualios atminties, kuri turėjo segmentinius puslapius</w:t>
+      </w:r>
+      <w:r>
+        <w:t xml:space="preserve">. Segmentų dydis – </w:t>
+      </w:r>
+      <w:r>
+        <w:t>64 KB ir j</w:t>
+      </w:r>
+      <w:r>
+        <w:t xml:space="preserve">ų buvo </w:t>
+      </w:r>
+      <w:r>
+        <w:t>256. Puslapiai buvo d</w:t>
+      </w:r>
+      <w:r>
+        <w:t>viejų dydžių priklausomai nuo OS/VS versijos. OS/VS</w:t>
+      </w:r>
+      <w:r>
         <w:rPr>
-          <w:lang w:val="en-US"/>
+          <w:lang w:val="pt-BR"/>
         </w:rPr>
-      </w:pPr>
+        <w:t xml:space="preserve">1 viename </w:t>
+      </w:r>
+      <w:r>
+        <w:t xml:space="preserve">segmente turėjo </w:t>
+      </w:r>
+      <w:r>
+        <w:rPr>
+          <w:lang w:val="pt-BR"/>
+        </w:rPr>
+        <w:t xml:space="preserve">32 </w:t>
+      </w:r>
+      <w:r>
+        <w:t xml:space="preserve">puslapius po 2 KB, OS/VS2 segmentas turėjo </w:t>
+      </w:r>
+      <w:r>
+        <w:rPr>
+          <w:lang w:val="pt-BR"/>
+        </w:rPr>
+        <w:t>1</w:t>
+      </w:r>
+      <w:r>
+        <w:rPr>
+          <w:lang w:val="pt-BR"/>
+        </w:rPr>
+        <w:t>6 puslapi</w:t>
+      </w:r>
+      <w:r>
+        <w:t xml:space="preserve">ų po </w:t>
+      </w:r>
+      <w:r>
+        <w:rPr>
+          <w:lang w:val="pt-BR"/>
+        </w:rPr>
+        <w:t>4</w:t>
+      </w:r>
+      <w:r>
+        <w:rPr>
+          <w:lang w:val="pt-BR"/>
+        </w:rPr>
+        <w:t xml:space="preserve"> KB</w:t>
+      </w:r>
+      <w:sdt>
+        <w:sdtPr>
+          <w:id w:val="921460112"/>
+          <w:citation/>
+        </w:sdtPr>
+        <w:sdtContent>
+          <w:r>
+            <w:fldChar w:fldCharType="begin"/>
+          </w:r>
+          <w:r>
+            <w:instrText xml:space="preserve"> CITATION IBM73 \l 1033 </w:instrText>
+          </w:r>
+          <w:r>
+            <w:fldChar w:fldCharType="separate"/>
+          </w:r>
+          <w:r>
+            <w:rPr>
+              <w:noProof/>
+            </w:rPr>
+            <w:t xml:space="preserve"> (IBM, 1973)</w:t>
+          </w:r>
+          <w:r>
+            <w:fldChar w:fldCharType="end"/>
+          </w:r>
+        </w:sdtContent>
+      </w:sdt>
+      <w:r>
+        <w:t>. A</w:t>
+      </w:r>
+      <w:r>
+        <w:t>tmintis išdė</w:t>
+      </w:r>
+      <w:r>
+        <w:t>s</w:t>
+      </w:r>
+      <w:r>
+        <w:t>tyta atminties bankuose,</w:t>
+      </w:r>
+      <w:r>
+        <w:t xml:space="preserve"> dokumentacijoje vadinam logine atmintimi.</w:t>
+      </w:r>
+      <w:r>
+        <w:t xml:space="preserve"> </w:t>
+      </w:r>
+      <w:r>
+        <w:t>Taip pat naudojama dviejų atminties lygių sistema: labai greita buferinė atmintis</w:t>
+      </w:r>
+      <w:r>
+        <w:t xml:space="preserve"> arba </w:t>
+      </w:r>
+      <w:r>
+        <w:t>šiais laikais vadinama „</w:t>
+      </w:r>
+      <w:proofErr w:type="spellStart"/>
+      <w:r>
+        <w:t>cache</w:t>
+      </w:r>
+      <w:proofErr w:type="spellEnd"/>
+      <w:r>
+        <w:t>“ ir lėtesnė pagrindinė atmintis.</w:t>
+      </w:r>
+      <w:r>
+        <w:t xml:space="preserve"> Buferinė atmintis dažniausiai buvo tiesiogiai asocijuojama su CPU arba I/O procesoriumi.</w:t>
+      </w:r>
+      <w:r>
+        <w:t xml:space="preserve"> </w:t>
+      </w:r>
+      <w:proofErr w:type="spellStart"/>
+      <w:r>
+        <w:t>Anktyvuose</w:t>
+      </w:r>
+      <w:proofErr w:type="spellEnd"/>
+      <w:r>
+        <w:t xml:space="preserve"> modeliuose adresų plotis buvo </w:t>
+      </w:r>
+      <w:r>
+        <w:t>24 bit</w:t>
+      </w:r>
+      <w:r>
+        <w:t xml:space="preserve">ų, vėliau buvo praplėstas iki </w:t>
+      </w:r>
+      <w:r>
+        <w:t>3</w:t>
+      </w:r>
+      <w:r>
+        <w:t>1 bitų.</w:t>
+      </w:r>
+      <w:sdt>
+        <w:sdtPr>
+          <w:id w:val="642933236"/>
+          <w:citation/>
+        </w:sdtPr>
+        <w:sdtContent>
+          <w:r>
+            <w:fldChar w:fldCharType="begin"/>
+          </w:r>
+          <w:r>
+            <w:instrText xml:space="preserve">CITATION IBM83 \l 1033 </w:instrText>
+          </w:r>
+          <w:r>
+            <w:fldChar w:fldCharType="separate"/>
+          </w:r>
+          <w:r>
+            <w:rPr>
+              <w:noProof/>
+            </w:rPr>
+            <w:t xml:space="preserve"> (IBM, 1983)</w:t>
+          </w:r>
+          <w:r>
+            <w:fldChar w:fldCharType="end"/>
+          </w:r>
+        </w:sdtContent>
+      </w:sdt>
+      <w:r>
+        <w:t xml:space="preserve">. Tipiškas atminties naudojimas priklausė nuo darbo paskirties. Mažesnės instaliacijos: </w:t>
+      </w:r>
+      <w:r>
+        <w:t>256–512 KB</w:t>
+      </w:r>
+      <w:r>
+        <w:t xml:space="preserve">, vidutinės sistemos: </w:t>
+      </w:r>
+      <w:r>
+        <w:t>1–4 MB</w:t>
+      </w:r>
+      <w:r>
+        <w:t xml:space="preserve">, didžiausios: </w:t>
+      </w:r>
+      <w:r>
+        <w:t>4–16 MB</w:t>
+      </w:r>
+      <w:r>
+        <w:t>.</w:t>
+      </w:r>
     </w:p>
     <w:p>
       <w:pPr>
@@ -1777,6 +1899,7 @@
         <w:spacing w:before="240" w:after="120"/>
       </w:pPr>
       <w:r>
+        <w:lastRenderedPageBreak/>
         <w:t>Kiek programinės įrangos buvo parašyta kiekvienai aptariamai</w:t>
       </w:r>
       <w:r>
@@ -1909,7 +2032,7 @@
                 <w:rPr>
                   <w:noProof/>
                 </w:rPr>
-                <w:t xml:space="preserve">Gemini, 2025. </w:t>
+                <w:t xml:space="preserve">Copilot, 2025. </w:t>
               </w:r>
               <w:r>
                 <w:rPr>
@@ -1917,7 +2040,7 @@
                   <w:iCs/>
                   <w:noProof/>
                 </w:rPr>
-                <w:t xml:space="preserve">Gemini 2.5 Pro. </w:t>
+                <w:t xml:space="preserve">Copilot. </w:t>
               </w:r>
               <w:r>
                 <w:rPr>
@@ -1937,14 +2060,14 @@
                   <w:noProof/>
                   <w:u w:val="single"/>
                 </w:rPr>
-                <w:t>https://github.com/copilot/c/a9e3f7ad-c8b4-4f39-9507-e2c974f11399</w:t>
+                <w:t>https://github.com/copilot/c/f75b5824-7714-41eb-974f-ca10c0f75a01</w:t>
               </w:r>
               <w:r>
                 <w:rPr>
                   <w:noProof/>
                 </w:rPr>
                 <w:br/>
-                <w:t>[Kreiptasi 05 12 2025].</w:t>
+                <w:t>[Kreiptasi 07 12 2025].</w:t>
               </w:r>
             </w:p>
             <w:p>
@@ -1958,7 +2081,7 @@
                 <w:rPr>
                   <w:noProof/>
                 </w:rPr>
-                <w:t xml:space="preserve">IBM, S., 1975. </w:t>
+                <w:t xml:space="preserve">Datapro Research Corporation, 1988. </w:t>
               </w:r>
               <w:r>
                 <w:rPr>
@@ -1966,13 +2089,13 @@
                   <w:iCs/>
                   <w:noProof/>
                 </w:rPr>
-                <w:t xml:space="preserve">IBM systems/370 system summery. </w:t>
-              </w:r>
-              <w:r>
-                <w:rPr>
-                  <w:noProof/>
-                </w:rPr>
-                <w:t>5th mont. s.l.:IBM.</w:t>
+                <w:t xml:space="preserve">DEC PDP-11 Family, </w:t>
+              </w:r>
+              <w:r>
+                <w:rPr>
+                  <w:noProof/>
+                </w:rPr>
+                <w:t>s.l.: DATAPRO RESEARCH CORPORATION.</w:t>
               </w:r>
             </w:p>
             <w:p>
@@ -1986,7 +2109,7 @@
                 <w:rPr>
                   <w:noProof/>
                 </w:rPr>
-                <w:t xml:space="preserve">Wikipedia, 2025. </w:t>
+                <w:t xml:space="preserve">Digital Equipment Corporation, 1979. </w:t>
               </w:r>
               <w:r>
                 <w:rPr>
@@ -1994,34 +2117,13 @@
                   <w:iCs/>
                   <w:noProof/>
                 </w:rPr>
-                <w:t xml:space="preserve">PDP-11. </w:t>
-              </w:r>
-              <w:r>
-                <w:rPr>
-                  <w:noProof/>
-                </w:rPr>
-                <w:t xml:space="preserve">[Tinkle] </w:t>
-              </w:r>
-              <w:r>
-                <w:rPr>
-                  <w:noProof/>
-                </w:rPr>
-                <w:br/>
-                <w:t xml:space="preserve">Available at: </w:t>
-              </w:r>
-              <w:r>
-                <w:rPr>
-                  <w:noProof/>
-                  <w:u w:val="single"/>
-                </w:rPr>
-                <w:t>https://en.wikipedia.org/wiki/PDP-11.</w:t>
-              </w:r>
-              <w:r>
-                <w:rPr>
-                  <w:noProof/>
-                </w:rPr>
-                <w:br/>
-                <w:t>[Kreiptasi 2025 12 05].</w:t>
+                <w:t xml:space="preserve">PDP-11 processor handbook. </w:t>
+              </w:r>
+              <w:r>
+                <w:rPr>
+                  <w:noProof/>
+                </w:rPr>
+                <w:t>s.l.:DIGITAL.</w:t>
               </w:r>
             </w:p>
             <w:p>
@@ -2035,7 +2137,7 @@
                 <w:rPr>
                   <w:noProof/>
                 </w:rPr>
-                <w:t xml:space="preserve">Wikipedia, 2025. </w:t>
+                <w:t xml:space="preserve">Gemini, 2025. </w:t>
               </w:r>
               <w:r>
                 <w:rPr>
@@ -2043,7 +2145,7 @@
                   <w:iCs/>
                   <w:noProof/>
                 </w:rPr>
-                <w:t xml:space="preserve">Unibus. </w:t>
+                <w:t xml:space="preserve">Gemini 2.5 Pro. </w:t>
               </w:r>
               <w:r>
                 <w:rPr>
@@ -2063,6 +2165,237 @@
                   <w:noProof/>
                   <w:u w:val="single"/>
                 </w:rPr>
+                <w:t>https://github.com/copilot/c/a9e3f7ad-c8b4-4f39-9507-e2c974f11399</w:t>
+              </w:r>
+              <w:r>
+                <w:rPr>
+                  <w:noProof/>
+                </w:rPr>
+                <w:br/>
+                <w:t>[Kreiptasi 05 12 2025].</w:t>
+              </w:r>
+            </w:p>
+            <w:p>
+              <w:pPr>
+                <w:pStyle w:val="Bibliography"/>
+                <w:rPr>
+                  <w:noProof/>
+                </w:rPr>
+              </w:pPr>
+              <w:r>
+                <w:rPr>
+                  <w:noProof/>
+                </w:rPr>
+                <w:t xml:space="preserve">IBM, 1974. </w:t>
+              </w:r>
+              <w:r>
+                <w:rPr>
+                  <w:i/>
+                  <w:iCs/>
+                  <w:noProof/>
+                </w:rPr>
+                <w:t xml:space="preserve">IBM System/370 Principles of Operation. </w:t>
+              </w:r>
+              <w:r>
+                <w:rPr>
+                  <w:noProof/>
+                </w:rPr>
+                <w:t>4th mont. s.l.:s.n.</w:t>
+              </w:r>
+            </w:p>
+            <w:p>
+              <w:pPr>
+                <w:pStyle w:val="Bibliography"/>
+                <w:rPr>
+                  <w:noProof/>
+                </w:rPr>
+              </w:pPr>
+              <w:r>
+                <w:rPr>
+                  <w:noProof/>
+                </w:rPr>
+                <w:t xml:space="preserve">IBM, 1975. </w:t>
+              </w:r>
+              <w:r>
+                <w:rPr>
+                  <w:i/>
+                  <w:iCs/>
+                  <w:noProof/>
+                </w:rPr>
+                <w:t xml:space="preserve">IBM System/370 System Summery. </w:t>
+              </w:r>
+              <w:r>
+                <w:rPr>
+                  <w:noProof/>
+                </w:rPr>
+                <w:t>5th mont. s.l.:s.n.</w:t>
+              </w:r>
+            </w:p>
+            <w:p>
+              <w:pPr>
+                <w:pStyle w:val="Bibliography"/>
+                <w:rPr>
+                  <w:noProof/>
+                </w:rPr>
+              </w:pPr>
+              <w:r>
+                <w:rPr>
+                  <w:noProof/>
+                </w:rPr>
+                <w:t xml:space="preserve">IBM, 1983. </w:t>
+              </w:r>
+              <w:r>
+                <w:rPr>
+                  <w:i/>
+                  <w:iCs/>
+                  <w:noProof/>
+                </w:rPr>
+                <w:t xml:space="preserve">IBM System/370 Exetnded Architecture Principles of operation. </w:t>
+              </w:r>
+              <w:r>
+                <w:rPr>
+                  <w:noProof/>
+                </w:rPr>
+                <w:t>s.l.:s.n.</w:t>
+              </w:r>
+            </w:p>
+            <w:p>
+              <w:pPr>
+                <w:pStyle w:val="Bibliography"/>
+                <w:rPr>
+                  <w:noProof/>
+                </w:rPr>
+              </w:pPr>
+              <w:r>
+                <w:rPr>
+                  <w:noProof/>
+                </w:rPr>
+                <w:t xml:space="preserve">Wikipedia, 2025. </w:t>
+              </w:r>
+              <w:r>
+                <w:rPr>
+                  <w:i/>
+                  <w:iCs/>
+                  <w:noProof/>
+                </w:rPr>
+                <w:t xml:space="preserve">IBM System/370. </w:t>
+              </w:r>
+              <w:r>
+                <w:rPr>
+                  <w:noProof/>
+                </w:rPr>
+                <w:t xml:space="preserve">[Tinkle] </w:t>
+              </w:r>
+              <w:r>
+                <w:rPr>
+                  <w:noProof/>
+                </w:rPr>
+                <w:br/>
+                <w:t xml:space="preserve">Available at: </w:t>
+              </w:r>
+              <w:r>
+                <w:rPr>
+                  <w:noProof/>
+                  <w:u w:val="single"/>
+                </w:rPr>
+                <w:t>https://en.wikipedia.org/wiki/IBM_System/370</w:t>
+              </w:r>
+              <w:r>
+                <w:rPr>
+                  <w:noProof/>
+                </w:rPr>
+                <w:br/>
+                <w:t>[Kreiptasi 05 12 2025].</w:t>
+              </w:r>
+            </w:p>
+            <w:p>
+              <w:pPr>
+                <w:pStyle w:val="Bibliography"/>
+                <w:rPr>
+                  <w:noProof/>
+                </w:rPr>
+              </w:pPr>
+              <w:r>
+                <w:rPr>
+                  <w:noProof/>
+                </w:rPr>
+                <w:t xml:space="preserve">Wikipedia, 2025. </w:t>
+              </w:r>
+              <w:r>
+                <w:rPr>
+                  <w:i/>
+                  <w:iCs/>
+                  <w:noProof/>
+                </w:rPr>
+                <w:t xml:space="preserve">PDP-11. </w:t>
+              </w:r>
+              <w:r>
+                <w:rPr>
+                  <w:noProof/>
+                </w:rPr>
+                <w:t xml:space="preserve">[Tinkle] </w:t>
+              </w:r>
+              <w:r>
+                <w:rPr>
+                  <w:noProof/>
+                </w:rPr>
+                <w:br/>
+                <w:t xml:space="preserve">Available at: </w:t>
+              </w:r>
+              <w:r>
+                <w:rPr>
+                  <w:noProof/>
+                  <w:u w:val="single"/>
+                </w:rPr>
+                <w:t>https://en.wikipedia.org/wiki/PDP-11.</w:t>
+              </w:r>
+              <w:r>
+                <w:rPr>
+                  <w:noProof/>
+                </w:rPr>
+                <w:br/>
+                <w:t>[Kreiptasi 05 December 2025].</w:t>
+              </w:r>
+            </w:p>
+            <w:p>
+              <w:pPr>
+                <w:pStyle w:val="Bibliography"/>
+                <w:rPr>
+                  <w:noProof/>
+                </w:rPr>
+              </w:pPr>
+              <w:r>
+                <w:rPr>
+                  <w:noProof/>
+                </w:rPr>
+                <w:t xml:space="preserve">Wikipedia, 2025. </w:t>
+              </w:r>
+              <w:r>
+                <w:rPr>
+                  <w:i/>
+                  <w:iCs/>
+                  <w:noProof/>
+                </w:rPr>
+                <w:t xml:space="preserve">Unibus. </w:t>
+              </w:r>
+              <w:r>
+                <w:rPr>
+                  <w:noProof/>
+                </w:rPr>
+                <w:t xml:space="preserve">[Tinkle] </w:t>
+              </w:r>
+              <w:r>
+                <w:rPr>
+                  <w:noProof/>
+                </w:rPr>
+                <w:br/>
+                <w:t xml:space="preserve">Available at: </w:t>
+              </w:r>
+              <w:r>
+                <w:rPr>
+                  <w:noProof/>
+                  <w:u w:val="single"/>
+                </w:rPr>
                 <w:t>https://en.wikipedia.org/w/index.php?title=Unibus&amp;action=history</w:t>
               </w:r>
               <w:r>
@@ -2070,7 +2403,7 @@
                   <w:noProof/>
                 </w:rPr>
                 <w:br/>
-                <w:t>[Kreiptasi 2025 12 05].</w:t>
+                <w:t>[Kreiptasi 05 12 2025].</w:t>
               </w:r>
             </w:p>
             <w:p>
@@ -3789,27 +4122,6 @@
 <file path=customXml/item1.xml><?xml version="1.0" encoding="utf-8"?>
 <b:Sources xmlns:b="http://schemas.openxmlformats.org/officeDocument/2006/bibliography" xmlns="http://schemas.openxmlformats.org/officeDocument/2006/bibliography" SelectedStyle="\HarvardAnglia2008OfficeOnline.xsl" StyleName="Harvard - Anglia" Version="2008">
   <b:Source>
-    <b:Tag>Gem25</b:Tag>
-    <b:SourceType>InternetSite</b:SourceType>
-    <b:Guid>{32F0ACD3-7FA6-46D5-A5B2-DDFA9B9521C7}</b:Guid>
-    <b:Title>Gemini 2.5 Pro</b:Title>
-    <b:YearAccessed>2025</b:YearAccessed>
-    <b:URL>https://github.com/copilot/c/a9e3f7ad-c8b4-4f39-9507-e2c974f11399</b:URL>
-    <b:Author>
-      <b:Author>
-        <b:NameList>
-          <b:Person>
-            <b:Last>Gemini</b:Last>
-          </b:Person>
-        </b:NameList>
-      </b:Author>
-    </b:Author>
-    <b:Year>2025</b:Year>
-    <b:MonthAccessed>12</b:MonthAccessed>
-    <b:DayAccessed>05</b:DayAccessed>
-    <b:RefOrder>2</b:RefOrder>
-  </b:Source>
-  <b:Source>
     <b:Tag>Bel78</b:Tag>
     <b:SourceType>Report</b:SourceType>
     <b:Guid>{857AF6CA-F69F-4170-AE53-ACDDC69F5E9F}</b:Guid>
@@ -3865,27 +4177,6 @@
     <b:RefOrder>4</b:RefOrder>
   </b:Source>
   <b:Source>
-    <b:Tag>Wik20</b:Tag>
-    <b:SourceType>InternetSite</b:SourceType>
-    <b:Guid>{98A5A126-684E-4815-A118-D08B38671315}</b:Guid>
-    <b:Author>
-      <b:Author>
-        <b:NameList>
-          <b:Person>
-            <b:Last>Wikipedia</b:Last>
-          </b:Person>
-        </b:NameList>
-      </b:Author>
-    </b:Author>
-    <b:Title>PDP-11</b:Title>
-    <b:Year>2025</b:Year>
-    <b:YearAccessed>2025</b:YearAccessed>
-    <b:MonthAccessed>December</b:MonthAccessed>
-    <b:DayAccessed>05</b:DayAccessed>
-    <b:URL>https://en.wikipedia.org/wiki/PDP-11.</b:URL>
-    <b:RefOrder>6</b:RefOrder>
-  </b:Source>
-  <b:Source>
     <b:Tag>Wik251</b:Tag>
     <b:SourceType>InternetSite</b:SourceType>
     <b:Guid>{8D6E641E-E463-400D-8FA0-22774874CE30}</b:Guid>
@@ -3935,19 +4226,6 @@
     <b:RefOrder>5</b:RefOrder>
   </b:Source>
   <b:Source>
-    <b:Tag>IBM83</b:Tag>
-    <b:SourceType>Book</b:SourceType>
-    <b:Guid>{E1C4A8AA-F471-44AB-B1E0-D403E6692424}</b:Guid>
-    <b:Author>
-      <b:Author>
-        <b:Corporate>IBM</b:Corporate>
-      </b:Author>
-    </b:Author>
-    <b:Title>IBM System/370 Exetnded Architecture Principles of operation</b:Title>
-    <b:Year>1983</b:Year>
-    <b:RefOrder>9</b:RefOrder>
-  </b:Source>
-  <b:Source>
     <b:Tag>Dig79</b:Tag>
     <b:SourceType>Book</b:SourceType>
     <b:Guid>{3A01CAD8-9A47-4AA5-9BDF-6BE886252605}</b:Guid>
@@ -3962,10 +4240,70 @@
     <b:RefOrder>10</b:RefOrder>
   </b:Source>
   <b:Source>
+    <b:Tag>Wik20</b:Tag>
+    <b:SourceType>InternetSite</b:SourceType>
+    <b:Guid>{5B7B9AA2-06A8-42DD-8BA9-8B042B3A43A8}</b:Guid>
+    <b:Author>
+      <b:Author>
+        <b:NameList>
+          <b:Person>
+            <b:Last>Wikipedia</b:Last>
+          </b:Person>
+        </b:NameList>
+      </b:Author>
+    </b:Author>
+    <b:Title>PDP-11</b:Title>
+    <b:Year>2025</b:Year>
+    <b:YearAccessed>2025</b:YearAccessed>
+    <b:MonthAccessed>12</b:MonthAccessed>
+    <b:DayAccessed>05</b:DayAccessed>
+    <b:URL>https://en.wikipedia.org/wiki/PDP-11.</b:URL>
+    <b:RefOrder>6</b:RefOrder>
+  </b:Source>
+  <b:Source>
+    <b:Tag>IBM70</b:Tag>
+    <b:SourceType>Book</b:SourceType>
+    <b:Guid>{9E4B118A-2143-4395-B9B4-BFFDE0AB0FDE}</b:Guid>
+    <b:Author>
+      <b:Author>
+        <b:Corporate>IBM</b:Corporate>
+      </b:Author>
+    </b:Author>
+    <b:Title>A Guide to the IBM System/370</b:Title>
+    <b:Year>1970</b:Year>
+    <b:Edition>1st</b:Edition>
+    <b:RefOrder>13</b:RefOrder>
+  </b:Source>
+  <b:Source>
+    <b:Tag>IBM73</b:Tag>
+    <b:SourceType>Book</b:SourceType>
+    <b:Guid>{99C6B61E-4CB0-4593-BBC2-E8195A74BBBE}</b:Guid>
+    <b:Author>
+      <b:Author>
+        <b:Corporate>IBM</b:Corporate>
+      </b:Author>
+    </b:Author>
+    <b:Title>Introduction to Virtual Storage in System/370</b:Title>
+    <b:Year>1973</b:Year>
+    <b:RefOrder>12</b:RefOrder>
+  </b:Source>
+  <b:Source>
+    <b:Tag>IBM83</b:Tag>
+    <b:SourceType>Book</b:SourceType>
+    <b:Guid>{1848B44C-933F-4A15-9028-6C1C0F542073}</b:Guid>
+    <b:Author>
+      <b:Author>
+        <b:Corporate>IBM</b:Corporate>
+      </b:Author>
+    </b:Author>
+    <b:Title>IBM System/370 Extended Architecture Principles of operation</b:Title>
+    <b:Year>1983</b:Year>
+    <b:RefOrder>9</b:RefOrder>
+  </b:Source>
+  <b:Source>
     <b:Tag>Cop25</b:Tag>
     <b:SourceType>InternetSite</b:SourceType>
-    <b:Guid>{F617F8C5-6844-454C-BCFE-CB740452DE3C}</b:Guid>
-    <b:Title>Copilot</b:Title>
+    <b:Guid>{DDF49485-373B-46C6-A5AE-A659947253BE}</b:Guid>
     <b:Year>2025</b:Year>
     <b:Author>
       <b:Author>
@@ -3976,13 +4314,33 @@
     <b:MonthAccessed>12</b:MonthAccessed>
     <b:DayAccessed>07</b:DayAccessed>
     <b:URL>https://github.com/copilot/c/f75b5824-7714-41eb-974f-ca10c0f75a01</b:URL>
+    <b:Comments>Užklausa: "Koks buvo tipiškas atminties kiekis, su kuria PDP-11 buvo naudojama?"</b:Comments>
+    <b:Version>Claude Sonnet 4.5</b:Version>
     <b:RefOrder>11</b:RefOrder>
+  </b:Source>
+  <b:Source>
+    <b:Tag>Gem25</b:Tag>
+    <b:SourceType>InternetSite</b:SourceType>
+    <b:Guid>{23AFAA3A-2CBC-4327-886C-D45835EECAE1}</b:Guid>
+    <b:YearAccessed>2025</b:YearAccessed>
+    <b:URL>https://github.com/copilot/c/a9e3f7ad-c8b4-4f39-9507-e2c974f11399</b:URL>
+    <b:Author>
+      <b:Author>
+        <b:Corporate>Copilot</b:Corporate>
+      </b:Author>
+    </b:Author>
+    <b:Year>2025</b:Year>
+    <b:MonthAccessed>12</b:MonthAccessed>
+    <b:DayAccessed>05</b:DayAccessed>
+    <b:Version>Gemini 2.5 Pro</b:Version>
+    <b:Comments>Užklausa: ""</b:Comments>
+    <b:RefOrder>2</b:RefOrder>
   </b:Source>
 </b:Sources>
 </file>
 
 <file path=customXml/itemProps1.xml><?xml version="1.0" encoding="utf-8"?>
-<ds:datastoreItem xmlns:ds="http://schemas.openxmlformats.org/officeDocument/2006/customXml" ds:itemID="{85EAC22E-B4A3-4DEC-A43B-267D6D543173}">
+<ds:datastoreItem xmlns:ds="http://schemas.openxmlformats.org/officeDocument/2006/customXml" ds:itemID="{53A52096-8A52-4B8B-BD26-92FD19085CD4}">
   <ds:schemaRefs>
     <ds:schemaRef ds:uri="http://schemas.openxmlformats.org/officeDocument/2006/bibliography"/>
   </ds:schemaRefs>

</xml_diff>

<commit_message>
Atsakytas 15 ir dalinai 10 klausimai
</commit_message>
<xml_diff>
--- a/IBM370vsPDP11.docx
+++ b/IBM370vsPDP11.docx
@@ -1286,29 +1286,13 @@
         <w:t>KB</w:t>
       </w:r>
       <w:r>
-        <w:t xml:space="preserve"> rodė į tuos pačius </w:t>
-      </w:r>
-      <w:proofErr w:type="spellStart"/>
-      <w:r>
-        <w:t>Unibus</w:t>
-      </w:r>
-      <w:proofErr w:type="spellEnd"/>
-      <w:r>
-        <w:t xml:space="preserve"> adresus. Viršutiniai 8 </w:t>
+        <w:t xml:space="preserve"> rodė į tuos pačius Unibus adresus. Viršutiniai 8 </w:t>
       </w:r>
       <w:r>
         <w:t>KB</w:t>
       </w:r>
       <w:r>
-        <w:t xml:space="preserve"> buvo naudojami I/O įrenginiams. Vėlesni modeliai </w:t>
-      </w:r>
-      <w:proofErr w:type="spellStart"/>
-      <w:r>
-        <w:t>implementavo</w:t>
-      </w:r>
-      <w:proofErr w:type="spellEnd"/>
-      <w:r>
-        <w:t xml:space="preserve"> atminties valdymo įrenginį(MMU), kur 64 K</w:t>
+        <w:t xml:space="preserve"> buvo naudojami I/O įrenginiams. Vėlesni modeliai implementavo atminties valdymo įrenginį(MMU), kur 64 K</w:t>
       </w:r>
       <w:r>
         <w:t>B</w:t>
@@ -1324,15 +1308,7 @@
         <w:t>B</w:t>
       </w:r>
       <w:r>
-        <w:t xml:space="preserve"> </w:t>
-      </w:r>
-      <w:proofErr w:type="spellStart"/>
-      <w:r>
-        <w:t>Unibus</w:t>
-      </w:r>
-      <w:proofErr w:type="spellEnd"/>
-      <w:r>
-        <w:t xml:space="preserve"> adresuose</w:t>
+        <w:t xml:space="preserve"> Unibus adresuose</w:t>
       </w:r>
       <w:r>
         <w:t>, naudojo puslapiavimą</w:t>
@@ -1353,15 +1329,7 @@
         <w:t xml:space="preserve"> Buvo galimi keli atvaizdavimo variantai: 16, 18 ir 22 bitų atvaizdavimas. Skyrėsi fizinės atminties kiekis. Virtualaus adreso plotis visada 16 bitų, efektyvus priklausė nuo modelio: ankstyvųjų – 16 bitų, maksimalus atminties kiekis 64 K</w:t>
       </w:r>
       <w:r>
-        <w:t xml:space="preserve">B, su 18 bitų </w:t>
-      </w:r>
-      <w:proofErr w:type="spellStart"/>
-      <w:r>
-        <w:t>Unibus</w:t>
-      </w:r>
-      <w:proofErr w:type="spellEnd"/>
-      <w:r>
-        <w:t xml:space="preserve"> magistrale – 18 bitų su maksimalia 256 KB atmintimi, vėlesni su 22 bitų magistrale – 22 bitų su maksimalia 4 MB atmintimi.</w:t>
+        <w:t>B, su 18 bitų Unibus magistrale – 18 bitų su maksimalia 256 KB atmintimi, vėlesni su 22 bitų magistrale – 22 bitų su maksimalia 4 MB atmintimi.</w:t>
       </w:r>
       <w:sdt>
         <w:sdtPr>
@@ -1565,29 +1533,13 @@
         <w:t xml:space="preserve"> arba </w:t>
       </w:r>
       <w:r>
-        <w:t>šiais laikais vadinama „</w:t>
-      </w:r>
-      <w:proofErr w:type="spellStart"/>
-      <w:r>
-        <w:t>cache</w:t>
-      </w:r>
-      <w:proofErr w:type="spellEnd"/>
-      <w:r>
-        <w:t>“ ir lėtesnė pagrindinė atmintis.</w:t>
+        <w:t>šiais laikais vadinama „cache“ ir lėtesnė pagrindinė atmintis.</w:t>
       </w:r>
       <w:r>
         <w:t xml:space="preserve"> Buferinė atmintis dažniausiai buvo tiesiogiai asocijuojama su CPU arba I/O procesoriumi.</w:t>
       </w:r>
       <w:r>
-        <w:t xml:space="preserve"> </w:t>
-      </w:r>
-      <w:proofErr w:type="spellStart"/>
-      <w:r>
-        <w:t>Anktyvuose</w:t>
-      </w:r>
-      <w:proofErr w:type="spellEnd"/>
-      <w:r>
-        <w:t xml:space="preserve"> modeliuose adresų plotis buvo </w:t>
+        <w:t xml:space="preserve"> Anktyvuose modeliuose adresų plotis buvo </w:t>
       </w:r>
       <w:r>
         <w:t>24 bit</w:t>
@@ -1883,6 +1835,411 @@
     </w:p>
     <w:p>
       <w:pPr>
+        <w:pStyle w:val="NoSpacing"/>
+        <w:ind w:firstLine="720"/>
+      </w:pPr>
+      <w:r>
+        <w:t>PDP-</w:t>
+      </w:r>
+      <w:r>
+        <w:rPr>
+          <w:lang w:val="en-US"/>
+        </w:rPr>
+        <w:t>11 tur</w:t>
+      </w:r>
+      <w:r>
+        <w:t>ėjo aštuonis</w:t>
+      </w:r>
+      <w:r>
+        <w:t xml:space="preserve"> režimus</w:t>
+      </w:r>
+      <w:sdt>
+        <w:sdtPr>
+          <w:id w:val="-1186358678"/>
+          <w:citation/>
+        </w:sdtPr>
+        <w:sdtContent>
+          <w:r>
+            <w:fldChar w:fldCharType="begin"/>
+          </w:r>
+          <w:r>
+            <w:instrText xml:space="preserve"> CITATION Dig79 \l 1063 </w:instrText>
+          </w:r>
+          <w:r>
+            <w:fldChar w:fldCharType="separate"/>
+          </w:r>
+          <w:r>
+            <w:rPr>
+              <w:noProof/>
+            </w:rPr>
+            <w:t xml:space="preserve"> </w:t>
+          </w:r>
+          <w:r>
+            <w:rPr>
+              <w:noProof/>
+            </w:rPr>
+            <w:t>(Digital Equipment Corporation, 1979)</w:t>
+          </w:r>
+          <w:r>
+            <w:fldChar w:fldCharType="end"/>
+          </w:r>
+        </w:sdtContent>
+      </w:sdt>
+      <w:r>
+        <w:t>:</w:t>
+      </w:r>
+    </w:p>
+    <w:p>
+      <w:pPr>
+        <w:pStyle w:val="NoSpacing"/>
+        <w:numPr>
+          <w:ilvl w:val="0"/>
+          <w:numId w:val="4"/>
+        </w:numPr>
+      </w:pPr>
+      <w:r>
+        <w:t>Rn – registrinis – operandas yra pačiame registre</w:t>
+      </w:r>
+      <w:r>
+        <w:t>.</w:t>
+      </w:r>
+    </w:p>
+    <w:p>
+      <w:pPr>
+        <w:pStyle w:val="NoSpacing"/>
+        <w:numPr>
+          <w:ilvl w:val="0"/>
+          <w:numId w:val="4"/>
+        </w:numPr>
+      </w:pPr>
+      <w:r>
+        <w:t>(Rn) – registrinis netiesioginis – registras nurodo operando adresą atmintyje</w:t>
+      </w:r>
+      <w:r>
+        <w:t>.</w:t>
+      </w:r>
+    </w:p>
+    <w:p>
+      <w:pPr>
+        <w:pStyle w:val="NoSpacing"/>
+        <w:numPr>
+          <w:ilvl w:val="0"/>
+          <w:numId w:val="4"/>
+        </w:numPr>
+      </w:pPr>
+      <w:r>
+        <w:t>(Rn)</w:t>
+      </w:r>
+      <w:r>
+        <w:rPr>
+          <w:lang w:val="pt-BR"/>
+        </w:rPr>
+        <w:t>+ - auto</w:t>
+      </w:r>
+      <w:r>
+        <w:t>matinis didinimas – registras nurodo operando adresą. Po kreipimosi į operandą, registro reikšmė padidinama.</w:t>
+      </w:r>
+    </w:p>
+    <w:p>
+      <w:pPr>
+        <w:pStyle w:val="NoSpacing"/>
+        <w:numPr>
+          <w:ilvl w:val="0"/>
+          <w:numId w:val="4"/>
+        </w:numPr>
+      </w:pPr>
+      <w:r>
+        <w:rPr>
+          <w:lang w:val="pt-BR"/>
+        </w:rPr>
+        <w:t>@(Rn)+ - netiesioginis automatinis didinimas</w:t>
+      </w:r>
+      <w:r>
+        <w:rPr>
+          <w:lang w:val="pt-BR"/>
+        </w:rPr>
+        <w:t xml:space="preserve"> </w:t>
+      </w:r>
+      <w:r>
+        <w:rPr>
+          <w:lang w:val="pt-BR"/>
+        </w:rPr>
+        <w:t>–</w:t>
+      </w:r>
+      <w:r>
+        <w:rPr>
+          <w:lang w:val="pt-BR"/>
+        </w:rPr>
+        <w:t xml:space="preserve"> r</w:t>
+      </w:r>
+      <w:r>
+        <w:rPr>
+          <w:lang w:val="pt-BR"/>
+        </w:rPr>
+        <w:t>egistras nurodo adreso adres</w:t>
+      </w:r>
+      <w:r>
+        <w:t xml:space="preserve">ą, po viso nuskaitymo, registras padidinamas </w:t>
+      </w:r>
+      <w:r>
+        <w:t>2</w:t>
+      </w:r>
+      <w:r>
+        <w:t>.</w:t>
+      </w:r>
+    </w:p>
+    <w:p>
+      <w:pPr>
+        <w:pStyle w:val="NoSpacing"/>
+        <w:numPr>
+          <w:ilvl w:val="0"/>
+          <w:numId w:val="4"/>
+        </w:numPr>
+      </w:pPr>
+      <w:r>
+        <w:lastRenderedPageBreak/>
+        <w:t>-(Rn) – automatinis mažinimas – registras nurodo operando adresą. Po kreipimosi registro reikšmė sumažinama.</w:t>
+      </w:r>
+    </w:p>
+    <w:p>
+      <w:pPr>
+        <w:pStyle w:val="NoSpacing"/>
+        <w:numPr>
+          <w:ilvl w:val="0"/>
+          <w:numId w:val="4"/>
+        </w:numPr>
+      </w:pPr>
+      <w:r>
+        <w:rPr>
+          <w:lang w:val="pt-BR"/>
+        </w:rPr>
+        <w:t>@-(Rn) – netiesioginis automatinis ma</w:t>
+      </w:r>
+      <w:r>
+        <w:t xml:space="preserve">žinimas – registras nurodo adreso adresą, prieš kreipimąsi registro reikšmė sumąžinama </w:t>
+      </w:r>
+      <w:r>
+        <w:t>2</w:t>
+      </w:r>
+      <w:r>
+        <w:t>.</w:t>
+      </w:r>
+    </w:p>
+    <w:p>
+      <w:pPr>
+        <w:pStyle w:val="NoSpacing"/>
+        <w:numPr>
+          <w:ilvl w:val="0"/>
+          <w:numId w:val="4"/>
+        </w:numPr>
+      </w:pPr>
+      <w:r>
+        <w:t xml:space="preserve">X(Rn) – indeksinis – operando adresas yra X </w:t>
+      </w:r>
+      <w:r>
+        <w:rPr>
+          <w:lang w:val="pt-BR"/>
+        </w:rPr>
+        <w:t>+</w:t>
+      </w:r>
+      <w:r>
+        <w:t xml:space="preserve"> </w:t>
+      </w:r>
+      <w:r>
+        <w:t>[</w:t>
+      </w:r>
+      <w:r>
+        <w:t>Rn</w:t>
+      </w:r>
+      <w:r>
+        <w:t xml:space="preserve"> turinys].</w:t>
+      </w:r>
+      <w:r>
+        <w:t xml:space="preserve"> </w:t>
+      </w:r>
+    </w:p>
+    <w:p>
+      <w:pPr>
+        <w:pStyle w:val="NoSpacing"/>
+        <w:numPr>
+          <w:ilvl w:val="0"/>
+          <w:numId w:val="4"/>
+        </w:numPr>
+      </w:pPr>
+      <w:r>
+        <w:rPr>
+          <w:lang w:val="pt-BR"/>
+        </w:rPr>
+        <w:t>@X(Rn) – netiesioginis indeksin</w:t>
+      </w:r>
+      <w:r>
+        <w:t xml:space="preserve">ė – operando adreso adresas yra X </w:t>
+      </w:r>
+      <w:r>
+        <w:rPr>
+          <w:lang w:val="pt-BR"/>
+        </w:rPr>
+        <w:t>+</w:t>
+      </w:r>
+      <w:r>
+        <w:rPr>
+          <w:lang w:val="pt-BR"/>
+        </w:rPr>
+        <w:t xml:space="preserve"> [Rn turinys]</w:t>
+      </w:r>
+    </w:p>
+    <w:p>
+      <w:pPr>
+        <w:pStyle w:val="NoSpacing"/>
+        <w:ind w:firstLine="720"/>
+      </w:pPr>
+      <w:r>
+        <w:t xml:space="preserve">PC registras (R7) taip pat gali būti naudojamas kaip bendros paskirties registras, tačiau po kiekvieno kreipimosi skaitliukas padidinamas </w:t>
+      </w:r>
+      <w:r>
+        <w:t>2</w:t>
+      </w:r>
+      <w:r>
+        <w:t>.</w:t>
+      </w:r>
+      <w:r>
+        <w:t xml:space="preserve"> PC turi dar kelis režimus:</w:t>
+      </w:r>
+    </w:p>
+    <w:p>
+      <w:pPr>
+        <w:pStyle w:val="NoSpacing"/>
+        <w:numPr>
+          <w:ilvl w:val="0"/>
+          <w:numId w:val="5"/>
+        </w:numPr>
+      </w:pPr>
+      <w:r>
+        <w:rPr>
+          <w:lang w:val="pt-BR"/>
+        </w:rPr>
+        <w:t>#n – tiesioginis – operando rei</w:t>
+      </w:r>
+      <w:r>
+        <w:t>kšmė yra žodyje iškart po instrukcijos</w:t>
+      </w:r>
+    </w:p>
+    <w:p>
+      <w:pPr>
+        <w:pStyle w:val="NoSpacing"/>
+        <w:numPr>
+          <w:ilvl w:val="0"/>
+          <w:numId w:val="5"/>
+        </w:numPr>
+      </w:pPr>
+      <w:r>
+        <w:rPr>
+          <w:lang w:val="pt-BR"/>
+        </w:rPr>
+        <w:t xml:space="preserve">@#A – absoliutus </w:t>
+      </w:r>
+      <w:r>
+        <w:rPr>
+          <w:lang w:val="pt-BR"/>
+        </w:rPr>
+        <w:t>–</w:t>
+      </w:r>
+      <w:r>
+        <w:rPr>
+          <w:lang w:val="pt-BR"/>
+        </w:rPr>
+        <w:t xml:space="preserve"> </w:t>
+      </w:r>
+      <w:r>
+        <w:rPr>
+          <w:lang w:val="pt-BR"/>
+        </w:rPr>
+        <w:t>operando adresas y</w:t>
+      </w:r>
+      <w:r>
+        <w:rPr>
+          <w:lang w:val="pt-BR"/>
+        </w:rPr>
+        <w:t xml:space="preserve">ra </w:t>
+      </w:r>
+      <w:r>
+        <w:t>žodyje iškart po instrukcijos</w:t>
+      </w:r>
+    </w:p>
+    <w:p>
+      <w:pPr>
+        <w:pStyle w:val="NoSpacing"/>
+        <w:numPr>
+          <w:ilvl w:val="0"/>
+          <w:numId w:val="5"/>
+        </w:numPr>
+      </w:pPr>
+      <w:r>
+        <w:t>A – reliatyvus – reikšmės adresas yra poslinkio, kuris saugomas žodyje iškart po instrukcijos, ir PC+2 suma.</w:t>
+      </w:r>
+    </w:p>
+    <w:p>
+      <w:pPr>
+        <w:pStyle w:val="NoSpacing"/>
+        <w:numPr>
+          <w:ilvl w:val="0"/>
+          <w:numId w:val="5"/>
+        </w:numPr>
+      </w:pPr>
+      <w:r>
+        <w:t>@</w:t>
+      </w:r>
+      <w:r>
+        <w:t>A – reliatyvus</w:t>
+      </w:r>
+      <w:r>
+        <w:t xml:space="preserve"> netiesioginis</w:t>
+      </w:r>
+      <w:r>
+        <w:t xml:space="preserve"> – reikšmės adres</w:t>
+      </w:r>
+      <w:r>
+        <w:t>o adresas</w:t>
+      </w:r>
+      <w:r>
+        <w:t xml:space="preserve"> yra poslinkio, kuris saugomas žodyje iškart po instrukcijos, ir PC+2 suma. </w:t>
+      </w:r>
+    </w:p>
+    <w:p>
+      <w:pPr>
+        <w:pStyle w:val="NoSpacing"/>
+        <w:ind w:firstLine="720"/>
+      </w:pPr>
+      <w:r>
+        <w:t xml:space="preserve">IBM System/370 </w:t>
+      </w:r>
+      <w:r>
+        <w:t xml:space="preserve">adresai konstruojami </w:t>
+      </w:r>
+      <w:r>
+        <w:t xml:space="preserve">sumuojant tris skaičius: bazinis adresas, indeksas ir poslinkis. Bazinis adresas yra </w:t>
+      </w:r>
+      <w:r>
+        <w:t>24 bit</w:t>
+      </w:r>
+      <w:r>
+        <w:t xml:space="preserve">ų skaičius laikomas bendros paskirties registre, kurį nurodė pati programa. Jis gali būti naudojamas nurodyti individualios programos ir duomenų erdvę. Indeksas yra </w:t>
+      </w:r>
+      <w:r>
+        <w:t xml:space="preserve">24 </w:t>
+      </w:r>
+      <w:r>
+        <w:t xml:space="preserve">bitų skaičius taip pat laikomas bendros paskirties registre, kuris nurodytas pačios programos. Naudojamas tik RX režime. Poslinkis yra </w:t>
+      </w:r>
+      <w:r>
+        <w:t xml:space="preserve">12 </w:t>
+      </w:r>
+      <w:r>
+        <w:t>bitų skaičius laikomas instrukcijos erdvėje. Gali nurodyti už bazinio adreso nurodytos vietos.</w:t>
+      </w:r>
+    </w:p>
+    <w:p>
+      <w:pPr>
         <w:pStyle w:val="ListParagraph"/>
         <w:numPr>
           <w:ilvl w:val="0"/>
@@ -1941,11 +2298,7 @@
         <w:t xml:space="preserve"> </w:t>
       </w:r>
       <w:r>
-        <w:t xml:space="preserve">kaip vieneto papildinys (atvirkštinis kodas), dvejeto </w:t>
-      </w:r>
-      <w:r>
-        <w:lastRenderedPageBreak/>
-        <w:t>papildyti</w:t>
+        <w:t>kaip vieneto papildinys (atvirkštinis kodas), dvejeto papildyti</w:t>
       </w:r>
       <w:r>
         <w:t xml:space="preserve"> </w:t>
@@ -2024,6 +2377,114 @@
     </w:p>
     <w:p>
       <w:pPr>
+        <w:pStyle w:val="NoSpacing"/>
+        <w:ind w:firstLine="720"/>
+      </w:pPr>
+      <w:r>
+        <w:t>IBM System/</w:t>
+      </w:r>
+      <w:r>
+        <w:t>370 naudojo</w:t>
+      </w:r>
+      <w:r>
+        <w:t xml:space="preserve"> visi modeliai</w:t>
+      </w:r>
+      <w:r>
+        <w:t>, dydis priklaus</w:t>
+      </w:r>
+      <w:r>
+        <w:t xml:space="preserve">ė nuo modelio. Pavyzdžiui Modelis </w:t>
+      </w:r>
+      <w:r>
+        <w:t>165 tur</w:t>
+      </w:r>
+      <w:r>
+        <w:t xml:space="preserve">ėjo </w:t>
+      </w:r>
+      <w:r>
+        <w:t>8 KB arba 16 KB spa</w:t>
+      </w:r>
+      <w:r>
+        <w:t>rtinančios atminties.</w:t>
+      </w:r>
+      <w:sdt>
+        <w:sdtPr>
+          <w:id w:val="1019283600"/>
+          <w:citation/>
+        </w:sdtPr>
+        <w:sdtContent>
+          <w:r>
+            <w:fldChar w:fldCharType="begin"/>
+          </w:r>
+          <w:r>
+            <w:instrText xml:space="preserve"> CITATION IBM70 \l 1033 </w:instrText>
+          </w:r>
+          <w:r>
+            <w:fldChar w:fldCharType="separate"/>
+          </w:r>
+          <w:r>
+            <w:rPr>
+              <w:noProof/>
+            </w:rPr>
+            <w:t xml:space="preserve"> </w:t>
+          </w:r>
+          <w:r>
+            <w:rPr>
+              <w:noProof/>
+              <w:lang w:val="en-US"/>
+            </w:rPr>
+            <w:t>(IBM, 1970)</w:t>
+          </w:r>
+          <w:r>
+            <w:fldChar w:fldCharType="end"/>
+          </w:r>
+        </w:sdtContent>
+      </w:sdt>
+      <w:r>
+        <w:t>.</w:t>
+      </w:r>
+    </w:p>
+    <w:p>
+      <w:pPr>
+        <w:pStyle w:val="NoSpacing"/>
+        <w:ind w:firstLine="720"/>
+      </w:pPr>
+      <w:r>
+        <w:t xml:space="preserve">Tik kai kurie PDP-11 modeliai naudojo spartinančią atmintį. </w:t>
+      </w:r>
+      <w:r>
+        <w:t>34A tur</w:t>
+      </w:r>
+      <w:r>
+        <w:t xml:space="preserve">ėjo </w:t>
+      </w:r>
+      <w:r>
+        <w:t>2 KB, 44 tur</w:t>
+      </w:r>
+      <w:r>
+        <w:t xml:space="preserve">ėjo </w:t>
+      </w:r>
+      <w:r>
+        <w:t>8 KB, 60 tur</w:t>
+      </w:r>
+      <w:r>
+        <w:t xml:space="preserve">ėjo </w:t>
+      </w:r>
+      <w:r>
+        <w:t>2 KB, 70 t</w:t>
+      </w:r>
+      <w:r>
+        <w:t xml:space="preserve">urėjo </w:t>
+      </w:r>
+      <w:r>
+        <w:t>2</w:t>
+      </w:r>
+      <w:r>
+        <w:t xml:space="preserve"> KB.</w:t>
+      </w:r>
+    </w:p>
+    <w:p>
+      <w:pPr>
         <w:pStyle w:val="ListParagraph"/>
         <w:numPr>
           <w:ilvl w:val="0"/>
@@ -2063,6 +2524,7 @@
         <w:spacing w:before="240" w:after="120"/>
       </w:pPr>
       <w:r>
+        <w:lastRenderedPageBreak/>
         <w:t>Kiek programinės įrangos buvo parašyta kiekvienai aptariamai</w:t>
       </w:r>
       <w:r>
@@ -2855,6 +3317,119 @@
     </w:lvl>
   </w:abstractNum>
   <w:abstractNum w:abstractNumId="2" w15:restartNumberingAfterBreak="0">
+    <w:nsid w:val="2B354D15"/>
+    <w:multiLevelType w:val="hybridMultilevel"/>
+    <w:tmpl w:val="A3E4EB82"/>
+    <w:lvl w:ilvl="0" w:tplc="04270001">
+      <w:start w:val="1"/>
+      <w:numFmt w:val="bullet"/>
+      <w:lvlText w:val=""/>
+      <w:lvlJc w:val="left"/>
+      <w:pPr>
+        <w:ind w:left="1440" w:hanging="360"/>
+      </w:pPr>
+      <w:rPr>
+        <w:rFonts w:ascii="Symbol" w:hAnsi="Symbol" w:hint="default"/>
+      </w:rPr>
+    </w:lvl>
+    <w:lvl w:ilvl="1" w:tplc="04270003" w:tentative="1">
+      <w:start w:val="1"/>
+      <w:numFmt w:val="bullet"/>
+      <w:lvlText w:val="o"/>
+      <w:lvlJc w:val="left"/>
+      <w:pPr>
+        <w:ind w:left="2160" w:hanging="360"/>
+      </w:pPr>
+      <w:rPr>
+        <w:rFonts w:ascii="Courier New" w:hAnsi="Courier New" w:cs="Courier New" w:hint="default"/>
+      </w:rPr>
+    </w:lvl>
+    <w:lvl w:ilvl="2" w:tplc="04270005" w:tentative="1">
+      <w:start w:val="1"/>
+      <w:numFmt w:val="bullet"/>
+      <w:lvlText w:val=""/>
+      <w:lvlJc w:val="left"/>
+      <w:pPr>
+        <w:ind w:left="2880" w:hanging="360"/>
+      </w:pPr>
+      <w:rPr>
+        <w:rFonts w:ascii="Wingdings" w:hAnsi="Wingdings" w:hint="default"/>
+      </w:rPr>
+    </w:lvl>
+    <w:lvl w:ilvl="3" w:tplc="04270001" w:tentative="1">
+      <w:start w:val="1"/>
+      <w:numFmt w:val="bullet"/>
+      <w:lvlText w:val=""/>
+      <w:lvlJc w:val="left"/>
+      <w:pPr>
+        <w:ind w:left="3600" w:hanging="360"/>
+      </w:pPr>
+      <w:rPr>
+        <w:rFonts w:ascii="Symbol" w:hAnsi="Symbol" w:hint="default"/>
+      </w:rPr>
+    </w:lvl>
+    <w:lvl w:ilvl="4" w:tplc="04270003" w:tentative="1">
+      <w:start w:val="1"/>
+      <w:numFmt w:val="bullet"/>
+      <w:lvlText w:val="o"/>
+      <w:lvlJc w:val="left"/>
+      <w:pPr>
+        <w:ind w:left="4320" w:hanging="360"/>
+      </w:pPr>
+      <w:rPr>
+        <w:rFonts w:ascii="Courier New" w:hAnsi="Courier New" w:cs="Courier New" w:hint="default"/>
+      </w:rPr>
+    </w:lvl>
+    <w:lvl w:ilvl="5" w:tplc="04270005" w:tentative="1">
+      <w:start w:val="1"/>
+      <w:numFmt w:val="bullet"/>
+      <w:lvlText w:val=""/>
+      <w:lvlJc w:val="left"/>
+      <w:pPr>
+        <w:ind w:left="5040" w:hanging="360"/>
+      </w:pPr>
+      <w:rPr>
+        <w:rFonts w:ascii="Wingdings" w:hAnsi="Wingdings" w:hint="default"/>
+      </w:rPr>
+    </w:lvl>
+    <w:lvl w:ilvl="6" w:tplc="04270001" w:tentative="1">
+      <w:start w:val="1"/>
+      <w:numFmt w:val="bullet"/>
+      <w:lvlText w:val=""/>
+      <w:lvlJc w:val="left"/>
+      <w:pPr>
+        <w:ind w:left="5760" w:hanging="360"/>
+      </w:pPr>
+      <w:rPr>
+        <w:rFonts w:ascii="Symbol" w:hAnsi="Symbol" w:hint="default"/>
+      </w:rPr>
+    </w:lvl>
+    <w:lvl w:ilvl="7" w:tplc="04270003" w:tentative="1">
+      <w:start w:val="1"/>
+      <w:numFmt w:val="bullet"/>
+      <w:lvlText w:val="o"/>
+      <w:lvlJc w:val="left"/>
+      <w:pPr>
+        <w:ind w:left="6480" w:hanging="360"/>
+      </w:pPr>
+      <w:rPr>
+        <w:rFonts w:ascii="Courier New" w:hAnsi="Courier New" w:cs="Courier New" w:hint="default"/>
+      </w:rPr>
+    </w:lvl>
+    <w:lvl w:ilvl="8" w:tplc="04270005" w:tentative="1">
+      <w:start w:val="1"/>
+      <w:numFmt w:val="bullet"/>
+      <w:lvlText w:val=""/>
+      <w:lvlJc w:val="left"/>
+      <w:pPr>
+        <w:ind w:left="7200" w:hanging="360"/>
+      </w:pPr>
+      <w:rPr>
+        <w:rFonts w:ascii="Wingdings" w:hAnsi="Wingdings" w:hint="default"/>
+      </w:rPr>
+    </w:lvl>
+  </w:abstractNum>
+  <w:abstractNum w:abstractNumId="3" w15:restartNumberingAfterBreak="0">
     <w:nsid w:val="455F7E4F"/>
     <w:multiLevelType w:val="hybridMultilevel"/>
     <w:tmpl w:val="D7601D1E"/>
@@ -2943,6 +3518,119 @@
       </w:pPr>
     </w:lvl>
   </w:abstractNum>
+  <w:abstractNum w:abstractNumId="4" w15:restartNumberingAfterBreak="0">
+    <w:nsid w:val="56DB4CD7"/>
+    <w:multiLevelType w:val="hybridMultilevel"/>
+    <w:tmpl w:val="57C6ABB6"/>
+    <w:lvl w:ilvl="0" w:tplc="04270001">
+      <w:start w:val="1"/>
+      <w:numFmt w:val="bullet"/>
+      <w:lvlText w:val=""/>
+      <w:lvlJc w:val="left"/>
+      <w:pPr>
+        <w:ind w:left="1440" w:hanging="360"/>
+      </w:pPr>
+      <w:rPr>
+        <w:rFonts w:ascii="Symbol" w:hAnsi="Symbol" w:hint="default"/>
+      </w:rPr>
+    </w:lvl>
+    <w:lvl w:ilvl="1" w:tplc="04270003" w:tentative="1">
+      <w:start w:val="1"/>
+      <w:numFmt w:val="bullet"/>
+      <w:lvlText w:val="o"/>
+      <w:lvlJc w:val="left"/>
+      <w:pPr>
+        <w:ind w:left="2160" w:hanging="360"/>
+      </w:pPr>
+      <w:rPr>
+        <w:rFonts w:ascii="Courier New" w:hAnsi="Courier New" w:cs="Courier New" w:hint="default"/>
+      </w:rPr>
+    </w:lvl>
+    <w:lvl w:ilvl="2" w:tplc="04270005" w:tentative="1">
+      <w:start w:val="1"/>
+      <w:numFmt w:val="bullet"/>
+      <w:lvlText w:val=""/>
+      <w:lvlJc w:val="left"/>
+      <w:pPr>
+        <w:ind w:left="2880" w:hanging="360"/>
+      </w:pPr>
+      <w:rPr>
+        <w:rFonts w:ascii="Wingdings" w:hAnsi="Wingdings" w:hint="default"/>
+      </w:rPr>
+    </w:lvl>
+    <w:lvl w:ilvl="3" w:tplc="04270001" w:tentative="1">
+      <w:start w:val="1"/>
+      <w:numFmt w:val="bullet"/>
+      <w:lvlText w:val=""/>
+      <w:lvlJc w:val="left"/>
+      <w:pPr>
+        <w:ind w:left="3600" w:hanging="360"/>
+      </w:pPr>
+      <w:rPr>
+        <w:rFonts w:ascii="Symbol" w:hAnsi="Symbol" w:hint="default"/>
+      </w:rPr>
+    </w:lvl>
+    <w:lvl w:ilvl="4" w:tplc="04270003" w:tentative="1">
+      <w:start w:val="1"/>
+      <w:numFmt w:val="bullet"/>
+      <w:lvlText w:val="o"/>
+      <w:lvlJc w:val="left"/>
+      <w:pPr>
+        <w:ind w:left="4320" w:hanging="360"/>
+      </w:pPr>
+      <w:rPr>
+        <w:rFonts w:ascii="Courier New" w:hAnsi="Courier New" w:cs="Courier New" w:hint="default"/>
+      </w:rPr>
+    </w:lvl>
+    <w:lvl w:ilvl="5" w:tplc="04270005" w:tentative="1">
+      <w:start w:val="1"/>
+      <w:numFmt w:val="bullet"/>
+      <w:lvlText w:val=""/>
+      <w:lvlJc w:val="left"/>
+      <w:pPr>
+        <w:ind w:left="5040" w:hanging="360"/>
+      </w:pPr>
+      <w:rPr>
+        <w:rFonts w:ascii="Wingdings" w:hAnsi="Wingdings" w:hint="default"/>
+      </w:rPr>
+    </w:lvl>
+    <w:lvl w:ilvl="6" w:tplc="04270001" w:tentative="1">
+      <w:start w:val="1"/>
+      <w:numFmt w:val="bullet"/>
+      <w:lvlText w:val=""/>
+      <w:lvlJc w:val="left"/>
+      <w:pPr>
+        <w:ind w:left="5760" w:hanging="360"/>
+      </w:pPr>
+      <w:rPr>
+        <w:rFonts w:ascii="Symbol" w:hAnsi="Symbol" w:hint="default"/>
+      </w:rPr>
+    </w:lvl>
+    <w:lvl w:ilvl="7" w:tplc="04270003" w:tentative="1">
+      <w:start w:val="1"/>
+      <w:numFmt w:val="bullet"/>
+      <w:lvlText w:val="o"/>
+      <w:lvlJc w:val="left"/>
+      <w:pPr>
+        <w:ind w:left="6480" w:hanging="360"/>
+      </w:pPr>
+      <w:rPr>
+        <w:rFonts w:ascii="Courier New" w:hAnsi="Courier New" w:cs="Courier New" w:hint="default"/>
+      </w:rPr>
+    </w:lvl>
+    <w:lvl w:ilvl="8" w:tplc="04270005" w:tentative="1">
+      <w:start w:val="1"/>
+      <w:numFmt w:val="bullet"/>
+      <w:lvlText w:val=""/>
+      <w:lvlJc w:val="left"/>
+      <w:pPr>
+        <w:ind w:left="7200" w:hanging="360"/>
+      </w:pPr>
+      <w:rPr>
+        <w:rFonts w:ascii="Wingdings" w:hAnsi="Wingdings" w:hint="default"/>
+      </w:rPr>
+    </w:lvl>
+  </w:abstractNum>
   <w:num w:numId="1" w16cid:durableId="646326281">
     <w:abstractNumId w:val="0"/>
   </w:num>
@@ -2950,6 +3638,12 @@
     <w:abstractNumId w:val="1"/>
   </w:num>
   <w:num w:numId="3" w16cid:durableId="1629899730">
+    <w:abstractNumId w:val="3"/>
+  </w:num>
+  <w:num w:numId="4" w16cid:durableId="1917979036">
+    <w:abstractNumId w:val="4"/>
+  </w:num>
+  <w:num w:numId="5" w16cid:durableId="1067220093">
     <w:abstractNumId w:val="2"/>
   </w:num>
 </w:numbering>
@@ -4424,20 +5118,6 @@
     <b:RefOrder>6</b:RefOrder>
   </b:Source>
   <b:Source>
-    <b:Tag>IBM70</b:Tag>
-    <b:SourceType>Book</b:SourceType>
-    <b:Guid>{9E4B118A-2143-4395-B9B4-BFFDE0AB0FDE}</b:Guid>
-    <b:Author>
-      <b:Author>
-        <b:Corporate>IBM</b:Corporate>
-      </b:Author>
-    </b:Author>
-    <b:Title>A Guide to the IBM System/370</b:Title>
-    <b:Year>1970</b:Year>
-    <b:Edition>1st</b:Edition>
-    <b:RefOrder>13</b:RefOrder>
-  </b:Source>
-  <b:Source>
     <b:Tag>IBM73</b:Tag>
     <b:SourceType>Book</b:SourceType>
     <b:Guid>{99C6B61E-4CB0-4593-BBC2-E8195A74BBBE}</b:Guid>
@@ -4499,11 +5179,25 @@
     <b:Comments>Užklausa: ""</b:Comments>
     <b:RefOrder>2</b:RefOrder>
   </b:Source>
+  <b:Source>
+    <b:Tag>IBM70</b:Tag>
+    <b:SourceType>Book</b:SourceType>
+    <b:Guid>{E40E43D1-6DCB-404C-9250-A414E266F671}</b:Guid>
+    <b:Author>
+      <b:Author>
+        <b:Corporate>IBM</b:Corporate>
+      </b:Author>
+    </b:Author>
+    <b:Title>A Guide to the IBM System/370 Model 165</b:Title>
+    <b:Year>1970</b:Year>
+    <b:Edition>1st</b:Edition>
+    <b:RefOrder>13</b:RefOrder>
+  </b:Source>
 </b:Sources>
 </file>
 
 <file path=customXml/itemProps1.xml><?xml version="1.0" encoding="utf-8"?>
-<ds:datastoreItem xmlns:ds="http://schemas.openxmlformats.org/officeDocument/2006/customXml" ds:itemID="{53A52096-8A52-4B8B-BD26-92FD19085CD4}">
+<ds:datastoreItem xmlns:ds="http://schemas.openxmlformats.org/officeDocument/2006/customXml" ds:itemID="{E083E550-6936-4992-AC7E-15AB2AB808AE}">
   <ds:schemaRefs>
     <ds:schemaRef ds:uri="http://schemas.openxmlformats.org/officeDocument/2006/bibliography"/>
   </ds:schemaRefs>

</xml_diff>